<commit_message>
conversion: update horizon europe template
conversion: fix repositories text
</commit_message>
<xml_diff>
--- a/src/main/resources/template/horizonEuropeTemplate.docx
+++ b/src/main/resources/template/horizonEuropeTemplate.docx
@@ -32,45 +32,7 @@
           <w:szCs w:val="72"/>
           <w:u w:val="none"/>
         </w:rPr>
-        <w:t>[</w:t>
-      </w:r>
-      <w:commentRangeStart w:id="0"/>
-      <w:r>
-        <w:rPr>
-          <w:b/>
-          <w:bCs/>
-          <w:caps w:val="false"/>
-          <w:smallCaps w:val="false"/>
-          <w:strike w:val="false"/>
-          <w:dstrike w:val="false"/>
-          <w:outline w:val="false"/>
-          <w:shadow w:val="false"/>
-          <w:color w:val="000000"/>
-          <w:sz w:val="72"/>
-          <w:szCs w:val="72"/>
-          <w:u w:val="none"/>
-        </w:rPr>
-        <w:t>projectname]</w:t>
-      </w:r>
-      <w:commentRangeEnd w:id="0"/>
-      <w:r>
-        <w:commentReference w:id="0"/>
-      </w:r>
-      <w:r>
-        <w:rPr>
-          <w:b/>
-          <w:bCs/>
-          <w:caps w:val="false"/>
-          <w:smallCaps w:val="false"/>
-          <w:strike w:val="false"/>
-          <w:dstrike w:val="false"/>
-          <w:outline w:val="false"/>
-          <w:shadow w:val="false"/>
-          <w:color w:val="000000"/>
-          <w:sz w:val="72"/>
-          <w:szCs w:val="72"/>
-          <w:u w:val="none"/>
-        </w:rPr>
+        <w:t>[projectname]</w:t>
       </w:r>
     </w:p>
     <w:p>
@@ -103,45 +65,7 @@
           <w:szCs w:val="48"/>
           <w:u w:val="none"/>
         </w:rPr>
-        <w:t>[</w:t>
-      </w:r>
-      <w:commentRangeStart w:id="1"/>
-      <w:r>
-        <w:rPr>
-          <w:b/>
-          <w:bCs/>
-          <w:caps w:val="false"/>
-          <w:smallCaps w:val="false"/>
-          <w:strike w:val="false"/>
-          <w:dstrike w:val="false"/>
-          <w:outline w:val="false"/>
-          <w:shadow w:val="false"/>
-          <w:color w:val="000000"/>
-          <w:sz w:val="48"/>
-          <w:szCs w:val="48"/>
-          <w:u w:val="none"/>
-        </w:rPr>
-        <w:t>acronym]</w:t>
-      </w:r>
-      <w:commentRangeEnd w:id="1"/>
-      <w:r>
-        <w:commentReference w:id="1"/>
-      </w:r>
-      <w:r>
-        <w:rPr>
-          <w:b/>
-          <w:bCs/>
-          <w:caps w:val="false"/>
-          <w:smallCaps w:val="false"/>
-          <w:strike w:val="false"/>
-          <w:dstrike w:val="false"/>
-          <w:outline w:val="false"/>
-          <w:shadow w:val="false"/>
-          <w:color w:val="000000"/>
-          <w:sz w:val="48"/>
-          <w:szCs w:val="48"/>
-          <w:u w:val="none"/>
-        </w:rPr>
+        <w:t>[acronym]</w:t>
       </w:r>
     </w:p>
     <w:p>
@@ -380,7 +304,6 @@
                 <w:lang w:eastAsia="en-US" w:bidi="ar-SA"/>
               </w:rPr>
             </w:pPr>
-            <w:commentRangeStart w:id="2"/>
             <w:r>
               <w:rPr>
                 <w:rFonts w:eastAsia="Arial"/>
@@ -390,19 +313,6 @@
                 <w:lang w:eastAsia="en-US" w:bidi="ar-SA"/>
               </w:rPr>
               <w:t>1.0</w:t>
-            </w:r>
-            <w:commentRangeEnd w:id="2"/>
-            <w:r>
-              <w:commentReference w:id="2"/>
-            </w:r>
-            <w:r>
-              <w:rPr>
-                <w:rFonts w:eastAsia="Arial"/>
-                <w:kern w:val="0"/>
-                <w:sz w:val="22"/>
-                <w:szCs w:val="22"/>
-                <w:lang w:eastAsia="en-US" w:bidi="ar-SA"/>
-              </w:rPr>
             </w:r>
           </w:p>
         </w:tc>
@@ -757,24 +667,24 @@
             </w:r>
             <w:r>
               <w:rPr>
+                <w:rFonts w:eastAsia="Arial" w:cs="Open Sans"/>
+                <w:color w:val="404040" w:themeColor="text1" w:themeTint="bf"/>
+                <w:kern w:val="0"/>
+                <w:sz w:val="22"/>
+                <w:szCs w:val="22"/>
+                <w:lang w:val="en-US" w:eastAsia="en-US" w:bidi="ar-SA"/>
+              </w:rPr>
+              <w:t xml:space="preserve">[projectname] </w:t>
+            </w:r>
+            <w:r>
+              <w:rPr>
                 <w:rFonts w:eastAsia="Arial"/>
-                <w:color w:val="000000"/>
                 <w:kern w:val="0"/>
                 <w:sz w:val="22"/>
                 <w:szCs w:val="22"/>
                 <w:lang w:eastAsia="en-US" w:bidi="ar-SA"/>
               </w:rPr>
-              <w:t>[projectname]</w:t>
-            </w:r>
-            <w:r>
-              <w:rPr>
-                <w:rFonts w:eastAsia="Arial"/>
-                <w:kern w:val="0"/>
-                <w:sz w:val="22"/>
-                <w:szCs w:val="22"/>
-                <w:lang w:eastAsia="en-US" w:bidi="ar-SA"/>
-              </w:rPr>
-              <w:t xml:space="preserve"> project, delivered in </w:t>
+              <w:t xml:space="preserve">project, delivered in </w:t>
             </w:r>
             <w:r>
               <w:rPr>
@@ -919,7 +829,18 @@
       </w:hyperlink>
       <w:r>
         <w:rPr/>
-        <w:t>). The [projectname] project is funded by the European Union Horizon Europe programme under Grant Agreement No [grant number].</w:t>
+        <w:t xml:space="preserve">). </w:t>
+      </w:r>
+      <w:r>
+        <w:rPr>
+          <w:rFonts w:eastAsia="Calibri" w:cs="Open Sans"/>
+          <w:color w:val="404040" w:themeColor="text1" w:themeTint="bf"/>
+          <w:kern w:val="0"/>
+          <w:sz w:val="22"/>
+          <w:szCs w:val="22"/>
+          <w:lang w:val="en-US" w:eastAsia="en-US" w:bidi="ar-SA"/>
+        </w:rPr>
+        <w:t>The [projectname] project is funded by the European Union Horizon Europe programme under Grant Agreement No [grant number].</w:t>
       </w:r>
     </w:p>
     <w:p>
@@ -957,8 +878,8 @@
       <w:tblGrid>
         <w:gridCol w:w="2112"/>
         <w:gridCol w:w="2835"/>
-        <w:gridCol w:w="2838"/>
-        <w:gridCol w:w="1413"/>
+        <w:gridCol w:w="2839"/>
+        <w:gridCol w:w="1412"/>
       </w:tblGrid>
       <w:tr>
         <w:trPr/>
@@ -1066,7 +987,7 @@
         </w:tc>
         <w:tc>
           <w:tcPr>
-            <w:tcW w:w="2838" w:type="dxa"/>
+            <w:tcW w:w="2839" w:type="dxa"/>
             <w:tcBorders>
               <w:top w:val="single" w:sz="12" w:space="0" w:color="BFBFBF"/>
               <w:left w:val="single" w:sz="12" w:space="0" w:color="BFBFBF"/>
@@ -1114,7 +1035,7 @@
         </w:tc>
         <w:tc>
           <w:tcPr>
-            <w:tcW w:w="1413" w:type="dxa"/>
+            <w:tcW w:w="1412" w:type="dxa"/>
             <w:tcBorders>
               <w:top w:val="single" w:sz="12" w:space="0" w:color="BFBFBF"/>
               <w:left w:val="single" w:sz="12" w:space="0" w:color="BFBFBF"/>
@@ -1245,7 +1166,7 @@
         </w:tc>
         <w:tc>
           <w:tcPr>
-            <w:tcW w:w="2838" w:type="dxa"/>
+            <w:tcW w:w="2839" w:type="dxa"/>
             <w:tcBorders>
               <w:top w:val="single" w:sz="12" w:space="0" w:color="BFBFBF"/>
               <w:left w:val="single" w:sz="12" w:space="0" w:color="BFBFBF"/>
@@ -1280,7 +1201,7 @@
         </w:tc>
         <w:tc>
           <w:tcPr>
-            <w:tcW w:w="1413" w:type="dxa"/>
+            <w:tcW w:w="1412" w:type="dxa"/>
             <w:tcBorders>
               <w:top w:val="single" w:sz="12" w:space="0" w:color="BFBFBF"/>
               <w:left w:val="single" w:sz="12" w:space="0" w:color="BFBFBF"/>
@@ -1398,7 +1319,7 @@
         </w:tc>
         <w:tc>
           <w:tcPr>
-            <w:tcW w:w="2838" w:type="dxa"/>
+            <w:tcW w:w="2839" w:type="dxa"/>
             <w:tcBorders>
               <w:top w:val="single" w:sz="12" w:space="0" w:color="BFBFBF"/>
               <w:left w:val="single" w:sz="12" w:space="0" w:color="BFBFBF"/>
@@ -1432,7 +1353,7 @@
         </w:tc>
         <w:tc>
           <w:tcPr>
-            <w:tcW w:w="1413" w:type="dxa"/>
+            <w:tcW w:w="1412" w:type="dxa"/>
             <w:tcBorders>
               <w:top w:val="single" w:sz="12" w:space="0" w:color="BFBFBF"/>
               <w:left w:val="single" w:sz="12" w:space="0" w:color="BFBFBF"/>
@@ -1551,7 +1472,7 @@
         </w:tc>
         <w:tc>
           <w:tcPr>
-            <w:tcW w:w="2838" w:type="dxa"/>
+            <w:tcW w:w="2839" w:type="dxa"/>
             <w:tcBorders>
               <w:top w:val="single" w:sz="12" w:space="0" w:color="BFBFBF"/>
               <w:left w:val="single" w:sz="12" w:space="0" w:color="BFBFBF"/>
@@ -1585,7 +1506,7 @@
         </w:tc>
         <w:tc>
           <w:tcPr>
-            <w:tcW w:w="1413" w:type="dxa"/>
+            <w:tcW w:w="1412" w:type="dxa"/>
             <w:tcBorders>
               <w:top w:val="single" w:sz="12" w:space="0" w:color="BFBFBF"/>
               <w:left w:val="single" w:sz="12" w:space="0" w:color="BFBFBF"/>
@@ -1704,7 +1625,7 @@
         </w:tc>
         <w:tc>
           <w:tcPr>
-            <w:tcW w:w="2838" w:type="dxa"/>
+            <w:tcW w:w="2839" w:type="dxa"/>
             <w:tcBorders>
               <w:top w:val="single" w:sz="12" w:space="0" w:color="BFBFBF"/>
               <w:left w:val="single" w:sz="12" w:space="0" w:color="BFBFBF"/>
@@ -1738,7 +1659,7 @@
         </w:tc>
         <w:tc>
           <w:tcPr>
-            <w:tcW w:w="1413" w:type="dxa"/>
+            <w:tcW w:w="1412" w:type="dxa"/>
             <w:tcBorders>
               <w:top w:val="single" w:sz="12" w:space="0" w:color="BFBFBF"/>
               <w:left w:val="single" w:sz="12" w:space="0" w:color="BFBFBF"/>
@@ -4169,8 +4090,8 @@
         <w:ind w:left="493" w:hanging="493"/>
         <w:rPr/>
       </w:pPr>
-      <w:bookmarkStart w:id="9" w:name="_Toc109653673"/>
-      <w:bookmarkStart w:id="10" w:name="_Toc123731431"/>
+      <w:bookmarkStart w:id="9" w:name="_Toc123731431"/>
+      <w:bookmarkStart w:id="10" w:name="_Toc109653673"/>
       <w:r>
         <w:rPr/>
         <w:t>Introduction</w:t>
@@ -4208,23 +4129,12 @@
           <w:color w:val="404040"/>
         </w:rPr>
       </w:pPr>
-      <w:commentRangeStart w:id="3"/>
       <w:r>
         <w:rPr>
           <w:bCs/>
           <w:color w:val="404040"/>
         </w:rPr>
         <w:t>[datamanagerInfo]</w:t>
-      </w:r>
-      <w:commentRangeEnd w:id="3"/>
-      <w:r>
-        <w:commentReference w:id="3"/>
-      </w:r>
-      <w:r>
-        <w:rPr>
-          <w:bCs/>
-          <w:color w:val="404040"/>
-        </w:rPr>
       </w:r>
     </w:p>
     <w:p>
@@ -4237,8 +4147,8 @@
         <w:ind w:left="493" w:hanging="493"/>
         <w:rPr/>
       </w:pPr>
-      <w:bookmarkStart w:id="11" w:name="_Toc123731432"/>
-      <w:bookmarkStart w:id="12" w:name="_Toc69311943"/>
+      <w:bookmarkStart w:id="11" w:name="_Toc69311943"/>
+      <w:bookmarkStart w:id="12" w:name="_Toc123731432"/>
       <w:r>
         <w:rPr/>
         <w:t>Data Summary</w:t>
@@ -4910,23 +4820,24 @@
               <w:spacing w:before="120" w:after="120"/>
               <w:jc w:val="center"/>
               <w:rPr>
-                <w:b/>
-                <w:b/>
-                <w:bCs/>
-                <w:sz w:val="20"/>
-                <w:szCs w:val="20"/>
-                <w:lang w:val="en-GB"/>
-              </w:rPr>
-            </w:pPr>
-            <w:r>
-              <w:rPr>
-                <w:rFonts w:eastAsia="Arial" w:cs="Calibri"/>
+                <w:rFonts w:ascii="Open Sans" w:hAnsi="Open Sans" w:eastAsia="Calibri" w:cs="Open Sans"/>
+                <w:color w:val="404040" w:themeColor="text1" w:themeTint="bf"/>
+                <w:kern w:val="0"/>
+                <w:sz w:val="22"/>
+                <w:szCs w:val="22"/>
+                <w:lang w:val="en-US" w:eastAsia="en-US" w:bidi="ar-SA"/>
+              </w:rPr>
+            </w:pPr>
+            <w:r>
+              <w:rPr>
+                <w:rFonts w:eastAsia="Calibri" w:cs="Open Sans"/>
                 <w:bCs w:val="false"/>
                 <w:iCs w:val="false"/>
-                <w:kern w:val="0"/>
-                <w:sz w:val="20"/>
-                <w:szCs w:val="20"/>
-                <w:lang w:val="en-GB" w:bidi="ar-SA"/>
+                <w:color w:val="404040" w:themeColor="text1" w:themeTint="bf"/>
+                <w:kern w:val="0"/>
+                <w:sz w:val="22"/>
+                <w:szCs w:val="22"/>
+                <w:lang w:val="en-US" w:eastAsia="en-US" w:bidi="ar-SA"/>
               </w:rPr>
               <w:t>P1</w:t>
             </w:r>
@@ -4950,21 +4861,24 @@
               <w:spacing w:before="120" w:after="120"/>
               <w:jc w:val="both"/>
               <w:rPr>
-                <w:color w:val="92D050"/>
-                <w:sz w:val="20"/>
-                <w:szCs w:val="20"/>
-                <w:lang w:val="en-GB"/>
-              </w:rPr>
-            </w:pPr>
-            <w:r>
-              <w:rPr>
-                <w:rFonts w:eastAsia="Arial" w:cs="Calibri"/>
+                <w:rFonts w:ascii="Open Sans" w:hAnsi="Open Sans" w:eastAsia="Calibri" w:cs="Open Sans"/>
+                <w:color w:val="404040" w:themeColor="text1" w:themeTint="bf"/>
+                <w:kern w:val="0"/>
+                <w:sz w:val="22"/>
+                <w:szCs w:val="22"/>
+                <w:lang w:val="en-US" w:eastAsia="en-US" w:bidi="ar-SA"/>
+              </w:rPr>
+            </w:pPr>
+            <w:r>
+              <w:rPr>
+                <w:rFonts w:eastAsia="Calibri" w:cs="Open Sans"/>
                 <w:bCs w:val="false"/>
                 <w:iCs w:val="false"/>
-                <w:kern w:val="0"/>
-                <w:sz w:val="20"/>
-                <w:szCs w:val="20"/>
-                <w:lang w:bidi="ar-SA"/>
+                <w:color w:val="404040" w:themeColor="text1" w:themeTint="bf"/>
+                <w:kern w:val="0"/>
+                <w:sz w:val="22"/>
+                <w:szCs w:val="22"/>
+                <w:lang w:val="en-US" w:eastAsia="en-US" w:bidi="ar-SA"/>
               </w:rPr>
               <w:t>[datasetTable]</w:t>
             </w:r>
@@ -4988,21 +4902,24 @@
               <w:spacing w:before="120" w:after="120"/>
               <w:jc w:val="both"/>
               <w:rPr>
-                <w:color w:val="92D050"/>
-                <w:sz w:val="20"/>
-                <w:szCs w:val="20"/>
-                <w:lang w:val="en-GB"/>
-              </w:rPr>
-            </w:pPr>
-            <w:r>
-              <w:rPr>
-                <w:rFonts w:eastAsia="Arial" w:cs="Calibri"/>
+                <w:rFonts w:ascii="Open Sans" w:hAnsi="Open Sans" w:eastAsia="Calibri" w:cs="Open Sans"/>
+                <w:color w:val="404040" w:themeColor="text1" w:themeTint="bf"/>
+                <w:kern w:val="0"/>
+                <w:sz w:val="22"/>
+                <w:szCs w:val="22"/>
+                <w:lang w:val="en-US" w:eastAsia="en-US" w:bidi="ar-SA"/>
+              </w:rPr>
+            </w:pPr>
+            <w:r>
+              <w:rPr>
+                <w:rFonts w:eastAsia="Calibri" w:cs="Open Sans"/>
                 <w:bCs w:val="false"/>
                 <w:iCs w:val="false"/>
-                <w:kern w:val="0"/>
-                <w:sz w:val="20"/>
-                <w:szCs w:val="20"/>
-                <w:lang w:val="en-GB" w:bidi="ar-SA"/>
+                <w:color w:val="404040" w:themeColor="text1" w:themeTint="bf"/>
+                <w:kern w:val="0"/>
+                <w:sz w:val="22"/>
+                <w:szCs w:val="22"/>
+                <w:lang w:val="en-US" w:eastAsia="en-US" w:bidi="ar-SA"/>
               </w:rPr>
               <w:t>…</w:t>
             </w:r>
@@ -5026,21 +4943,24 @@
               <w:spacing w:before="120" w:after="120"/>
               <w:jc w:val="both"/>
               <w:rPr>
-                <w:color w:val="92D050"/>
-                <w:sz w:val="20"/>
-                <w:szCs w:val="20"/>
-                <w:lang w:val="en-GB"/>
-              </w:rPr>
-            </w:pPr>
-            <w:r>
-              <w:rPr>
-                <w:rFonts w:eastAsia="Arial" w:cs="Calibri"/>
+                <w:rFonts w:ascii="Open Sans" w:hAnsi="Open Sans" w:eastAsia="Calibri" w:cs="Open Sans"/>
+                <w:color w:val="404040" w:themeColor="text1" w:themeTint="bf"/>
+                <w:kern w:val="0"/>
+                <w:sz w:val="22"/>
+                <w:szCs w:val="22"/>
+                <w:lang w:val="en-US" w:eastAsia="en-US" w:bidi="ar-SA"/>
+              </w:rPr>
+            </w:pPr>
+            <w:r>
+              <w:rPr>
+                <w:rFonts w:eastAsia="Calibri" w:cs="Open Sans"/>
                 <w:bCs w:val="false"/>
                 <w:iCs w:val="false"/>
-                <w:kern w:val="0"/>
-                <w:sz w:val="20"/>
-                <w:szCs w:val="20"/>
-                <w:lang w:val="en-GB" w:bidi="ar-SA"/>
+                <w:color w:val="404040" w:themeColor="text1" w:themeTint="bf"/>
+                <w:kern w:val="0"/>
+                <w:sz w:val="22"/>
+                <w:szCs w:val="22"/>
+                <w:lang w:val="en-US" w:eastAsia="en-US" w:bidi="ar-SA"/>
               </w:rPr>
               <w:t>…</w:t>
             </w:r>
@@ -5064,21 +4984,24 @@
               <w:spacing w:before="120" w:after="120"/>
               <w:jc w:val="both"/>
               <w:rPr>
-                <w:color w:val="92D050"/>
-                <w:sz w:val="20"/>
-                <w:szCs w:val="20"/>
-                <w:lang w:val="en-GB"/>
-              </w:rPr>
-            </w:pPr>
-            <w:r>
-              <w:rPr>
-                <w:rFonts w:eastAsia="Arial" w:cs="Calibri"/>
+                <w:rFonts w:ascii="Open Sans" w:hAnsi="Open Sans" w:eastAsia="Calibri" w:cs="Open Sans"/>
+                <w:color w:val="404040" w:themeColor="text1" w:themeTint="bf"/>
+                <w:kern w:val="0"/>
+                <w:sz w:val="22"/>
+                <w:szCs w:val="22"/>
+                <w:lang w:val="en-US" w:eastAsia="en-US" w:bidi="ar-SA"/>
+              </w:rPr>
+            </w:pPr>
+            <w:r>
+              <w:rPr>
+                <w:rFonts w:eastAsia="Calibri" w:cs="Open Sans"/>
                 <w:bCs w:val="false"/>
                 <w:iCs w:val="false"/>
-                <w:kern w:val="0"/>
-                <w:sz w:val="20"/>
-                <w:szCs w:val="20"/>
-                <w:lang w:val="en-GB" w:bidi="ar-SA"/>
+                <w:color w:val="404040" w:themeColor="text1" w:themeTint="bf"/>
+                <w:kern w:val="0"/>
+                <w:sz w:val="22"/>
+                <w:szCs w:val="22"/>
+                <w:lang w:val="en-US" w:eastAsia="en-US" w:bidi="ar-SA"/>
               </w:rPr>
               <w:t>…</w:t>
             </w:r>
@@ -5102,21 +5025,24 @@
               <w:spacing w:before="120" w:after="120"/>
               <w:jc w:val="center"/>
               <w:rPr>
-                <w:color w:val="92D050"/>
-                <w:sz w:val="20"/>
-                <w:szCs w:val="20"/>
-                <w:lang w:val="en-GB"/>
-              </w:rPr>
-            </w:pPr>
-            <w:r>
-              <w:rPr>
-                <w:rFonts w:eastAsia="Arial" w:cs="Calibri"/>
+                <w:rFonts w:ascii="Open Sans" w:hAnsi="Open Sans" w:eastAsia="Calibri" w:cs="Open Sans"/>
+                <w:color w:val="404040" w:themeColor="text1" w:themeTint="bf"/>
+                <w:kern w:val="0"/>
+                <w:sz w:val="22"/>
+                <w:szCs w:val="22"/>
+                <w:lang w:val="en-US" w:eastAsia="en-US" w:bidi="ar-SA"/>
+              </w:rPr>
+            </w:pPr>
+            <w:r>
+              <w:rPr>
+                <w:rFonts w:eastAsia="Calibri" w:cs="Open Sans"/>
                 <w:bCs w:val="false"/>
                 <w:iCs w:val="false"/>
-                <w:kern w:val="0"/>
-                <w:sz w:val="20"/>
-                <w:szCs w:val="20"/>
-                <w:lang w:val="en-GB" w:bidi="ar-SA"/>
+                <w:color w:val="404040" w:themeColor="text1" w:themeTint="bf"/>
+                <w:kern w:val="0"/>
+                <w:sz w:val="22"/>
+                <w:szCs w:val="22"/>
+                <w:lang w:val="en-US" w:eastAsia="en-US" w:bidi="ar-SA"/>
               </w:rPr>
               <w:t>…</w:t>
             </w:r>
@@ -5143,23 +5069,24 @@
               <w:spacing w:before="120" w:after="120"/>
               <w:jc w:val="center"/>
               <w:rPr>
-                <w:b/>
-                <w:b/>
-                <w:bCs/>
-                <w:sz w:val="20"/>
-                <w:szCs w:val="20"/>
-                <w:lang w:val="en-GB"/>
-              </w:rPr>
-            </w:pPr>
-            <w:r>
-              <w:rPr>
-                <w:rFonts w:eastAsia="Arial" w:cs="Calibri"/>
+                <w:rFonts w:ascii="Open Sans" w:hAnsi="Open Sans" w:eastAsia="Calibri" w:cs="Open Sans"/>
+                <w:color w:val="404040" w:themeColor="text1" w:themeTint="bf"/>
+                <w:kern w:val="0"/>
+                <w:sz w:val="22"/>
+                <w:szCs w:val="22"/>
+                <w:lang w:val="en-US" w:eastAsia="en-US" w:bidi="ar-SA"/>
+              </w:rPr>
+            </w:pPr>
+            <w:r>
+              <w:rPr>
+                <w:rFonts w:eastAsia="Calibri" w:cs="Open Sans"/>
                 <w:bCs/>
                 <w:iCs w:val="false"/>
-                <w:kern w:val="0"/>
-                <w:sz w:val="20"/>
-                <w:szCs w:val="20"/>
-                <w:lang w:val="en-GB" w:bidi="ar-SA"/>
+                <w:color w:val="404040" w:themeColor="text1" w:themeTint="bf"/>
+                <w:kern w:val="0"/>
+                <w:sz w:val="22"/>
+                <w:szCs w:val="22"/>
+                <w:lang w:val="en-US" w:eastAsia="en-US" w:bidi="ar-SA"/>
               </w:rPr>
               <w:t>ID</w:t>
             </w:r>
@@ -5183,21 +5110,24 @@
               <w:spacing w:before="120" w:after="120"/>
               <w:jc w:val="both"/>
               <w:rPr>
-                <w:color w:val="92D050"/>
-                <w:sz w:val="20"/>
-                <w:szCs w:val="20"/>
-                <w:lang w:val="en-GB"/>
-              </w:rPr>
-            </w:pPr>
-            <w:r>
-              <w:rPr>
-                <w:rFonts w:eastAsia="Arial" w:cs="Calibri"/>
+                <w:rFonts w:ascii="Open Sans" w:hAnsi="Open Sans" w:eastAsia="Calibri" w:cs="Open Sans"/>
+                <w:color w:val="404040" w:themeColor="text1" w:themeTint="bf"/>
+                <w:kern w:val="0"/>
+                <w:sz w:val="22"/>
+                <w:szCs w:val="22"/>
+                <w:lang w:val="en-US" w:eastAsia="en-US" w:bidi="ar-SA"/>
+              </w:rPr>
+            </w:pPr>
+            <w:r>
+              <w:rPr>
+                <w:rFonts w:eastAsia="Calibri" w:cs="Open Sans"/>
                 <w:bCs/>
                 <w:iCs w:val="false"/>
-                <w:kern w:val="0"/>
-                <w:sz w:val="20"/>
-                <w:szCs w:val="20"/>
-                <w:lang w:bidi="ar-SA"/>
+                <w:color w:val="404040" w:themeColor="text1" w:themeTint="bf"/>
+                <w:kern w:val="0"/>
+                <w:sz w:val="22"/>
+                <w:szCs w:val="22"/>
+                <w:lang w:val="en-US" w:eastAsia="en-US" w:bidi="ar-SA"/>
               </w:rPr>
               <w:t>[dataset1name]</w:t>
             </w:r>
@@ -5221,21 +5151,24 @@
               <w:spacing w:before="120" w:after="120"/>
               <w:jc w:val="both"/>
               <w:rPr>
-                <w:color w:val="92D050"/>
-                <w:sz w:val="20"/>
-                <w:szCs w:val="20"/>
-                <w:lang w:val="en-GB"/>
-              </w:rPr>
-            </w:pPr>
-            <w:r>
-              <w:rPr>
-                <w:rFonts w:eastAsia="Arial" w:cs="Calibri"/>
+                <w:rFonts w:ascii="Open Sans" w:hAnsi="Open Sans" w:eastAsia="Calibri" w:cs="Open Sans"/>
+                <w:color w:val="404040" w:themeColor="text1" w:themeTint="bf"/>
+                <w:kern w:val="0"/>
+                <w:sz w:val="22"/>
+                <w:szCs w:val="22"/>
+                <w:lang w:val="en-US" w:eastAsia="en-US" w:bidi="ar-SA"/>
+              </w:rPr>
+            </w:pPr>
+            <w:r>
+              <w:rPr>
+                <w:rFonts w:eastAsia="Calibri" w:cs="Open Sans"/>
                 <w:bCs/>
                 <w:iCs w:val="false"/>
-                <w:kern w:val="0"/>
-                <w:sz w:val="20"/>
-                <w:szCs w:val="20"/>
-                <w:lang w:bidi="ar-SA"/>
+                <w:color w:val="404040" w:themeColor="text1" w:themeTint="bf"/>
+                <w:kern w:val="0"/>
+                <w:sz w:val="22"/>
+                <w:szCs w:val="22"/>
+                <w:lang w:val="en-US" w:eastAsia="en-US" w:bidi="ar-SA"/>
               </w:rPr>
               <w:t>[dataset1type]</w:t>
             </w:r>
@@ -5259,21 +5192,24 @@
               <w:spacing w:before="120" w:after="120"/>
               <w:jc w:val="both"/>
               <w:rPr>
-                <w:color w:val="92D050"/>
-                <w:sz w:val="20"/>
-                <w:szCs w:val="20"/>
-                <w:lang w:val="en-GB"/>
-              </w:rPr>
-            </w:pPr>
-            <w:r>
-              <w:rPr>
-                <w:rFonts w:eastAsia="Arial" w:cs="Calibri"/>
+                <w:rFonts w:ascii="Open Sans" w:hAnsi="Open Sans" w:eastAsia="Calibri" w:cs="Open Sans"/>
+                <w:color w:val="404040" w:themeColor="text1" w:themeTint="bf"/>
+                <w:kern w:val="0"/>
+                <w:sz w:val="22"/>
+                <w:szCs w:val="22"/>
+                <w:lang w:val="en-US" w:eastAsia="en-US" w:bidi="ar-SA"/>
+              </w:rPr>
+            </w:pPr>
+            <w:r>
+              <w:rPr>
+                <w:rFonts w:eastAsia="Calibri" w:cs="Open Sans"/>
                 <w:bCs/>
                 <w:iCs w:val="false"/>
-                <w:kern w:val="0"/>
-                <w:sz w:val="20"/>
-                <w:szCs w:val="20"/>
-                <w:lang w:bidi="ar-SA"/>
+                <w:color w:val="404040" w:themeColor="text1" w:themeTint="bf"/>
+                <w:kern w:val="0"/>
+                <w:sz w:val="22"/>
+                <w:szCs w:val="22"/>
+                <w:lang w:val="en-US" w:eastAsia="en-US" w:bidi="ar-SA"/>
               </w:rPr>
               <w:t>[dataset1format]</w:t>
             </w:r>
@@ -5297,21 +5233,24 @@
               <w:spacing w:before="120" w:after="120"/>
               <w:jc w:val="both"/>
               <w:rPr>
-                <w:color w:val="92D050"/>
-                <w:sz w:val="20"/>
-                <w:szCs w:val="20"/>
-                <w:lang w:val="en-GB"/>
-              </w:rPr>
-            </w:pPr>
-            <w:r>
-              <w:rPr>
-                <w:rFonts w:eastAsia="Arial" w:cs="Calibri"/>
+                <w:rFonts w:ascii="Open Sans" w:hAnsi="Open Sans" w:eastAsia="Calibri" w:cs="Open Sans"/>
+                <w:color w:val="404040" w:themeColor="text1" w:themeTint="bf"/>
+                <w:kern w:val="0"/>
+                <w:sz w:val="22"/>
+                <w:szCs w:val="22"/>
+                <w:lang w:val="en-US" w:eastAsia="en-US" w:bidi="ar-SA"/>
+              </w:rPr>
+            </w:pPr>
+            <w:r>
+              <w:rPr>
+                <w:rFonts w:eastAsia="Calibri" w:cs="Open Sans"/>
                 <w:bCs/>
                 <w:iCs w:val="false"/>
-                <w:kern w:val="0"/>
-                <w:sz w:val="20"/>
-                <w:szCs w:val="20"/>
-                <w:lang w:bidi="ar-SA"/>
+                <w:color w:val="404040" w:themeColor="text1" w:themeTint="bf"/>
+                <w:kern w:val="0"/>
+                <w:sz w:val="22"/>
+                <w:szCs w:val="22"/>
+                <w:lang w:val="en-US" w:eastAsia="en-US" w:bidi="ar-SA"/>
               </w:rPr>
               <w:t>[dataset1vol]</w:t>
             </w:r>
@@ -5335,21 +5274,24 @@
               <w:spacing w:before="120" w:after="120"/>
               <w:jc w:val="center"/>
               <w:rPr>
-                <w:color w:val="92D050"/>
-                <w:sz w:val="20"/>
-                <w:szCs w:val="20"/>
-                <w:lang w:val="en-GB"/>
-              </w:rPr>
-            </w:pPr>
-            <w:r>
-              <w:rPr>
-                <w:rFonts w:eastAsia="Arial" w:cs="Calibri"/>
+                <w:rFonts w:ascii="Open Sans" w:hAnsi="Open Sans" w:eastAsia="Calibri" w:cs="Open Sans"/>
+                <w:color w:val="404040" w:themeColor="text1" w:themeTint="bf"/>
+                <w:kern w:val="0"/>
+                <w:sz w:val="22"/>
+                <w:szCs w:val="22"/>
+                <w:lang w:val="en-US" w:eastAsia="en-US" w:bidi="ar-SA"/>
+              </w:rPr>
+            </w:pPr>
+            <w:r>
+              <w:rPr>
+                <w:rFonts w:eastAsia="Calibri" w:cs="Open Sans"/>
                 <w:bCs/>
                 <w:iCs w:val="false"/>
-                <w:kern w:val="0"/>
-                <w:sz w:val="20"/>
-                <w:szCs w:val="20"/>
-                <w:lang w:val="en-GB" w:bidi="ar-SA"/>
+                <w:color w:val="404040" w:themeColor="text1" w:themeTint="bf"/>
+                <w:kern w:val="0"/>
+                <w:sz w:val="22"/>
+                <w:szCs w:val="22"/>
+                <w:lang w:val="en-US" w:eastAsia="en-US" w:bidi="ar-SA"/>
               </w:rPr>
               <w:t>[dataset1sensitive]</w:t>
             </w:r>
@@ -5404,12 +5346,14 @@
       <w:tblGrid>
         <w:gridCol w:w="900"/>
         <w:gridCol w:w="2393"/>
-        <w:gridCol w:w="2642"/>
-        <w:gridCol w:w="1988"/>
+        <w:gridCol w:w="2641"/>
+        <w:gridCol w:w="1989"/>
         <w:gridCol w:w="1843"/>
       </w:tblGrid>
       <w:tr>
-        <w:trPr/>
+        <w:trPr>
+          <w:tblHeader w:val="true"/>
+        </w:trPr>
         <w:tc>
           <w:tcPr>
             <w:tcW w:w="900" w:type="dxa"/>
@@ -5514,7 +5458,7 @@
         </w:tc>
         <w:tc>
           <w:tcPr>
-            <w:tcW w:w="2642" w:type="dxa"/>
+            <w:tcW w:w="2641" w:type="dxa"/>
             <w:tcBorders>
               <w:top w:val="single" w:sz="12" w:space="0" w:color="BFBFBF"/>
               <w:left w:val="single" w:sz="12" w:space="0" w:color="BFBFBF"/>
@@ -5565,7 +5509,7 @@
         </w:tc>
         <w:tc>
           <w:tcPr>
-            <w:tcW w:w="1988" w:type="dxa"/>
+            <w:tcW w:w="1989" w:type="dxa"/>
             <w:tcBorders>
               <w:top w:val="single" w:sz="12" w:space="0" w:color="BFBFBF"/>
               <w:left w:val="single" w:sz="12" w:space="0" w:color="BFBFBF"/>
@@ -5675,7 +5619,7 @@
               <w:top w:val="single" w:sz="12" w:space="0" w:color="BFBFBF"/>
               <w:left w:val="single" w:sz="12" w:space="0" w:color="BFBFBF"/>
               <w:bottom w:val="single" w:sz="12" w:space="0" w:color="BFBFBF"/>
-              <w:right w:val="single" w:sz="12" w:space="0" w:color="BFBFBF"/>
+              <w:right w:val="nil"/>
             </w:tcBorders>
           </w:tcPr>
           <w:p>
@@ -5685,21 +5629,24 @@
               <w:spacing w:before="120" w:after="120"/>
               <w:jc w:val="center"/>
               <w:rPr>
-                <w:b/>
-                <w:b/>
-                <w:bCs/>
-                <w:sz w:val="20"/>
-                <w:szCs w:val="20"/>
-                <w:lang w:val="en-GB"/>
-              </w:rPr>
-            </w:pPr>
-            <w:r>
-              <w:rPr>
-                <w:rFonts w:eastAsia="Arial" w:cs="Calibri" w:ascii="Arial" w:hAnsi="Arial"/>
-                <w:kern w:val="0"/>
-                <w:sz w:val="20"/>
-                <w:szCs w:val="20"/>
-                <w:lang w:val="en-GB" w:bidi="ar-SA"/>
+                <w:rFonts w:ascii="Open Sans" w:hAnsi="Open Sans" w:eastAsia="Calibri" w:cs="Open Sans"/>
+                <w:iCs w:val="false"/>
+                <w:color w:val="404040" w:themeColor="text1" w:themeTint="bf"/>
+                <w:kern w:val="0"/>
+                <w:sz w:val="22"/>
+                <w:szCs w:val="22"/>
+                <w:lang w:val="en-US" w:eastAsia="en-US" w:bidi="ar-SA"/>
+              </w:rPr>
+            </w:pPr>
+            <w:r>
+              <w:rPr>
+                <w:rFonts w:eastAsia="Calibri" w:cs="Open Sans"/>
+                <w:iCs w:val="false"/>
+                <w:color w:val="404040" w:themeColor="text1" w:themeTint="bf"/>
+                <w:kern w:val="0"/>
+                <w:sz w:val="22"/>
+                <w:szCs w:val="22"/>
+                <w:lang w:val="en-US" w:eastAsia="en-US" w:bidi="ar-SA"/>
               </w:rPr>
               <w:t>R1</w:t>
             </w:r>
@@ -5708,6 +5655,128 @@
         <w:tc>
           <w:tcPr>
             <w:tcW w:w="2393" w:type="dxa"/>
+            <w:tcBorders>
+              <w:top w:val="single" w:sz="12" w:space="0" w:color="BFBFBF"/>
+              <w:left w:val="single" w:sz="12" w:space="0" w:color="BFBFBF"/>
+              <w:bottom w:val="single" w:sz="12" w:space="0" w:color="BFBFBF"/>
+              <w:right w:val="nil"/>
+            </w:tcBorders>
+          </w:tcPr>
+          <w:p>
+            <w:pPr>
+              <w:pStyle w:val="Normal"/>
+              <w:widowControl w:val="false"/>
+              <w:spacing w:before="120" w:after="120"/>
+              <w:jc w:val="left"/>
+              <w:rPr>
+                <w:rFonts w:ascii="Open Sans" w:hAnsi="Open Sans" w:eastAsia="Calibri" w:cs="Open Sans"/>
+                <w:iCs w:val="false"/>
+                <w:color w:val="404040" w:themeColor="text1" w:themeTint="bf"/>
+                <w:kern w:val="0"/>
+                <w:sz w:val="22"/>
+                <w:szCs w:val="22"/>
+                <w:lang w:val="en-US" w:eastAsia="en-US" w:bidi="ar-SA"/>
+              </w:rPr>
+            </w:pPr>
+            <w:r>
+              <w:rPr>
+                <w:rFonts w:eastAsia="Calibri" w:cs="Open Sans"/>
+                <w:iCs w:val="false"/>
+                <w:color w:val="404040" w:themeColor="text1" w:themeTint="bf"/>
+                <w:kern w:val="0"/>
+                <w:sz w:val="22"/>
+                <w:szCs w:val="22"/>
+                <w:lang w:val="en-US" w:eastAsia="en-US" w:bidi="ar-SA"/>
+              </w:rPr>
+              <w:t>[reusedDatasetTable]</w:t>
+            </w:r>
+          </w:p>
+        </w:tc>
+        <w:tc>
+          <w:tcPr>
+            <w:tcW w:w="2641" w:type="dxa"/>
+            <w:tcBorders>
+              <w:top w:val="single" w:sz="12" w:space="0" w:color="BFBFBF"/>
+              <w:left w:val="single" w:sz="12" w:space="0" w:color="BFBFBF"/>
+              <w:bottom w:val="single" w:sz="12" w:space="0" w:color="BFBFBF"/>
+              <w:right w:val="nil"/>
+            </w:tcBorders>
+          </w:tcPr>
+          <w:p>
+            <w:pPr>
+              <w:pStyle w:val="Normal"/>
+              <w:widowControl w:val="false"/>
+              <w:spacing w:before="120" w:after="120"/>
+              <w:jc w:val="left"/>
+              <w:rPr>
+                <w:rFonts w:ascii="Open Sans" w:hAnsi="Open Sans" w:eastAsia="Calibri" w:cs="Open Sans"/>
+                <w:iCs w:val="false"/>
+                <w:color w:val="404040" w:themeColor="text1" w:themeTint="bf"/>
+                <w:kern w:val="0"/>
+                <w:sz w:val="22"/>
+                <w:szCs w:val="22"/>
+                <w:lang w:val="en-US" w:eastAsia="en-US" w:bidi="ar-SA"/>
+              </w:rPr>
+            </w:pPr>
+            <w:r>
+              <w:rPr>
+                <w:rFonts w:eastAsia="Calibri" w:cs="Open Sans"/>
+                <w:iCs w:val="false"/>
+                <w:color w:val="404040" w:themeColor="text1" w:themeTint="bf"/>
+                <w:kern w:val="0"/>
+                <w:sz w:val="22"/>
+                <w:szCs w:val="22"/>
+                <w:lang w:val="en-US" w:eastAsia="en-US" w:bidi="ar-SA"/>
+              </w:rPr>
+              <w:t>…</w:t>
+            </w:r>
+          </w:p>
+        </w:tc>
+        <w:tc>
+          <w:tcPr>
+            <w:tcW w:w="1989" w:type="dxa"/>
+            <w:tcBorders>
+              <w:top w:val="single" w:sz="12" w:space="0" w:color="BFBFBF"/>
+              <w:left w:val="single" w:sz="12" w:space="0" w:color="BFBFBF"/>
+              <w:bottom w:val="single" w:sz="12" w:space="0" w:color="BFBFBF"/>
+              <w:right w:val="nil"/>
+            </w:tcBorders>
+          </w:tcPr>
+          <w:p>
+            <w:pPr>
+              <w:pStyle w:val="Normal"/>
+              <w:widowControl w:val="false"/>
+              <w:bidi w:val="0"/>
+              <w:spacing w:lineRule="exact" w:line="240" w:beforeAutospacing="0" w:before="120" w:afterAutospacing="0" w:after="120"/>
+              <w:ind w:left="0" w:right="0" w:hanging="0"/>
+              <w:jc w:val="center"/>
+              <w:rPr>
+                <w:rFonts w:ascii="Open Sans" w:hAnsi="Open Sans" w:eastAsia="Calibri" w:cs="Open Sans"/>
+                <w:iCs w:val="false"/>
+                <w:color w:val="404040" w:themeColor="text1" w:themeTint="bf"/>
+                <w:kern w:val="0"/>
+                <w:sz w:val="22"/>
+                <w:szCs w:val="22"/>
+                <w:lang w:val="en-US" w:eastAsia="en-US" w:bidi="ar-SA"/>
+              </w:rPr>
+            </w:pPr>
+            <w:r>
+              <w:rPr>
+                <w:rFonts w:eastAsia="Calibri" w:cs="Open Sans"/>
+                <w:iCs w:val="false"/>
+                <w:color w:val="404040" w:themeColor="text1" w:themeTint="bf"/>
+                <w:kern w:val="0"/>
+                <w:sz w:val="22"/>
+                <w:szCs w:val="22"/>
+                <w:lang w:val="en-US" w:eastAsia="en-US" w:bidi="ar-SA"/>
+              </w:rPr>
+              <w:t>...</w:t>
+            </w:r>
+          </w:p>
+        </w:tc>
+        <w:tc>
+          <w:tcPr>
+            <w:tcW w:w="1843" w:type="dxa"/>
             <w:tcBorders>
               <w:top w:val="single" w:sz="12" w:space="0" w:color="BFBFBF"/>
               <w:left w:val="single" w:sz="12" w:space="0" w:color="BFBFBF"/>
@@ -5720,31 +5789,203 @@
               <w:pStyle w:val="Normal"/>
               <w:widowControl w:val="false"/>
               <w:spacing w:before="120" w:after="120"/>
+              <w:jc w:val="center"/>
+              <w:rPr>
+                <w:rFonts w:ascii="Open Sans" w:hAnsi="Open Sans" w:eastAsia="Calibri" w:cs="Open Sans"/>
+                <w:iCs w:val="false"/>
+                <w:color w:val="404040" w:themeColor="text1" w:themeTint="bf"/>
+                <w:kern w:val="0"/>
+                <w:sz w:val="22"/>
+                <w:szCs w:val="22"/>
+                <w:lang w:val="en-US" w:eastAsia="en-US" w:bidi="ar-SA"/>
+              </w:rPr>
+            </w:pPr>
+            <w:r>
+              <w:rPr>
+                <w:rFonts w:eastAsia="Calibri" w:cs="Open Sans"/>
+                <w:iCs w:val="false"/>
+                <w:color w:val="404040" w:themeColor="text1" w:themeTint="bf"/>
+                <w:kern w:val="0"/>
+                <w:sz w:val="22"/>
+                <w:szCs w:val="22"/>
+                <w:lang w:val="en-US" w:eastAsia="en-US" w:bidi="ar-SA"/>
+              </w:rPr>
+              <w:t>yes/no</w:t>
+            </w:r>
+          </w:p>
+        </w:tc>
+      </w:tr>
+      <w:tr>
+        <w:trPr/>
+        <w:tc>
+          <w:tcPr>
+            <w:tcW w:w="900" w:type="dxa"/>
+            <w:tcBorders>
+              <w:top w:val="nil"/>
+              <w:left w:val="single" w:sz="12" w:space="0" w:color="BFBFBF"/>
+              <w:bottom w:val="single" w:sz="12" w:space="0" w:color="BFBFBF"/>
+              <w:right w:val="nil"/>
+            </w:tcBorders>
+          </w:tcPr>
+          <w:p>
+            <w:pPr>
+              <w:pStyle w:val="Normal"/>
+              <w:widowControl w:val="false"/>
+              <w:suppressAutoHyphens w:val="true"/>
+              <w:spacing w:lineRule="auto" w:line="240" w:before="120" w:after="120"/>
+              <w:jc w:val="center"/>
+              <w:rPr>
+                <w:rFonts w:ascii="Open Sans" w:hAnsi="Open Sans" w:eastAsia="Calibri" w:cs="Open Sans"/>
+                <w:iCs w:val="false"/>
+                <w:color w:val="404040" w:themeColor="text1" w:themeTint="bf"/>
+                <w:kern w:val="0"/>
+                <w:sz w:val="22"/>
+                <w:szCs w:val="22"/>
+                <w:lang w:val="en-US" w:eastAsia="en-US" w:bidi="ar-SA"/>
+              </w:rPr>
+            </w:pPr>
+            <w:r>
+              <w:rPr>
+                <w:rFonts w:eastAsia="Calibri" w:cs="Open Sans"/>
+                <w:iCs w:val="false"/>
+                <w:color w:val="404040" w:themeColor="text1" w:themeTint="bf"/>
+                <w:kern w:val="0"/>
+                <w:sz w:val="22"/>
+                <w:szCs w:val="22"/>
+                <w:lang w:val="en-US" w:eastAsia="en-US" w:bidi="ar-SA"/>
+              </w:rPr>
+              <w:t>R2</w:t>
+            </w:r>
+          </w:p>
+        </w:tc>
+        <w:tc>
+          <w:tcPr>
+            <w:tcW w:w="2393" w:type="dxa"/>
+            <w:tcBorders>
+              <w:top w:val="nil"/>
+              <w:left w:val="single" w:sz="12" w:space="0" w:color="BFBFBF"/>
+              <w:bottom w:val="single" w:sz="12" w:space="0" w:color="BFBFBF"/>
+              <w:right w:val="nil"/>
+            </w:tcBorders>
+          </w:tcPr>
+          <w:p>
+            <w:pPr>
+              <w:pStyle w:val="Normal"/>
+              <w:widowControl w:val="false"/>
+              <w:suppressAutoHyphens w:val="true"/>
+              <w:spacing w:lineRule="auto" w:line="240" w:before="120" w:after="120"/>
               <w:jc w:val="left"/>
               <w:rPr>
-                <w:color w:val="92D050"/>
-                <w:sz w:val="20"/>
-                <w:szCs w:val="20"/>
-                <w:lang w:val="en-GB"/>
-              </w:rPr>
-            </w:pPr>
-            <w:r>
-              <w:rPr>
-                <w:rFonts w:eastAsia="Arial" w:cs="Calibri" w:ascii="Arial" w:hAnsi="Arial"/>
-                <w:kern w:val="0"/>
-                <w:sz w:val="20"/>
-                <w:szCs w:val="20"/>
-                <w:lang w:val="en-GB" w:bidi="ar-SA"/>
-              </w:rPr>
-              <w:t>[reusedDatasetTable]</w:t>
-            </w:r>
-          </w:p>
-        </w:tc>
-        <w:tc>
-          <w:tcPr>
-            <w:tcW w:w="2642" w:type="dxa"/>
-            <w:tcBorders>
-              <w:top w:val="single" w:sz="12" w:space="0" w:color="BFBFBF"/>
+                <w:rFonts w:ascii="Open Sans" w:hAnsi="Open Sans" w:eastAsia="Calibri" w:cs="Open Sans"/>
+                <w:iCs w:val="false"/>
+                <w:color w:val="404040" w:themeColor="text1" w:themeTint="bf"/>
+                <w:kern w:val="0"/>
+                <w:sz w:val="22"/>
+                <w:szCs w:val="22"/>
+                <w:lang w:val="en-US" w:eastAsia="en-US" w:bidi="ar-SA"/>
+              </w:rPr>
+            </w:pPr>
+            <w:r>
+              <w:rPr>
+                <w:rFonts w:eastAsia="Calibri" w:cs="Open Sans"/>
+                <w:iCs w:val="false"/>
+                <w:color w:val="404040" w:themeColor="text1" w:themeTint="bf"/>
+                <w:kern w:val="0"/>
+                <w:sz w:val="22"/>
+                <w:szCs w:val="22"/>
+                <w:lang w:val="en-US" w:eastAsia="en-US" w:bidi="ar-SA"/>
+              </w:rPr>
+              <w:t>…</w:t>
+            </w:r>
+          </w:p>
+        </w:tc>
+        <w:tc>
+          <w:tcPr>
+            <w:tcW w:w="2641" w:type="dxa"/>
+            <w:tcBorders>
+              <w:top w:val="nil"/>
+              <w:left w:val="single" w:sz="12" w:space="0" w:color="BFBFBF"/>
+              <w:bottom w:val="single" w:sz="12" w:space="0" w:color="BFBFBF"/>
+              <w:right w:val="nil"/>
+            </w:tcBorders>
+          </w:tcPr>
+          <w:p>
+            <w:pPr>
+              <w:pStyle w:val="Normal"/>
+              <w:widowControl w:val="false"/>
+              <w:suppressAutoHyphens w:val="true"/>
+              <w:spacing w:lineRule="auto" w:line="240" w:before="120" w:after="120"/>
+              <w:jc w:val="left"/>
+              <w:rPr>
+                <w:rFonts w:ascii="Open Sans" w:hAnsi="Open Sans" w:eastAsia="Calibri" w:cs="Open Sans"/>
+                <w:iCs w:val="false"/>
+                <w:color w:val="404040" w:themeColor="text1" w:themeTint="bf"/>
+                <w:kern w:val="0"/>
+                <w:sz w:val="22"/>
+                <w:szCs w:val="22"/>
+                <w:lang w:val="en-US" w:eastAsia="en-US" w:bidi="ar-SA"/>
+              </w:rPr>
+            </w:pPr>
+            <w:r>
+              <w:rPr>
+                <w:rFonts w:eastAsia="Calibri" w:cs="Open Sans"/>
+                <w:iCs w:val="false"/>
+                <w:color w:val="404040" w:themeColor="text1" w:themeTint="bf"/>
+                <w:kern w:val="0"/>
+                <w:sz w:val="22"/>
+                <w:szCs w:val="22"/>
+                <w:lang w:val="en-US" w:eastAsia="en-US" w:bidi="ar-SA"/>
+              </w:rPr>
+              <w:t>…</w:t>
+            </w:r>
+          </w:p>
+        </w:tc>
+        <w:tc>
+          <w:tcPr>
+            <w:tcW w:w="1989" w:type="dxa"/>
+            <w:tcBorders>
+              <w:top w:val="nil"/>
+              <w:left w:val="single" w:sz="12" w:space="0" w:color="BFBFBF"/>
+              <w:bottom w:val="single" w:sz="12" w:space="0" w:color="BFBFBF"/>
+              <w:right w:val="nil"/>
+            </w:tcBorders>
+          </w:tcPr>
+          <w:p>
+            <w:pPr>
+              <w:pStyle w:val="Normal"/>
+              <w:widowControl w:val="false"/>
+              <w:suppressAutoHyphens w:val="true"/>
+              <w:spacing w:lineRule="auto" w:line="240" w:before="120" w:after="120"/>
+              <w:jc w:val="left"/>
+              <w:rPr>
+                <w:rFonts w:ascii="Open Sans" w:hAnsi="Open Sans" w:eastAsia="Calibri" w:cs="Open Sans"/>
+                <w:iCs w:val="false"/>
+                <w:color w:val="404040" w:themeColor="text1" w:themeTint="bf"/>
+                <w:kern w:val="0"/>
+                <w:sz w:val="22"/>
+                <w:szCs w:val="22"/>
+                <w:lang w:val="en-US" w:eastAsia="en-US" w:bidi="ar-SA"/>
+              </w:rPr>
+            </w:pPr>
+            <w:r>
+              <w:rPr>
+                <w:rFonts w:eastAsia="Calibri" w:cs="Open Sans"/>
+                <w:iCs w:val="false"/>
+                <w:color w:val="404040" w:themeColor="text1" w:themeTint="bf"/>
+                <w:kern w:val="0"/>
+                <w:sz w:val="22"/>
+                <w:szCs w:val="22"/>
+                <w:lang w:val="en-US" w:eastAsia="en-US" w:bidi="ar-SA"/>
+              </w:rPr>
+              <w:t>…</w:t>
+            </w:r>
+          </w:p>
+        </w:tc>
+        <w:tc>
+          <w:tcPr>
+            <w:tcW w:w="1843" w:type="dxa"/>
+            <w:tcBorders>
+              <w:top w:val="nil"/>
               <w:left w:val="single" w:sz="12" w:space="0" w:color="BFBFBF"/>
               <w:bottom w:val="single" w:sz="12" w:space="0" w:color="BFBFBF"/>
               <w:right w:val="single" w:sz="12" w:space="0" w:color="BFBFBF"/>
@@ -5754,266 +5995,28 @@
             <w:pPr>
               <w:pStyle w:val="Normal"/>
               <w:widowControl w:val="false"/>
-              <w:spacing w:before="120" w:after="120"/>
-              <w:jc w:val="left"/>
-              <w:rPr>
-                <w:color w:val="92D050"/>
-                <w:sz w:val="20"/>
-                <w:szCs w:val="20"/>
-                <w:lang w:val="en-GB"/>
-              </w:rPr>
-            </w:pPr>
-            <w:r>
-              <w:rPr>
-                <w:rFonts w:eastAsia="Arial" w:cs="Calibri" w:ascii="Arial" w:hAnsi="Arial"/>
-                <w:kern w:val="0"/>
-                <w:sz w:val="20"/>
-                <w:szCs w:val="20"/>
-                <w:lang w:val="en-GB" w:bidi="ar-SA"/>
-              </w:rPr>
-              <w:t>…</w:t>
-            </w:r>
-          </w:p>
-        </w:tc>
-        <w:tc>
-          <w:tcPr>
-            <w:tcW w:w="1988" w:type="dxa"/>
-            <w:tcBorders>
-              <w:top w:val="single" w:sz="12" w:space="0" w:color="BFBFBF"/>
-              <w:left w:val="single" w:sz="12" w:space="0" w:color="BFBFBF"/>
-              <w:bottom w:val="single" w:sz="12" w:space="0" w:color="BFBFBF"/>
-              <w:right w:val="single" w:sz="12" w:space="0" w:color="BFBFBF"/>
-            </w:tcBorders>
-          </w:tcPr>
-          <w:p>
-            <w:pPr>
-              <w:pStyle w:val="Normal"/>
-              <w:widowControl w:val="false"/>
-              <w:bidi w:val="0"/>
-              <w:spacing w:lineRule="exact" w:line="240" w:beforeAutospacing="0" w:before="120" w:afterAutospacing="0" w:after="120"/>
-              <w:ind w:left="0" w:right="0" w:hanging="0"/>
-              <w:jc w:val="center"/>
-              <w:rPr>
-                <w:rFonts w:ascii="Arial" w:hAnsi="Arial" w:eastAsia="Arial" w:cs="Calibri"/>
-                <w:kern w:val="0"/>
-                <w:lang w:bidi="ar-SA"/>
-              </w:rPr>
-            </w:pPr>
-            <w:r>
-              <w:rPr>
-                <w:rFonts w:eastAsia="Arial" w:cs="Calibri" w:ascii="Arial" w:hAnsi="Arial"/>
-                <w:kern w:val="0"/>
-                <w:sz w:val="20"/>
-                <w:szCs w:val="20"/>
-                <w:lang w:val="en-GB" w:bidi="ar-SA"/>
-              </w:rPr>
-              <w:t>...</w:t>
-            </w:r>
-          </w:p>
-        </w:tc>
-        <w:tc>
-          <w:tcPr>
-            <w:tcW w:w="1843" w:type="dxa"/>
-            <w:tcBorders>
-              <w:top w:val="single" w:sz="12" w:space="0" w:color="BFBFBF"/>
-              <w:left w:val="single" w:sz="12" w:space="0" w:color="BFBFBF"/>
-              <w:bottom w:val="single" w:sz="12" w:space="0" w:color="BFBFBF"/>
-              <w:right w:val="single" w:sz="12" w:space="0" w:color="BFBFBF"/>
-            </w:tcBorders>
-          </w:tcPr>
-          <w:p>
-            <w:pPr>
-              <w:pStyle w:val="Normal"/>
-              <w:widowControl w:val="false"/>
-              <w:spacing w:before="120" w:after="120"/>
-              <w:jc w:val="center"/>
-              <w:rPr>
-                <w:color w:val="92D050"/>
-                <w:sz w:val="20"/>
-                <w:szCs w:val="20"/>
-                <w:lang w:val="en-GB"/>
-              </w:rPr>
-            </w:pPr>
-            <w:r>
-              <w:rPr>
-                <w:rFonts w:eastAsia="Arial" w:cs="Calibri" w:ascii="Arial" w:hAnsi="Arial"/>
-                <w:kern w:val="0"/>
-                <w:sz w:val="20"/>
-                <w:szCs w:val="20"/>
-                <w:lang w:val="en-GB" w:bidi="ar-SA"/>
-              </w:rPr>
-              <w:t>yes/no</w:t>
-            </w:r>
-          </w:p>
-        </w:tc>
-      </w:tr>
-      <w:tr>
-        <w:trPr/>
-        <w:tc>
-          <w:tcPr>
-            <w:tcW w:w="900" w:type="dxa"/>
-            <w:tcBorders>
-              <w:top w:val="single" w:sz="12" w:space="0" w:color="BFBFBF"/>
-              <w:left w:val="single" w:sz="12" w:space="0" w:color="BFBFBF"/>
-              <w:bottom w:val="single" w:sz="12" w:space="0" w:color="BFBFBF"/>
-              <w:right w:val="single" w:sz="12" w:space="0" w:color="BFBFBF"/>
-            </w:tcBorders>
-          </w:tcPr>
-          <w:p>
-            <w:pPr>
-              <w:pStyle w:val="Normal"/>
-              <w:widowControl w:val="false"/>
               <w:suppressAutoHyphens w:val="true"/>
               <w:spacing w:lineRule="auto" w:line="240" w:before="120" w:after="120"/>
               <w:jc w:val="center"/>
               <w:rPr>
-                <w:color w:val="404040"/>
-              </w:rPr>
-            </w:pPr>
-            <w:r>
-              <w:rPr>
-                <w:rFonts w:eastAsia="Arial"/>
-                <w:color w:val="404040"/>
-                <w:kern w:val="0"/>
-                <w:sz w:val="18"/>
-                <w:szCs w:val="18"/>
-                <w:lang w:eastAsia="en-US" w:bidi="ar-SA"/>
-              </w:rPr>
-              <w:t>R2</w:t>
-            </w:r>
-          </w:p>
-        </w:tc>
-        <w:tc>
-          <w:tcPr>
-            <w:tcW w:w="2393" w:type="dxa"/>
-            <w:tcBorders>
-              <w:top w:val="single" w:sz="12" w:space="0" w:color="BFBFBF"/>
-              <w:left w:val="single" w:sz="12" w:space="0" w:color="BFBFBF"/>
-              <w:bottom w:val="single" w:sz="12" w:space="0" w:color="BFBFBF"/>
-              <w:right w:val="single" w:sz="12" w:space="0" w:color="BFBFBF"/>
-            </w:tcBorders>
-          </w:tcPr>
-          <w:p>
-            <w:pPr>
-              <w:pStyle w:val="Normal"/>
-              <w:widowControl w:val="false"/>
-              <w:suppressAutoHyphens w:val="true"/>
-              <w:spacing w:lineRule="auto" w:line="240" w:before="120" w:after="120"/>
-              <w:jc w:val="left"/>
-              <w:rPr>
-                <w:color w:val="404040"/>
-              </w:rPr>
-            </w:pPr>
-            <w:r>
-              <w:rPr>
-                <w:rFonts w:eastAsia="Arial"/>
-                <w:color w:val="404040"/>
-                <w:kern w:val="0"/>
-                <w:sz w:val="18"/>
-                <w:szCs w:val="18"/>
-                <w:lang w:eastAsia="en-US" w:bidi="ar-SA"/>
-              </w:rPr>
-              <w:t>…</w:t>
-            </w:r>
-          </w:p>
-        </w:tc>
-        <w:tc>
-          <w:tcPr>
-            <w:tcW w:w="2642" w:type="dxa"/>
-            <w:tcBorders>
-              <w:top w:val="single" w:sz="12" w:space="0" w:color="BFBFBF"/>
-              <w:left w:val="single" w:sz="12" w:space="0" w:color="BFBFBF"/>
-              <w:bottom w:val="single" w:sz="12" w:space="0" w:color="BFBFBF"/>
-              <w:right w:val="single" w:sz="12" w:space="0" w:color="BFBFBF"/>
-            </w:tcBorders>
-          </w:tcPr>
-          <w:p>
-            <w:pPr>
-              <w:pStyle w:val="Normal"/>
-              <w:widowControl w:val="false"/>
-              <w:suppressAutoHyphens w:val="true"/>
-              <w:spacing w:lineRule="auto" w:line="240" w:before="120" w:after="120"/>
-              <w:jc w:val="left"/>
-              <w:rPr>
-                <w:color w:val="404040"/>
-              </w:rPr>
-            </w:pPr>
-            <w:r>
-              <w:rPr>
-                <w:rFonts w:eastAsia="Arial"/>
-                <w:color w:val="404040"/>
-                <w:kern w:val="0"/>
-                <w:sz w:val="18"/>
-                <w:szCs w:val="18"/>
-                <w:lang w:eastAsia="en-US" w:bidi="ar-SA"/>
-              </w:rPr>
-              <w:t>…</w:t>
-            </w:r>
-          </w:p>
-        </w:tc>
-        <w:tc>
-          <w:tcPr>
-            <w:tcW w:w="1988" w:type="dxa"/>
-            <w:tcBorders>
-              <w:top w:val="single" w:sz="12" w:space="0" w:color="BFBFBF"/>
-              <w:left w:val="single" w:sz="12" w:space="0" w:color="BFBFBF"/>
-              <w:bottom w:val="single" w:sz="12" w:space="0" w:color="BFBFBF"/>
-              <w:right w:val="single" w:sz="12" w:space="0" w:color="BFBFBF"/>
-            </w:tcBorders>
-          </w:tcPr>
-          <w:p>
-            <w:pPr>
-              <w:pStyle w:val="Normal"/>
-              <w:widowControl w:val="false"/>
-              <w:suppressAutoHyphens w:val="true"/>
-              <w:spacing w:lineRule="auto" w:line="240" w:before="120" w:after="120"/>
-              <w:jc w:val="left"/>
-              <w:rPr>
-                <w:color w:val="404040"/>
-              </w:rPr>
-            </w:pPr>
-            <w:r>
-              <w:rPr>
-                <w:rFonts w:eastAsia="Arial"/>
-                <w:color w:val="404040"/>
-                <w:kern w:val="0"/>
-                <w:sz w:val="18"/>
-                <w:szCs w:val="18"/>
-                <w:lang w:eastAsia="en-US" w:bidi="ar-SA"/>
-              </w:rPr>
-              <w:t>…</w:t>
-            </w:r>
-          </w:p>
-        </w:tc>
-        <w:tc>
-          <w:tcPr>
-            <w:tcW w:w="1843" w:type="dxa"/>
-            <w:tcBorders>
-              <w:top w:val="single" w:sz="12" w:space="0" w:color="BFBFBF"/>
-              <w:left w:val="single" w:sz="12" w:space="0" w:color="BFBFBF"/>
-              <w:bottom w:val="single" w:sz="12" w:space="0" w:color="BFBFBF"/>
-              <w:right w:val="single" w:sz="12" w:space="0" w:color="BFBFBF"/>
-            </w:tcBorders>
-          </w:tcPr>
-          <w:p>
-            <w:pPr>
-              <w:pStyle w:val="Normal"/>
-              <w:widowControl w:val="false"/>
-              <w:suppressAutoHyphens w:val="true"/>
-              <w:spacing w:lineRule="auto" w:line="240" w:before="120" w:after="120"/>
-              <w:jc w:val="center"/>
-              <w:rPr>
-                <w:color w:val="404040"/>
-              </w:rPr>
-            </w:pPr>
-            <w:r>
-              <w:rPr>
-                <w:rFonts w:eastAsia="Arial"/>
-                <w:color w:val="404040"/>
-                <w:kern w:val="0"/>
-                <w:sz w:val="18"/>
-                <w:szCs w:val="18"/>
-                <w:lang w:eastAsia="en-US" w:bidi="ar-SA"/>
+                <w:rFonts w:ascii="Open Sans" w:hAnsi="Open Sans" w:eastAsia="Calibri" w:cs="Open Sans"/>
+                <w:iCs w:val="false"/>
+                <w:color w:val="404040" w:themeColor="text1" w:themeTint="bf"/>
+                <w:kern w:val="0"/>
+                <w:sz w:val="22"/>
+                <w:szCs w:val="22"/>
+                <w:lang w:val="en-US" w:eastAsia="en-US" w:bidi="ar-SA"/>
+              </w:rPr>
+            </w:pPr>
+            <w:r>
+              <w:rPr>
+                <w:rFonts w:eastAsia="Calibri" w:cs="Open Sans"/>
+                <w:iCs w:val="false"/>
+                <w:color w:val="404040" w:themeColor="text1" w:themeTint="bf"/>
+                <w:kern w:val="0"/>
+                <w:sz w:val="22"/>
+                <w:szCs w:val="22"/>
+                <w:lang w:val="en-US" w:eastAsia="en-US" w:bidi="ar-SA"/>
               </w:rPr>
               <w:t>…</w:t>
             </w:r>
@@ -6108,8 +6111,8 @@
         <w:ind w:left="357" w:hanging="357"/>
         <w:rPr/>
       </w:pPr>
-      <w:bookmarkStart w:id="13" w:name="_Toc69311944"/>
-      <w:bookmarkStart w:id="14" w:name="_Toc123731433"/>
+      <w:bookmarkStart w:id="13" w:name="_Toc123731433"/>
+      <w:bookmarkStart w:id="14" w:name="_Toc69311944"/>
       <w:r>
         <w:rPr/>
         <w:t>FAIR data</w:t>
@@ -6319,45 +6322,46 @@
       <w:pPr>
         <w:pStyle w:val="Normal"/>
         <w:rPr>
-          <w:rFonts w:ascii="Calibri" w:hAnsi="Calibri" w:eastAsia="" w:cs="" w:asciiTheme="minorHAnsi" w:cstheme="minorBidi" w:eastAsiaTheme="minorEastAsia" w:hAnsiTheme="minorHAnsi"/>
-          <w:lang w:val="en-US"/>
+          <w:rFonts w:ascii="Open Sans" w:hAnsi="Open Sans" w:eastAsia="Calibri" w:cs="Open Sans"/>
+          <w:color w:val="404040" w:themeColor="text1" w:themeTint="bf"/>
+          <w:kern w:val="0"/>
+          <w:sz w:val="22"/>
+          <w:szCs w:val="22"/>
+          <w:lang w:val="en-US" w:eastAsia="en-US" w:bidi="ar-SA"/>
         </w:rPr>
       </w:pPr>
       <w:r>
         <w:rPr>
-          <w:rFonts w:eastAsia="" w:cs="" w:ascii="Calibri" w:hAnsi="Calibri" w:asciiTheme="minorHAnsi" w:cstheme="minorBidi" w:eastAsiaTheme="minorEastAsia" w:hAnsiTheme="minorHAnsi"/>
-          <w:lang w:val="en-US"/>
-        </w:rPr>
-        <w:t>[</w:t>
-      </w:r>
-      <w:r>
-        <w:rPr>
-          <w:rFonts w:eastAsia="" w:cs="" w:ascii="Calibri" w:hAnsi="Calibri" w:asciiTheme="minorHAnsi" w:cstheme="minorBidi" w:eastAsiaTheme="minorEastAsia" w:hAnsiTheme="minorHAnsi"/>
-          <w:color w:val="404040"/>
-          <w:lang w:val="en-US"/>
-        </w:rPr>
-        <w:t>dataorganisation</w:t>
-      </w:r>
-      <w:r>
-        <w:rPr>
-          <w:rFonts w:eastAsia="" w:cs="" w:ascii="Calibri" w:hAnsi="Calibri" w:asciiTheme="minorHAnsi" w:cstheme="minorBidi" w:eastAsiaTheme="minorEastAsia" w:hAnsiTheme="minorHAnsi"/>
-          <w:lang w:val="en-US"/>
-        </w:rPr>
-        <w:t>]</w:t>
+          <w:rFonts w:eastAsia="Calibri" w:cs="Open Sans"/>
+          <w:color w:val="404040" w:themeColor="text1" w:themeTint="bf"/>
+          <w:kern w:val="0"/>
+          <w:sz w:val="22"/>
+          <w:szCs w:val="22"/>
+          <w:lang w:val="en-US" w:eastAsia="en-US" w:bidi="ar-SA"/>
+        </w:rPr>
+        <w:t>[dataorganisation]</w:t>
       </w:r>
     </w:p>
     <w:p>
       <w:pPr>
         <w:pStyle w:val="Normal"/>
         <w:rPr>
-          <w:color w:val="404040"/>
+          <w:rFonts w:ascii="Open Sans" w:hAnsi="Open Sans" w:eastAsia="Calibri" w:cs="Open Sans"/>
+          <w:color w:val="404040" w:themeColor="text1" w:themeTint="bf"/>
+          <w:kern w:val="0"/>
+          <w:sz w:val="22"/>
+          <w:szCs w:val="22"/>
+          <w:lang w:val="en-US" w:eastAsia="en-US" w:bidi="ar-SA"/>
         </w:rPr>
       </w:pPr>
       <w:r>
         <w:rPr>
-          <w:rFonts w:eastAsia="" w:cs="" w:ascii="Calibri" w:hAnsi="Calibri" w:asciiTheme="minorHAnsi" w:cstheme="minorBidi" w:eastAsiaTheme="minorEastAsia" w:hAnsiTheme="minorHAnsi"/>
-          <w:color w:val="404040"/>
-          <w:lang w:val="en-GB"/>
+          <w:rFonts w:eastAsia="Calibri" w:cs="Open Sans"/>
+          <w:color w:val="404040" w:themeColor="text1" w:themeTint="bf"/>
+          <w:kern w:val="0"/>
+          <w:sz w:val="22"/>
+          <w:szCs w:val="22"/>
+          <w:lang w:val="en-US" w:eastAsia="en-US" w:bidi="ar-SA"/>
         </w:rPr>
         <w:t>[metadata]</w:t>
       </w:r>
@@ -6365,20 +6369,48 @@
     <w:p>
       <w:pPr>
         <w:pStyle w:val="Normal"/>
-        <w:rPr/>
+        <w:rPr>
+          <w:rFonts w:ascii="Open Sans" w:hAnsi="Open Sans" w:eastAsia="Calibri" w:cs="Open Sans"/>
+          <w:color w:val="404040" w:themeColor="text1" w:themeTint="bf"/>
+          <w:kern w:val="0"/>
+          <w:sz w:val="22"/>
+          <w:szCs w:val="22"/>
+          <w:lang w:val="en-US" w:eastAsia="en-US" w:bidi="ar-SA"/>
+        </w:rPr>
       </w:pPr>
       <w:r>
-        <w:rPr/>
+        <w:rPr>
+          <w:rFonts w:eastAsia="Calibri" w:cs="Open Sans"/>
+          <w:color w:val="404040" w:themeColor="text1" w:themeTint="bf"/>
+          <w:kern w:val="0"/>
+          <w:sz w:val="22"/>
+          <w:szCs w:val="22"/>
+          <w:lang w:val="en-US" w:eastAsia="en-US" w:bidi="ar-SA"/>
+        </w:rPr>
         <w:t>Additionally, we will provide common metadata such as title, description, or keywords when publishing data. In this case, we will follow the default template provided by the repository, such as Data Cite Metadata or Dublin Core.</w:t>
       </w:r>
     </w:p>
     <w:p>
       <w:pPr>
         <w:pStyle w:val="Normal"/>
-        <w:rPr/>
+        <w:rPr>
+          <w:rFonts w:ascii="Open Sans" w:hAnsi="Open Sans" w:eastAsia="Calibri" w:cs="Open Sans"/>
+          <w:color w:val="404040" w:themeColor="text1" w:themeTint="bf"/>
+          <w:kern w:val="0"/>
+          <w:sz w:val="22"/>
+          <w:szCs w:val="22"/>
+          <w:lang w:val="en-US" w:eastAsia="en-US" w:bidi="ar-SA"/>
+        </w:rPr>
       </w:pPr>
       <w:r>
-        <w:rPr/>
+        <w:rPr>
+          <w:rFonts w:eastAsia="Calibri" w:cs="Open Sans"/>
+          <w:color w:val="404040" w:themeColor="text1" w:themeTint="bf"/>
+          <w:kern w:val="0"/>
+          <w:sz w:val="22"/>
+          <w:szCs w:val="22"/>
+          <w:lang w:val="en-US" w:eastAsia="en-US" w:bidi="ar-SA"/>
+        </w:rPr>
         <w:t xml:space="preserve">A far as possible, we will use controlled vocabularies for our data to allow inter-disciplinary interoperability and machine-actionability. </w:t>
       </w:r>
     </w:p>
@@ -7451,21 +7483,22 @@
               <w:spacing w:before="120" w:after="120"/>
               <w:jc w:val="center"/>
               <w:rPr>
-                <w:b/>
-                <w:b/>
-                <w:bCs/>
-                <w:sz w:val="20"/>
-                <w:szCs w:val="20"/>
-                <w:lang w:val="en-GB"/>
-              </w:rPr>
-            </w:pPr>
-            <w:r>
-              <w:rPr>
-                <w:rFonts w:eastAsia="Arial" w:cs="Calibri" w:ascii="Arial" w:hAnsi="Arial"/>
-                <w:kern w:val="0"/>
-                <w:sz w:val="20"/>
-                <w:szCs w:val="20"/>
-                <w:lang w:val="en-GB" w:bidi="ar-SA"/>
+                <w:rFonts w:ascii="Open Sans" w:hAnsi="Open Sans" w:eastAsia="Calibri" w:cs="Open Sans"/>
+                <w:color w:val="404040" w:themeColor="text1" w:themeTint="bf"/>
+                <w:kern w:val="0"/>
+                <w:sz w:val="22"/>
+                <w:szCs w:val="22"/>
+                <w:lang w:val="en-US" w:eastAsia="en-US" w:bidi="ar-SA"/>
+              </w:rPr>
+            </w:pPr>
+            <w:r>
+              <w:rPr>
+                <w:rFonts w:eastAsia="Calibri" w:cs="Open Sans"/>
+                <w:color w:val="404040" w:themeColor="text1" w:themeTint="bf"/>
+                <w:kern w:val="0"/>
+                <w:sz w:val="22"/>
+                <w:szCs w:val="22"/>
+                <w:lang w:val="en-US" w:eastAsia="en-US" w:bidi="ar-SA"/>
               </w:rPr>
               <w:t>P1</w:t>
             </w:r>
@@ -7488,19 +7521,22 @@
               <w:spacing w:before="120" w:after="120"/>
               <w:jc w:val="left"/>
               <w:rPr>
-                <w:color w:val="92D050"/>
-                <w:sz w:val="20"/>
-                <w:szCs w:val="20"/>
-                <w:lang w:val="en-GB"/>
-              </w:rPr>
-            </w:pPr>
-            <w:r>
-              <w:rPr>
-                <w:rFonts w:eastAsia="Arial" w:cs="Calibri" w:ascii="Arial" w:hAnsi="Arial"/>
-                <w:kern w:val="0"/>
-                <w:sz w:val="20"/>
-                <w:szCs w:val="20"/>
-                <w:lang w:val="en-GB" w:bidi="ar-SA"/>
+                <w:rFonts w:ascii="Open Sans" w:hAnsi="Open Sans" w:eastAsia="Calibri" w:cs="Open Sans"/>
+                <w:color w:val="404040" w:themeColor="text1" w:themeTint="bf"/>
+                <w:kern w:val="0"/>
+                <w:sz w:val="22"/>
+                <w:szCs w:val="22"/>
+                <w:lang w:val="en-US" w:eastAsia="en-US" w:bidi="ar-SA"/>
+              </w:rPr>
+            </w:pPr>
+            <w:r>
+              <w:rPr>
+                <w:rFonts w:eastAsia="Calibri" w:cs="Open Sans"/>
+                <w:color w:val="404040" w:themeColor="text1" w:themeTint="bf"/>
+                <w:kern w:val="0"/>
+                <w:sz w:val="22"/>
+                <w:szCs w:val="22"/>
+                <w:lang w:val="en-US" w:eastAsia="en-US" w:bidi="ar-SA"/>
               </w:rPr>
               <w:t>[datasetPublicationTable]</w:t>
             </w:r>
@@ -7523,18 +7559,22 @@
               <w:spacing w:before="120" w:after="120"/>
               <w:jc w:val="left"/>
               <w:rPr>
-                <w:color w:val="92D050"/>
-                <w:sz w:val="20"/>
-                <w:szCs w:val="20"/>
-                <w:lang w:val="en-GB"/>
-              </w:rPr>
-            </w:pPr>
-            <w:r>
-              <w:rPr>
-                <w:color w:val="92D050"/>
-                <w:sz w:val="20"/>
-                <w:szCs w:val="20"/>
-                <w:lang w:val="en-GB"/>
+                <w:rFonts w:ascii="Open Sans" w:hAnsi="Open Sans" w:eastAsia="Calibri" w:cs="Open Sans"/>
+                <w:color w:val="404040" w:themeColor="text1" w:themeTint="bf"/>
+                <w:kern w:val="0"/>
+                <w:sz w:val="22"/>
+                <w:szCs w:val="22"/>
+                <w:lang w:val="en-US" w:eastAsia="en-US" w:bidi="ar-SA"/>
+              </w:rPr>
+            </w:pPr>
+            <w:r>
+              <w:rPr>
+                <w:rFonts w:eastAsia="Calibri" w:cs="Open Sans"/>
+                <w:color w:val="404040" w:themeColor="text1" w:themeTint="bf"/>
+                <w:kern w:val="0"/>
+                <w:sz w:val="22"/>
+                <w:szCs w:val="22"/>
+                <w:lang w:val="en-US" w:eastAsia="en-US" w:bidi="ar-SA"/>
               </w:rPr>
             </w:r>
           </w:p>
@@ -7556,18 +7596,22 @@
               <w:spacing w:before="120" w:after="120"/>
               <w:jc w:val="left"/>
               <w:rPr>
-                <w:color w:val="92D050"/>
-                <w:sz w:val="20"/>
-                <w:szCs w:val="20"/>
-                <w:lang w:val="en-GB"/>
-              </w:rPr>
-            </w:pPr>
-            <w:r>
-              <w:rPr>
-                <w:color w:val="92D050"/>
-                <w:sz w:val="20"/>
-                <w:szCs w:val="20"/>
-                <w:lang w:val="en-GB"/>
+                <w:rFonts w:ascii="Open Sans" w:hAnsi="Open Sans" w:eastAsia="Calibri" w:cs="Open Sans"/>
+                <w:color w:val="404040" w:themeColor="text1" w:themeTint="bf"/>
+                <w:kern w:val="0"/>
+                <w:sz w:val="22"/>
+                <w:szCs w:val="22"/>
+                <w:lang w:val="en-US" w:eastAsia="en-US" w:bidi="ar-SA"/>
+              </w:rPr>
+            </w:pPr>
+            <w:r>
+              <w:rPr>
+                <w:rFonts w:eastAsia="Calibri" w:cs="Open Sans"/>
+                <w:color w:val="404040" w:themeColor="text1" w:themeTint="bf"/>
+                <w:kern w:val="0"/>
+                <w:sz w:val="22"/>
+                <w:szCs w:val="22"/>
+                <w:lang w:val="en-US" w:eastAsia="en-US" w:bidi="ar-SA"/>
               </w:rPr>
             </w:r>
           </w:p>
@@ -7589,18 +7633,22 @@
               <w:spacing w:before="120" w:after="120"/>
               <w:jc w:val="left"/>
               <w:rPr>
-                <w:color w:val="92D050"/>
-                <w:sz w:val="20"/>
-                <w:szCs w:val="20"/>
-                <w:lang w:val="en-GB"/>
-              </w:rPr>
-            </w:pPr>
-            <w:r>
-              <w:rPr>
-                <w:color w:val="92D050"/>
-                <w:sz w:val="20"/>
-                <w:szCs w:val="20"/>
-                <w:lang w:val="en-GB"/>
+                <w:rFonts w:ascii="Open Sans" w:hAnsi="Open Sans" w:eastAsia="Calibri" w:cs="Open Sans"/>
+                <w:color w:val="404040" w:themeColor="text1" w:themeTint="bf"/>
+                <w:kern w:val="0"/>
+                <w:sz w:val="22"/>
+                <w:szCs w:val="22"/>
+                <w:lang w:val="en-US" w:eastAsia="en-US" w:bidi="ar-SA"/>
+              </w:rPr>
+            </w:pPr>
+            <w:r>
+              <w:rPr>
+                <w:rFonts w:eastAsia="Calibri" w:cs="Open Sans"/>
+                <w:color w:val="404040" w:themeColor="text1" w:themeTint="bf"/>
+                <w:kern w:val="0"/>
+                <w:sz w:val="22"/>
+                <w:szCs w:val="22"/>
+                <w:lang w:val="en-US" w:eastAsia="en-US" w:bidi="ar-SA"/>
               </w:rPr>
             </w:r>
           </w:p>
@@ -7622,18 +7670,22 @@
               <w:spacing w:before="120" w:after="120"/>
               <w:jc w:val="left"/>
               <w:rPr>
-                <w:color w:val="92D050"/>
-                <w:sz w:val="20"/>
-                <w:szCs w:val="20"/>
-                <w:lang w:val="en-GB"/>
-              </w:rPr>
-            </w:pPr>
-            <w:r>
-              <w:rPr>
-                <w:color w:val="92D050"/>
-                <w:sz w:val="20"/>
-                <w:szCs w:val="20"/>
-                <w:lang w:val="en-GB"/>
+                <w:rFonts w:ascii="Open Sans" w:hAnsi="Open Sans" w:eastAsia="Calibri" w:cs="Open Sans"/>
+                <w:color w:val="404040" w:themeColor="text1" w:themeTint="bf"/>
+                <w:kern w:val="0"/>
+                <w:sz w:val="22"/>
+                <w:szCs w:val="22"/>
+                <w:lang w:val="en-US" w:eastAsia="en-US" w:bidi="ar-SA"/>
+              </w:rPr>
+            </w:pPr>
+            <w:r>
+              <w:rPr>
+                <w:rFonts w:eastAsia="Calibri" w:cs="Open Sans"/>
+                <w:color w:val="404040" w:themeColor="text1" w:themeTint="bf"/>
+                <w:kern w:val="0"/>
+                <w:sz w:val="22"/>
+                <w:szCs w:val="22"/>
+                <w:lang w:val="en-US" w:eastAsia="en-US" w:bidi="ar-SA"/>
               </w:rPr>
             </w:r>
           </w:p>
@@ -7655,16 +7707,22 @@
               <w:spacing w:before="120" w:after="120"/>
               <w:jc w:val="left"/>
               <w:rPr>
-                <w:sz w:val="20"/>
-                <w:szCs w:val="20"/>
-                <w:lang w:val="en-GB"/>
-              </w:rPr>
-            </w:pPr>
-            <w:r>
-              <w:rPr>
-                <w:sz w:val="20"/>
-                <w:szCs w:val="20"/>
-                <w:lang w:val="en-GB"/>
+                <w:rFonts w:ascii="Open Sans" w:hAnsi="Open Sans" w:eastAsia="Calibri" w:cs="Open Sans"/>
+                <w:color w:val="404040" w:themeColor="text1" w:themeTint="bf"/>
+                <w:kern w:val="0"/>
+                <w:sz w:val="22"/>
+                <w:szCs w:val="22"/>
+                <w:lang w:val="en-US" w:eastAsia="en-US" w:bidi="ar-SA"/>
+              </w:rPr>
+            </w:pPr>
+            <w:r>
+              <w:rPr>
+                <w:rFonts w:eastAsia="Calibri" w:cs="Open Sans"/>
+                <w:color w:val="404040" w:themeColor="text1" w:themeTint="bf"/>
+                <w:kern w:val="0"/>
+                <w:sz w:val="22"/>
+                <w:szCs w:val="22"/>
+                <w:lang w:val="en-US" w:eastAsia="en-US" w:bidi="ar-SA"/>
               </w:rPr>
             </w:r>
           </w:p>
@@ -7689,21 +7747,22 @@
               <w:spacing w:before="120" w:after="120"/>
               <w:jc w:val="center"/>
               <w:rPr>
-                <w:b/>
-                <w:b/>
-                <w:bCs/>
-                <w:sz w:val="20"/>
-                <w:szCs w:val="20"/>
-                <w:lang w:val="en-GB"/>
-              </w:rPr>
-            </w:pPr>
-            <w:r>
-              <w:rPr>
-                <w:rFonts w:eastAsia="Arial" w:cs="Calibri" w:ascii="Arial" w:hAnsi="Arial"/>
-                <w:kern w:val="0"/>
-                <w:sz w:val="20"/>
-                <w:szCs w:val="20"/>
-                <w:lang w:val="en-GB" w:bidi="ar-SA"/>
+                <w:rFonts w:ascii="Open Sans" w:hAnsi="Open Sans" w:eastAsia="Calibri" w:cs="Open Sans"/>
+                <w:color w:val="404040" w:themeColor="text1" w:themeTint="bf"/>
+                <w:kern w:val="0"/>
+                <w:sz w:val="22"/>
+                <w:szCs w:val="22"/>
+                <w:lang w:val="en-US" w:eastAsia="en-US" w:bidi="ar-SA"/>
+              </w:rPr>
+            </w:pPr>
+            <w:r>
+              <w:rPr>
+                <w:rFonts w:eastAsia="Calibri" w:cs="Open Sans"/>
+                <w:color w:val="404040" w:themeColor="text1" w:themeTint="bf"/>
+                <w:kern w:val="0"/>
+                <w:sz w:val="22"/>
+                <w:szCs w:val="22"/>
+                <w:lang w:val="en-US" w:eastAsia="en-US" w:bidi="ar-SA"/>
               </w:rPr>
               <w:t>ID</w:t>
             </w:r>
@@ -7726,19 +7785,22 @@
               <w:spacing w:before="120" w:after="120"/>
               <w:jc w:val="left"/>
               <w:rPr>
-                <w:color w:val="92D050"/>
-                <w:sz w:val="20"/>
-                <w:szCs w:val="20"/>
-                <w:lang w:val="en-GB"/>
-              </w:rPr>
-            </w:pPr>
-            <w:r>
-              <w:rPr>
-                <w:rFonts w:eastAsia="Arial" w:cs="Calibri" w:ascii="Arial" w:hAnsi="Arial"/>
-                <w:kern w:val="0"/>
-                <w:sz w:val="20"/>
-                <w:szCs w:val="20"/>
-                <w:lang w:val="en-GB" w:bidi="ar-SA"/>
+                <w:rFonts w:ascii="Open Sans" w:hAnsi="Open Sans" w:eastAsia="Calibri" w:cs="Open Sans"/>
+                <w:color w:val="404040" w:themeColor="text1" w:themeTint="bf"/>
+                <w:kern w:val="0"/>
+                <w:sz w:val="22"/>
+                <w:szCs w:val="22"/>
+                <w:lang w:val="en-US" w:eastAsia="en-US" w:bidi="ar-SA"/>
+              </w:rPr>
+            </w:pPr>
+            <w:r>
+              <w:rPr>
+                <w:rFonts w:eastAsia="Calibri" w:cs="Open Sans"/>
+                <w:color w:val="404040" w:themeColor="text1" w:themeTint="bf"/>
+                <w:kern w:val="0"/>
+                <w:sz w:val="22"/>
+                <w:szCs w:val="22"/>
+                <w:lang w:val="en-US" w:eastAsia="en-US" w:bidi="ar-SA"/>
               </w:rPr>
               <w:t>[dataset1access]</w:t>
             </w:r>
@@ -7761,19 +7823,22 @@
               <w:spacing w:before="120" w:after="120"/>
               <w:jc w:val="left"/>
               <w:rPr>
-                <w:color w:val="92D050"/>
-                <w:sz w:val="20"/>
-                <w:szCs w:val="20"/>
-                <w:lang w:val="en-GB"/>
-              </w:rPr>
-            </w:pPr>
-            <w:r>
-              <w:rPr>
-                <w:rFonts w:eastAsia="Arial" w:cs="Calibri" w:ascii="Arial" w:hAnsi="Arial"/>
-                <w:kern w:val="0"/>
-                <w:sz w:val="20"/>
-                <w:szCs w:val="20"/>
-                <w:lang w:val="en-GB" w:bidi="ar-SA"/>
+                <w:rFonts w:ascii="Open Sans" w:hAnsi="Open Sans" w:eastAsia="Calibri" w:cs="Open Sans"/>
+                <w:color w:val="404040" w:themeColor="text1" w:themeTint="bf"/>
+                <w:kern w:val="0"/>
+                <w:sz w:val="22"/>
+                <w:szCs w:val="22"/>
+                <w:lang w:val="en-US" w:eastAsia="en-US" w:bidi="ar-SA"/>
+              </w:rPr>
+            </w:pPr>
+            <w:r>
+              <w:rPr>
+                <w:rFonts w:eastAsia="Calibri" w:cs="Open Sans"/>
+                <w:color w:val="404040" w:themeColor="text1" w:themeTint="bf"/>
+                <w:kern w:val="0"/>
+                <w:sz w:val="22"/>
+                <w:szCs w:val="22"/>
+                <w:lang w:val="en-US" w:eastAsia="en-US" w:bidi="ar-SA"/>
               </w:rPr>
               <w:t>[dataset1restriction]</w:t>
             </w:r>
@@ -7796,19 +7861,22 @@
               <w:spacing w:before="120" w:after="120"/>
               <w:jc w:val="left"/>
               <w:rPr>
-                <w:color w:val="92D050"/>
-                <w:sz w:val="20"/>
-                <w:szCs w:val="20"/>
-                <w:lang w:val="en-GB"/>
-              </w:rPr>
-            </w:pPr>
-            <w:r>
-              <w:rPr>
-                <w:rFonts w:eastAsia="Arial" w:cs="Calibri" w:ascii="Arial" w:hAnsi="Arial"/>
-                <w:kern w:val="0"/>
-                <w:sz w:val="20"/>
-                <w:szCs w:val="20"/>
-                <w:lang w:val="en-GB" w:bidi="ar-SA"/>
+                <w:rFonts w:ascii="Open Sans" w:hAnsi="Open Sans" w:eastAsia="Calibri" w:cs="Open Sans"/>
+                <w:color w:val="404040" w:themeColor="text1" w:themeTint="bf"/>
+                <w:kern w:val="0"/>
+                <w:sz w:val="22"/>
+                <w:szCs w:val="22"/>
+                <w:lang w:val="en-US" w:eastAsia="en-US" w:bidi="ar-SA"/>
+              </w:rPr>
+            </w:pPr>
+            <w:r>
+              <w:rPr>
+                <w:rFonts w:eastAsia="Calibri" w:cs="Open Sans"/>
+                <w:color w:val="404040" w:themeColor="text1" w:themeTint="bf"/>
+                <w:kern w:val="0"/>
+                <w:sz w:val="22"/>
+                <w:szCs w:val="22"/>
+                <w:lang w:val="en-US" w:eastAsia="en-US" w:bidi="ar-SA"/>
               </w:rPr>
               <w:t>[dataset1pubdate]</w:t>
             </w:r>
@@ -7831,19 +7899,22 @@
               <w:spacing w:before="120" w:after="120"/>
               <w:jc w:val="left"/>
               <w:rPr>
-                <w:color w:val="92D050"/>
-                <w:sz w:val="20"/>
-                <w:szCs w:val="20"/>
-                <w:lang w:val="en-GB"/>
-              </w:rPr>
-            </w:pPr>
-            <w:r>
-              <w:rPr>
-                <w:rFonts w:eastAsia="Arial" w:cs="Calibri" w:ascii="Arial" w:hAnsi="Arial"/>
-                <w:kern w:val="0"/>
-                <w:sz w:val="20"/>
-                <w:szCs w:val="20"/>
-                <w:lang w:val="en-GB" w:bidi="ar-SA"/>
+                <w:rFonts w:ascii="Open Sans" w:hAnsi="Open Sans" w:eastAsia="Calibri" w:cs="Open Sans"/>
+                <w:color w:val="404040" w:themeColor="text1" w:themeTint="bf"/>
+                <w:kern w:val="0"/>
+                <w:sz w:val="22"/>
+                <w:szCs w:val="22"/>
+                <w:lang w:val="en-US" w:eastAsia="en-US" w:bidi="ar-SA"/>
+              </w:rPr>
+            </w:pPr>
+            <w:r>
+              <w:rPr>
+                <w:rFonts w:eastAsia="Calibri" w:cs="Open Sans"/>
+                <w:color w:val="404040" w:themeColor="text1" w:themeTint="bf"/>
+                <w:kern w:val="0"/>
+                <w:sz w:val="22"/>
+                <w:szCs w:val="22"/>
+                <w:lang w:val="en-US" w:eastAsia="en-US" w:bidi="ar-SA"/>
               </w:rPr>
               <w:t>[dataset1repo]</w:t>
             </w:r>
@@ -7866,19 +7937,22 @@
               <w:spacing w:before="120" w:after="120"/>
               <w:jc w:val="left"/>
               <w:rPr>
-                <w:color w:val="92D050"/>
-                <w:sz w:val="20"/>
-                <w:szCs w:val="20"/>
-                <w:lang w:val="en-GB"/>
-              </w:rPr>
-            </w:pPr>
-            <w:r>
-              <w:rPr>
-                <w:rFonts w:eastAsia="Arial" w:cs="Calibri" w:ascii="Arial" w:hAnsi="Arial"/>
-                <w:kern w:val="0"/>
-                <w:sz w:val="20"/>
-                <w:szCs w:val="20"/>
-                <w:lang w:val="en-GB" w:bidi="ar-SA"/>
+                <w:rFonts w:ascii="Open Sans" w:hAnsi="Open Sans" w:eastAsia="Calibri" w:cs="Open Sans"/>
+                <w:color w:val="404040" w:themeColor="text1" w:themeTint="bf"/>
+                <w:kern w:val="0"/>
+                <w:sz w:val="22"/>
+                <w:szCs w:val="22"/>
+                <w:lang w:val="en-US" w:eastAsia="en-US" w:bidi="ar-SA"/>
+              </w:rPr>
+            </w:pPr>
+            <w:r>
+              <w:rPr>
+                <w:rFonts w:eastAsia="Calibri" w:cs="Open Sans"/>
+                <w:color w:val="404040" w:themeColor="text1" w:themeTint="bf"/>
+                <w:kern w:val="0"/>
+                <w:sz w:val="22"/>
+                <w:szCs w:val="22"/>
+                <w:lang w:val="en-US" w:eastAsia="en-US" w:bidi="ar-SA"/>
               </w:rPr>
               <w:t>[dataset1pid]</w:t>
             </w:r>
@@ -7901,19 +7975,22 @@
               <w:spacing w:before="120" w:after="120"/>
               <w:jc w:val="left"/>
               <w:rPr>
-                <w:color w:val="92D050"/>
-                <w:sz w:val="20"/>
-                <w:szCs w:val="20"/>
-                <w:lang w:val="en-GB"/>
-              </w:rPr>
-            </w:pPr>
-            <w:r>
-              <w:rPr>
-                <w:rFonts w:eastAsia="Arial" w:cs="Calibri" w:ascii="Arial" w:hAnsi="Arial"/>
-                <w:kern w:val="0"/>
-                <w:sz w:val="20"/>
-                <w:szCs w:val="20"/>
-                <w:lang w:bidi="ar-SA"/>
+                <w:rFonts w:ascii="Open Sans" w:hAnsi="Open Sans" w:eastAsia="Calibri" w:cs="Open Sans"/>
+                <w:color w:val="404040" w:themeColor="text1" w:themeTint="bf"/>
+                <w:kern w:val="0"/>
+                <w:sz w:val="22"/>
+                <w:szCs w:val="22"/>
+                <w:lang w:val="en-US" w:eastAsia="en-US" w:bidi="ar-SA"/>
+              </w:rPr>
+            </w:pPr>
+            <w:r>
+              <w:rPr>
+                <w:rFonts w:eastAsia="Calibri" w:cs="Open Sans"/>
+                <w:color w:val="404040" w:themeColor="text1" w:themeTint="bf"/>
+                <w:kern w:val="0"/>
+                <w:sz w:val="22"/>
+                <w:szCs w:val="22"/>
+                <w:lang w:val="en-US" w:eastAsia="en-US" w:bidi="ar-SA"/>
               </w:rPr>
               <w:t>[dataset1license]</w:t>
             </w:r>
@@ -7926,11 +8003,23 @@
         <w:pStyle w:val="Normal"/>
         <w:spacing w:before="240" w:after="120"/>
         <w:rPr>
-          <w:color w:val="FF0000"/>
+          <w:rFonts w:ascii="Open Sans" w:hAnsi="Open Sans" w:eastAsia="Calibri" w:cs="Open Sans"/>
+          <w:color w:val="404040" w:themeColor="text1" w:themeTint="bf"/>
+          <w:kern w:val="0"/>
+          <w:sz w:val="22"/>
+          <w:szCs w:val="22"/>
+          <w:lang w:val="en-US" w:eastAsia="en-US" w:bidi="ar-SA"/>
         </w:rPr>
       </w:pPr>
       <w:r>
-        <w:rPr/>
+        <w:rPr>
+          <w:rFonts w:eastAsia="Calibri" w:cs="Open Sans"/>
+          <w:color w:val="404040" w:themeColor="text1" w:themeTint="bf"/>
+          <w:kern w:val="0"/>
+          <w:sz w:val="22"/>
+          <w:szCs w:val="22"/>
+          <w:lang w:val="en-US" w:eastAsia="en-US" w:bidi="ar-SA"/>
+        </w:rPr>
         <w:t>Repository description:</w:t>
       </w:r>
     </w:p>
@@ -7938,13 +8027,23 @@
       <w:pPr>
         <w:pStyle w:val="Normal"/>
         <w:spacing w:before="240" w:after="120"/>
-        <w:rPr/>
+        <w:rPr>
+          <w:rFonts w:ascii="Open Sans" w:hAnsi="Open Sans" w:eastAsia="Calibri" w:cs="Open Sans"/>
+          <w:color w:val="404040" w:themeColor="text1" w:themeTint="bf"/>
+          <w:kern w:val="0"/>
+          <w:sz w:val="22"/>
+          <w:szCs w:val="22"/>
+          <w:lang w:val="en-US" w:eastAsia="en-US" w:bidi="ar-SA"/>
+        </w:rPr>
       </w:pPr>
       <w:r>
         <w:rPr>
-          <w:rFonts w:eastAsia="" w:cs="" w:ascii="Calibri" w:hAnsi="Calibri" w:asciiTheme="minorAscii" w:cstheme="minorBidi" w:eastAsiaTheme="minorEastAsia" w:hAnsiTheme="minorAscii"/>
-          <w:color w:val="404040"/>
-          <w:lang w:val="en-GB"/>
+          <w:rFonts w:eastAsia="Calibri" w:cs="Open Sans"/>
+          <w:color w:val="404040" w:themeColor="text1" w:themeTint="bf"/>
+          <w:kern w:val="0"/>
+          <w:sz w:val="22"/>
+          <w:szCs w:val="22"/>
+          <w:lang w:val="en-US" w:eastAsia="en-US" w:bidi="ar-SA"/>
         </w:rPr>
         <w:t>[repoinformation]</w:t>
       </w:r>
@@ -7954,14 +8053,22 @@
         <w:pStyle w:val="Normal"/>
         <w:spacing w:before="240" w:after="120"/>
         <w:rPr>
-          <w:color w:val="404040"/>
+          <w:rFonts w:ascii="Open Sans" w:hAnsi="Open Sans" w:eastAsia="Calibri" w:cs="Open Sans"/>
+          <w:color w:val="404040" w:themeColor="text1" w:themeTint="bf"/>
+          <w:kern w:val="0"/>
+          <w:sz w:val="22"/>
+          <w:szCs w:val="22"/>
+          <w:lang w:val="en-US" w:eastAsia="en-US" w:bidi="ar-SA"/>
         </w:rPr>
       </w:pPr>
       <w:r>
         <w:rPr>
-          <w:rFonts w:eastAsia="" w:cs="" w:ascii="Calibri" w:hAnsi="Calibri" w:asciiTheme="minorAscii" w:cstheme="minorBidi" w:eastAsiaTheme="minorEastAsia" w:hAnsiTheme="minorAscii"/>
-          <w:color w:val="404040"/>
-          <w:lang w:val="en-GB"/>
+          <w:rFonts w:eastAsia="Calibri" w:cs="Open Sans"/>
+          <w:color w:val="404040" w:themeColor="text1" w:themeTint="bf"/>
+          <w:kern w:val="0"/>
+          <w:sz w:val="22"/>
+          <w:szCs w:val="22"/>
+          <w:lang w:val="en-US" w:eastAsia="en-US" w:bidi="ar-SA"/>
         </w:rPr>
         <w:t>[tools]</w:t>
       </w:r>
@@ -7970,11 +8077,23 @@
       <w:pPr>
         <w:pStyle w:val="Normal"/>
         <w:rPr>
-          <w:color w:val="FF0000"/>
+          <w:rFonts w:ascii="Open Sans" w:hAnsi="Open Sans" w:eastAsia="Calibri" w:cs="Open Sans"/>
+          <w:color w:val="404040" w:themeColor="text1" w:themeTint="bf"/>
+          <w:kern w:val="0"/>
+          <w:sz w:val="22"/>
+          <w:szCs w:val="22"/>
+          <w:lang w:val="en-US" w:eastAsia="en-US" w:bidi="ar-SA"/>
         </w:rPr>
       </w:pPr>
       <w:r>
-        <w:rPr/>
+        <w:rPr>
+          <w:rFonts w:eastAsia="Calibri" w:cs="Open Sans"/>
+          <w:color w:val="404040" w:themeColor="text1" w:themeTint="bf"/>
+          <w:kern w:val="0"/>
+          <w:sz w:val="22"/>
+          <w:szCs w:val="22"/>
+          <w:lang w:val="en-US" w:eastAsia="en-US" w:bidi="ar-SA"/>
+        </w:rPr>
         <w:t>Description of protocol to access restricted data:</w:t>
       </w:r>
     </w:p>
@@ -7982,28 +8101,24 @@
       <w:pPr>
         <w:pStyle w:val="Normal"/>
         <w:rPr>
-          <w:color w:val="404040"/>
+          <w:rFonts w:ascii="Open Sans" w:hAnsi="Open Sans" w:eastAsia="Calibri" w:cs="Open Sans"/>
+          <w:color w:val="404040" w:themeColor="text1" w:themeTint="bf"/>
+          <w:kern w:val="0"/>
+          <w:sz w:val="22"/>
+          <w:szCs w:val="22"/>
+          <w:lang w:val="en-US" w:eastAsia="en-US" w:bidi="ar-SA"/>
         </w:rPr>
       </w:pPr>
       <w:r>
         <w:rPr>
-          <w:color w:val="404040"/>
-        </w:rPr>
-        <w:t>[</w:t>
-      </w:r>
-      <w:r>
-        <w:rPr>
-          <w:rFonts w:eastAsia="" w:cs="" w:ascii="Calibri" w:hAnsi="Calibri" w:asciiTheme="minorAscii" w:cstheme="minorBidi" w:eastAsiaTheme="minorEastAsia" w:hAnsiTheme="minorAscii"/>
-          <w:color w:val="404040"/>
-          <w:lang w:val="en-GB"/>
-        </w:rPr>
-        <w:t>restrictedAccessInfo</w:t>
-      </w:r>
-      <w:r>
-        <w:rPr>
-          <w:color w:val="404040"/>
-        </w:rPr>
-        <w:t>]</w:t>
+          <w:rFonts w:eastAsia="Calibri" w:cs="Open Sans"/>
+          <w:color w:val="404040" w:themeColor="text1" w:themeTint="bf"/>
+          <w:kern w:val="0"/>
+          <w:sz w:val="22"/>
+          <w:szCs w:val="22"/>
+          <w:lang w:val="en-US" w:eastAsia="en-US" w:bidi="ar-SA"/>
+        </w:rPr>
+        <w:t>[restrictedAccessInfo]</w:t>
       </w:r>
     </w:p>
     <w:p>
@@ -8445,21 +8560,40 @@
       </w:pPr>
       <w:r>
         <w:rPr/>
-        <w:t>We will make our data reusable by adding metadata and comprehensive Readme files to all published datasets. The descriptions will include details on the methodology used, analytical, and procedural information. In case of publication, licenses for code and data will always be assigned and clearly marked. The digital research data obtained will be published Open Access under a Creative Commons CC BY license, provided that there are no data protection concerns.</w:t>
+        <w:t>We will make our data reusable by adding metadata and comprehensive Readme files to all published datasets. The descriptions will include details on the methodology used, analytical, and procedural information. In case of publication, l</w:t>
+      </w:r>
+      <w:r>
+        <w:rPr>
+          <w:rFonts w:eastAsia="Calibri" w:cs="Open Sans"/>
+          <w:color w:val="404040" w:themeColor="text1" w:themeTint="bf"/>
+          <w:kern w:val="0"/>
+          <w:sz w:val="22"/>
+          <w:szCs w:val="22"/>
+          <w:lang w:val="en-US" w:eastAsia="en-US" w:bidi="ar-SA"/>
+        </w:rPr>
+        <w:t>icenses for code and data will always be assigned and clearly marked. The digital research data obtained will be published Open Access under a Creative Commons CC BY license, provided that there are no data protection concerns.</w:t>
       </w:r>
     </w:p>
     <w:p>
       <w:pPr>
         <w:pStyle w:val="Normal"/>
         <w:rPr>
-          <w:color w:val="404040"/>
+          <w:rFonts w:ascii="Open Sans" w:hAnsi="Open Sans" w:eastAsia="Calibri" w:cs="Open Sans"/>
+          <w:color w:val="404040" w:themeColor="text1" w:themeTint="bf"/>
+          <w:kern w:val="0"/>
+          <w:sz w:val="22"/>
+          <w:szCs w:val="22"/>
+          <w:lang w:val="en-US" w:eastAsia="en-US" w:bidi="ar-SA"/>
         </w:rPr>
       </w:pPr>
       <w:r>
         <w:rPr>
-          <w:rFonts w:eastAsia="" w:cs="" w:ascii="Calibri" w:hAnsi="Calibri" w:asciiTheme="minorHAnsi" w:cstheme="minorBidi" w:eastAsiaTheme="minorEastAsia" w:hAnsiTheme="minorHAnsi"/>
-          <w:color w:val="404040"/>
-          <w:lang w:val="en-GB"/>
+          <w:rFonts w:eastAsia="Calibri" w:cs="Open Sans"/>
+          <w:color w:val="404040" w:themeColor="text1" w:themeTint="bf"/>
+          <w:kern w:val="0"/>
+          <w:sz w:val="22"/>
+          <w:szCs w:val="22"/>
+          <w:lang w:val="en-US" w:eastAsia="en-US" w:bidi="ar-SA"/>
         </w:rPr>
         <w:t>[documentation]</w:t>
       </w:r>
@@ -8471,16 +8605,22 @@
         <w:pStyle w:val="Normal"/>
         <w:ind w:right="243" w:hanging="0"/>
         <w:rPr>
-          <w:color w:val="404040"/>
+          <w:rFonts w:ascii="Open Sans" w:hAnsi="Open Sans" w:eastAsia="Calibri" w:cs="Open Sans"/>
+          <w:color w:val="404040" w:themeColor="text1" w:themeTint="bf"/>
+          <w:kern w:val="0"/>
+          <w:sz w:val="22"/>
+          <w:szCs w:val="22"/>
+          <w:lang w:val="en-US" w:eastAsia="en-US" w:bidi="ar-SA"/>
         </w:rPr>
       </w:pPr>
       <w:r>
         <w:rPr>
-          <w:rFonts w:eastAsia="Calibri" w:cs="Calibri" w:ascii="Calibri" w:hAnsi="Calibri"/>
-          <w:color w:val="404040"/>
+          <w:rFonts w:eastAsia="Calibri" w:cs="Open Sans"/>
+          <w:color w:val="404040" w:themeColor="text1" w:themeTint="bf"/>
+          <w:kern w:val="0"/>
           <w:sz w:val="22"/>
           <w:szCs w:val="22"/>
-          <w:lang w:val="en-GB"/>
+          <w:lang w:val="en-US" w:eastAsia="en-US" w:bidi="ar-SA"/>
         </w:rPr>
         <w:t>[dataqualitycontrol]</w:t>
       </w:r>
@@ -8495,8 +8635,8 @@
         <w:ind w:left="357" w:hanging="357"/>
         <w:rPr/>
       </w:pPr>
-      <w:bookmarkStart w:id="20" w:name="_Toc69311945"/>
-      <w:bookmarkStart w:id="21" w:name="_Toc123731438"/>
+      <w:bookmarkStart w:id="20" w:name="_Toc123731438"/>
+      <w:bookmarkStart w:id="21" w:name="_Toc69311945"/>
       <w:r>
         <w:rPr/>
         <w:t>Other research outputs</w:t>
@@ -8598,8 +8738,8 @@
         <w:ind w:left="357" w:hanging="357"/>
         <w:rPr/>
       </w:pPr>
-      <w:bookmarkStart w:id="22" w:name="_Toc69311946"/>
-      <w:bookmarkStart w:id="23" w:name="_Toc123731439"/>
+      <w:bookmarkStart w:id="22" w:name="_Toc123731439"/>
+      <w:bookmarkStart w:id="23" w:name="_Toc69311946"/>
       <w:r>
         <w:rPr/>
         <w:t>Allocation of</w:t>
@@ -8802,35 +8942,35 @@
     <w:tbl>
       <w:tblPr>
         <w:tblStyle w:val="TabellemithellemGitternetz"/>
-        <w:tblW w:w="9199" w:type="dxa"/>
+        <w:tblW w:w="9163" w:type="dxa"/>
         <w:jc w:val="left"/>
-        <w:tblInd w:w="0" w:type="dxa"/>
+        <w:tblInd w:w="36" w:type="dxa"/>
         <w:tblLayout w:type="fixed"/>
         <w:tblCellMar>
-          <w:top w:w="0" w:type="dxa"/>
-          <w:left w:w="15" w:type="dxa"/>
-          <w:bottom w:w="0" w:type="dxa"/>
-          <w:right w:w="15" w:type="dxa"/>
+          <w:top w:w="55" w:type="dxa"/>
+          <w:left w:w="55" w:type="dxa"/>
+          <w:bottom w:w="55" w:type="dxa"/>
+          <w:right w:w="55" w:type="dxa"/>
         </w:tblCellMar>
         <w:tblLook w:val="04a0" w:noHBand="0" w:noVBand="1" w:firstColumn="1" w:lastRow="0" w:lastColumn="0" w:firstRow="1"/>
       </w:tblPr>
       <w:tblGrid>
-        <w:gridCol w:w="2286"/>
-        <w:gridCol w:w="2488"/>
-        <w:gridCol w:w="2013"/>
-        <w:gridCol w:w="1136"/>
-        <w:gridCol w:w="1276"/>
+        <w:gridCol w:w="2250"/>
+        <w:gridCol w:w="2490"/>
+        <w:gridCol w:w="2010"/>
+        <w:gridCol w:w="1140"/>
+        <w:gridCol w:w="1273"/>
       </w:tblGrid>
       <w:tr>
         <w:trPr/>
         <w:tc>
           <w:tcPr>
-            <w:tcW w:w="2286" w:type="dxa"/>
-            <w:tcBorders>
-              <w:top w:val="single" w:sz="12" w:space="0" w:color="BFBFBF"/>
-              <w:left w:val="single" w:sz="12" w:space="0" w:color="BFBFBF"/>
-              <w:bottom w:val="single" w:sz="12" w:space="0" w:color="006AAB"/>
-              <w:right w:val="single" w:sz="12" w:space="0" w:color="BFBFBF"/>
+            <w:tcW w:w="2250" w:type="dxa"/>
+            <w:tcBorders>
+              <w:top w:val="single" w:sz="12" w:space="0" w:color="B2B2B2"/>
+              <w:left w:val="single" w:sz="12" w:space="0" w:color="B2B2B2"/>
+              <w:bottom w:val="single" w:sz="12" w:space="0" w:color="B2B2B2"/>
+              <w:right w:val="single" w:sz="12" w:space="0" w:color="B2B2B2"/>
             </w:tcBorders>
             <w:vAlign w:val="center"/>
           </w:tcPr>
@@ -8876,12 +9016,12 @@
         </w:tc>
         <w:tc>
           <w:tcPr>
-            <w:tcW w:w="2488" w:type="dxa"/>
-            <w:tcBorders>
-              <w:top w:val="single" w:sz="12" w:space="0" w:color="BFBFBF"/>
-              <w:left w:val="single" w:sz="12" w:space="0" w:color="BFBFBF"/>
-              <w:bottom w:val="single" w:sz="12" w:space="0" w:color="006AAB"/>
-              <w:right w:val="single" w:sz="12" w:space="0" w:color="BFBFBF"/>
+            <w:tcW w:w="2490" w:type="dxa"/>
+            <w:tcBorders>
+              <w:top w:val="single" w:sz="12" w:space="0" w:color="B2B2B2"/>
+              <w:left w:val="single" w:sz="12" w:space="0" w:color="B2B2B2"/>
+              <w:bottom w:val="single" w:sz="12" w:space="0" w:color="B2B2B2"/>
+              <w:right w:val="single" w:sz="12" w:space="0" w:color="B2B2B2"/>
             </w:tcBorders>
             <w:vAlign w:val="center"/>
           </w:tcPr>
@@ -8927,12 +9067,12 @@
         </w:tc>
         <w:tc>
           <w:tcPr>
-            <w:tcW w:w="2013" w:type="dxa"/>
-            <w:tcBorders>
-              <w:top w:val="single" w:sz="12" w:space="0" w:color="BFBFBF"/>
-              <w:left w:val="single" w:sz="12" w:space="0" w:color="BFBFBF"/>
-              <w:bottom w:val="single" w:sz="12" w:space="0" w:color="006AAB"/>
-              <w:right w:val="single" w:sz="12" w:space="0" w:color="BFBFBF"/>
+            <w:tcW w:w="2010" w:type="dxa"/>
+            <w:tcBorders>
+              <w:top w:val="single" w:sz="12" w:space="0" w:color="B2B2B2"/>
+              <w:left w:val="single" w:sz="12" w:space="0" w:color="B2B2B2"/>
+              <w:bottom w:val="single" w:sz="12" w:space="0" w:color="B2B2B2"/>
+              <w:right w:val="single" w:sz="12" w:space="0" w:color="B2B2B2"/>
             </w:tcBorders>
           </w:tcPr>
           <w:p>
@@ -8977,13 +9117,19 @@
         </w:tc>
         <w:tc>
           <w:tcPr>
-            <w:tcW w:w="1136" w:type="dxa"/>
-            <w:tcBorders>
-              <w:top w:val="single" w:sz="12" w:space="0" w:color="BFBFBF"/>
-              <w:left w:val="single" w:sz="12" w:space="0" w:color="BFBFBF"/>
-              <w:bottom w:val="single" w:sz="12" w:space="0" w:color="006AAB"/>
-              <w:right w:val="single" w:sz="12" w:space="0" w:color="BFBFBF"/>
-            </w:tcBorders>
+            <w:tcW w:w="1140" w:type="dxa"/>
+            <w:tcBorders>
+              <w:top w:val="single" w:sz="12" w:space="0" w:color="B2B2B2"/>
+              <w:left w:val="single" w:sz="12" w:space="0" w:color="B2B2B2"/>
+              <w:bottom w:val="single" w:sz="12" w:space="0" w:color="B2B2B2"/>
+              <w:right w:val="single" w:sz="12" w:space="0" w:color="B2B2B2"/>
+            </w:tcBorders>
+            <w:tcMar>
+              <w:top w:w="0" w:type="dxa"/>
+              <w:left w:w="15" w:type="dxa"/>
+              <w:bottom w:w="0" w:type="dxa"/>
+              <w:right w:w="15" w:type="dxa"/>
+            </w:tcMar>
             <w:vAlign w:val="center"/>
           </w:tcPr>
           <w:p>
@@ -9028,13 +9174,19 @@
         </w:tc>
         <w:tc>
           <w:tcPr>
-            <w:tcW w:w="1276" w:type="dxa"/>
-            <w:tcBorders>
-              <w:top w:val="single" w:sz="12" w:space="0" w:color="BFBFBF"/>
-              <w:left w:val="single" w:sz="12" w:space="0" w:color="BFBFBF"/>
-              <w:bottom w:val="single" w:sz="12" w:space="0" w:color="006AAB"/>
-              <w:right w:val="single" w:sz="12" w:space="0" w:color="BFBFBF"/>
-            </w:tcBorders>
+            <w:tcW w:w="1273" w:type="dxa"/>
+            <w:tcBorders>
+              <w:top w:val="single" w:sz="12" w:space="0" w:color="B2B2B2"/>
+              <w:left w:val="single" w:sz="12" w:space="0" w:color="B2B2B2"/>
+              <w:bottom w:val="single" w:sz="12" w:space="0" w:color="B2B2B2"/>
+              <w:right w:val="single" w:sz="12" w:space="0" w:color="B2B2B2"/>
+            </w:tcBorders>
+            <w:tcMar>
+              <w:top w:w="0" w:type="dxa"/>
+              <w:left w:w="15" w:type="dxa"/>
+              <w:bottom w:w="0" w:type="dxa"/>
+              <w:right w:w="15" w:type="dxa"/>
+            </w:tcMar>
             <w:vAlign w:val="center"/>
           </w:tcPr>
           <w:p>
@@ -9082,13 +9234,19 @@
         <w:trPr/>
         <w:tc>
           <w:tcPr>
-            <w:tcW w:w="2286" w:type="dxa"/>
-            <w:tcBorders>
-              <w:top w:val="single" w:sz="12" w:space="0" w:color="006AAB"/>
-              <w:left w:val="single" w:sz="12" w:space="0" w:color="BFBFBF"/>
-              <w:bottom w:val="single" w:sz="12" w:space="0" w:color="BFBFBF"/>
-              <w:right w:val="single" w:sz="12" w:space="0" w:color="BFBFBF"/>
-            </w:tcBorders>
+            <w:tcW w:w="2250" w:type="dxa"/>
+            <w:tcBorders>
+              <w:top w:val="single" w:sz="12" w:space="0" w:color="B2B2B2"/>
+              <w:left w:val="single" w:sz="12" w:space="0" w:color="B2B2B2"/>
+              <w:bottom w:val="single" w:sz="12" w:space="0" w:color="B2B2B2"/>
+              <w:right w:val="single" w:sz="12" w:space="0" w:color="B2B2B2"/>
+            </w:tcBorders>
+            <w:tcMar>
+              <w:top w:w="0" w:type="dxa"/>
+              <w:left w:w="15" w:type="dxa"/>
+              <w:bottom w:w="0" w:type="dxa"/>
+              <w:right w:w="15" w:type="dxa"/>
+            </w:tcMar>
           </w:tcPr>
           <w:p>
             <w:pPr>
@@ -9098,21 +9256,23 @@
               <w:spacing w:lineRule="auto" w:line="240" w:before="120" w:after="120"/>
               <w:jc w:val="left"/>
               <w:rPr>
-                <w:rFonts w:ascii="Arial" w:hAnsi="Arial" w:eastAsia="Arial" w:cs="Calibri"/>
-                <w:color w:val="404040"/>
-                <w:kern w:val="0"/>
-                <w:lang w:bidi="ar-SA"/>
-              </w:rPr>
-            </w:pPr>
-            <w:r>
-              <w:rPr>
-                <w:rFonts w:eastAsia="Arial" w:cs="Calibri" w:ascii="Arial" w:hAnsi="Arial"/>
+                <w:rFonts w:ascii="Open Sans" w:hAnsi="Open Sans" w:eastAsia="Calibri" w:cs="Open Sans"/>
+                <w:color w:val="auto"/>
+                <w:kern w:val="0"/>
+                <w:sz w:val="22"/>
+                <w:szCs w:val="22"/>
+                <w:lang w:val="en-US" w:eastAsia="en-US" w:bidi="ar-SA"/>
+              </w:rPr>
+            </w:pPr>
+            <w:r>
+              <w:rPr>
+                <w:rFonts w:eastAsia="Calibri" w:cs="Open Sans"/>
                 <w:bCs/>
-                <w:color w:val="404040"/>
-                <w:kern w:val="0"/>
-                <w:sz w:val="20"/>
-                <w:szCs w:val="20"/>
-                <w:lang w:val="en-GB" w:eastAsia="en-US" w:bidi="ar-SA"/>
+                <w:color w:val="auto"/>
+                <w:kern w:val="0"/>
+                <w:sz w:val="22"/>
+                <w:szCs w:val="22"/>
+                <w:lang w:val="en-US" w:eastAsia="en-US" w:bidi="ar-SA"/>
               </w:rPr>
               <w:t>[costTable]</w:t>
             </w:r>
@@ -9120,13 +9280,19 @@
         </w:tc>
         <w:tc>
           <w:tcPr>
-            <w:tcW w:w="2488" w:type="dxa"/>
-            <w:tcBorders>
-              <w:top w:val="single" w:sz="12" w:space="0" w:color="006AAB"/>
-              <w:left w:val="single" w:sz="12" w:space="0" w:color="BFBFBF"/>
-              <w:bottom w:val="single" w:sz="12" w:space="0" w:color="BFBFBF"/>
-              <w:right w:val="single" w:sz="12" w:space="0" w:color="BFBFBF"/>
-            </w:tcBorders>
+            <w:tcW w:w="2490" w:type="dxa"/>
+            <w:tcBorders>
+              <w:top w:val="single" w:sz="12" w:space="0" w:color="B2B2B2"/>
+              <w:left w:val="single" w:sz="12" w:space="0" w:color="B2B2B2"/>
+              <w:bottom w:val="single" w:sz="12" w:space="0" w:color="B2B2B2"/>
+              <w:right w:val="single" w:sz="12" w:space="0" w:color="B2B2B2"/>
+            </w:tcBorders>
+            <w:tcMar>
+              <w:top w:w="0" w:type="dxa"/>
+              <w:left w:w="15" w:type="dxa"/>
+              <w:bottom w:w="0" w:type="dxa"/>
+              <w:right w:w="15" w:type="dxa"/>
+            </w:tcMar>
           </w:tcPr>
           <w:p>
             <w:pPr>
@@ -9136,21 +9302,23 @@
               <w:spacing w:lineRule="auto" w:line="240" w:before="120" w:after="120"/>
               <w:jc w:val="left"/>
               <w:rPr>
-                <w:rFonts w:ascii="Arial" w:hAnsi="Arial" w:eastAsia="Arial" w:cs="Calibri"/>
-                <w:color w:val="404040"/>
-                <w:kern w:val="0"/>
-                <w:lang w:bidi="ar-SA"/>
-              </w:rPr>
-            </w:pPr>
-            <w:r>
-              <w:rPr>
-                <w:rFonts w:eastAsia="Arial" w:cs="Calibri" w:ascii="Arial" w:hAnsi="Arial"/>
+                <w:rFonts w:ascii="Open Sans" w:hAnsi="Open Sans" w:eastAsia="Calibri" w:cs="Open Sans"/>
+                <w:color w:val="auto"/>
+                <w:kern w:val="0"/>
+                <w:sz w:val="22"/>
+                <w:szCs w:val="22"/>
+                <w:lang w:val="en-US" w:eastAsia="en-US" w:bidi="ar-SA"/>
+              </w:rPr>
+            </w:pPr>
+            <w:r>
+              <w:rPr>
+                <w:rFonts w:eastAsia="Calibri" w:cs="Open Sans"/>
                 <w:bCs/>
-                <w:color w:val="404040"/>
-                <w:kern w:val="0"/>
-                <w:sz w:val="20"/>
-                <w:szCs w:val="20"/>
-                <w:lang w:val="en-GB" w:eastAsia="en-US" w:bidi="ar-SA"/>
+                <w:color w:val="auto"/>
+                <w:kern w:val="0"/>
+                <w:sz w:val="22"/>
+                <w:szCs w:val="22"/>
+                <w:lang w:val="en-US" w:eastAsia="en-US" w:bidi="ar-SA"/>
               </w:rPr>
               <w:t>[costTable]</w:t>
             </w:r>
@@ -9158,13 +9326,19 @@
         </w:tc>
         <w:tc>
           <w:tcPr>
-            <w:tcW w:w="2013" w:type="dxa"/>
-            <w:tcBorders>
-              <w:top w:val="single" w:sz="12" w:space="0" w:color="006AAB"/>
-              <w:left w:val="single" w:sz="12" w:space="0" w:color="BFBFBF"/>
-              <w:bottom w:val="single" w:sz="12" w:space="0" w:color="BFBFBF"/>
-              <w:right w:val="single" w:sz="12" w:space="0" w:color="BFBFBF"/>
-            </w:tcBorders>
+            <w:tcW w:w="2010" w:type="dxa"/>
+            <w:tcBorders>
+              <w:top w:val="single" w:sz="12" w:space="0" w:color="B2B2B2"/>
+              <w:left w:val="single" w:sz="12" w:space="0" w:color="B2B2B2"/>
+              <w:bottom w:val="single" w:sz="12" w:space="0" w:color="B2B2B2"/>
+              <w:right w:val="single" w:sz="12" w:space="0" w:color="B2B2B2"/>
+            </w:tcBorders>
+            <w:tcMar>
+              <w:top w:w="0" w:type="dxa"/>
+              <w:left w:w="15" w:type="dxa"/>
+              <w:bottom w:w="0" w:type="dxa"/>
+              <w:right w:w="15" w:type="dxa"/>
+            </w:tcMar>
           </w:tcPr>
           <w:p>
             <w:pPr>
@@ -9174,29 +9348,41 @@
               <w:spacing w:lineRule="auto" w:line="240" w:before="120" w:after="120"/>
               <w:jc w:val="left"/>
               <w:rPr>
-                <w:color w:val="404040"/>
-                <w:sz w:val="18"/>
-                <w:szCs w:val="18"/>
-              </w:rPr>
-            </w:pPr>
-            <w:r>
-              <w:rPr>
-                <w:color w:val="404040"/>
-                <w:sz w:val="18"/>
-                <w:szCs w:val="18"/>
-              </w:rPr>
-            </w:r>
-          </w:p>
-        </w:tc>
-        <w:tc>
-          <w:tcPr>
-            <w:tcW w:w="1136" w:type="dxa"/>
-            <w:tcBorders>
-              <w:top w:val="single" w:sz="12" w:space="0" w:color="006AAB"/>
-              <w:left w:val="single" w:sz="12" w:space="0" w:color="BFBFBF"/>
-              <w:bottom w:val="single" w:sz="12" w:space="0" w:color="BFBFBF"/>
-              <w:right w:val="single" w:sz="12" w:space="0" w:color="BFBFBF"/>
-            </w:tcBorders>
+                <w:rFonts w:ascii="Open Sans" w:hAnsi="Open Sans" w:eastAsia="Calibri" w:cs="Open Sans"/>
+                <w:color w:val="auto"/>
+                <w:kern w:val="0"/>
+                <w:sz w:val="22"/>
+                <w:szCs w:val="22"/>
+                <w:lang w:val="en-US" w:eastAsia="en-US" w:bidi="ar-SA"/>
+              </w:rPr>
+            </w:pPr>
+            <w:r>
+              <w:rPr>
+                <w:rFonts w:eastAsia="Calibri" w:cs="Open Sans"/>
+                <w:color w:val="auto"/>
+                <w:kern w:val="0"/>
+                <w:sz w:val="22"/>
+                <w:szCs w:val="22"/>
+                <w:lang w:val="en-US" w:eastAsia="en-US" w:bidi="ar-SA"/>
+              </w:rPr>
+            </w:r>
+          </w:p>
+        </w:tc>
+        <w:tc>
+          <w:tcPr>
+            <w:tcW w:w="1140" w:type="dxa"/>
+            <w:tcBorders>
+              <w:top w:val="single" w:sz="12" w:space="0" w:color="B2B2B2"/>
+              <w:left w:val="single" w:sz="12" w:space="0" w:color="B2B2B2"/>
+              <w:bottom w:val="single" w:sz="12" w:space="0" w:color="B2B2B2"/>
+              <w:right w:val="single" w:sz="12" w:space="0" w:color="B2B2B2"/>
+            </w:tcBorders>
+            <w:tcMar>
+              <w:top w:w="0" w:type="dxa"/>
+              <w:left w:w="15" w:type="dxa"/>
+              <w:bottom w:w="0" w:type="dxa"/>
+              <w:right w:w="15" w:type="dxa"/>
+            </w:tcMar>
           </w:tcPr>
           <w:p>
             <w:pPr>
@@ -9206,17 +9392,22 @@
               <w:spacing w:lineRule="auto" w:line="240" w:before="120" w:after="120"/>
               <w:jc w:val="center"/>
               <w:rPr>
-                <w:color w:val="404040"/>
-              </w:rPr>
-            </w:pPr>
-            <w:r>
-              <w:rPr>
-                <w:rFonts w:eastAsia="Arial"/>
-                <w:color w:val="404040"/>
-                <w:kern w:val="0"/>
-                <w:sz w:val="18"/>
-                <w:szCs w:val="18"/>
-                <w:lang w:eastAsia="en-US" w:bidi="ar-SA"/>
+                <w:rFonts w:ascii="Open Sans" w:hAnsi="Open Sans" w:eastAsia="Calibri" w:cs="Open Sans"/>
+                <w:color w:val="auto"/>
+                <w:kern w:val="0"/>
+                <w:sz w:val="22"/>
+                <w:szCs w:val="22"/>
+                <w:lang w:val="en-US" w:eastAsia="en-US" w:bidi="ar-SA"/>
+              </w:rPr>
+            </w:pPr>
+            <w:r>
+              <w:rPr>
+                <w:rFonts w:eastAsia="Calibri" w:cs="Open Sans"/>
+                <w:color w:val="auto"/>
+                <w:kern w:val="0"/>
+                <w:sz w:val="22"/>
+                <w:szCs w:val="22"/>
+                <w:lang w:val="en-US" w:eastAsia="en-US" w:bidi="ar-SA"/>
               </w:rPr>
               <w:t>€</w:t>
             </w:r>
@@ -9224,13 +9415,19 @@
         </w:tc>
         <w:tc>
           <w:tcPr>
-            <w:tcW w:w="1276" w:type="dxa"/>
-            <w:tcBorders>
-              <w:top w:val="single" w:sz="12" w:space="0" w:color="006AAB"/>
-              <w:left w:val="single" w:sz="12" w:space="0" w:color="BFBFBF"/>
-              <w:bottom w:val="single" w:sz="12" w:space="0" w:color="BFBFBF"/>
-              <w:right w:val="single" w:sz="12" w:space="0" w:color="BFBFBF"/>
-            </w:tcBorders>
+            <w:tcW w:w="1273" w:type="dxa"/>
+            <w:tcBorders>
+              <w:top w:val="single" w:sz="12" w:space="0" w:color="B2B2B2"/>
+              <w:left w:val="single" w:sz="12" w:space="0" w:color="B2B2B2"/>
+              <w:bottom w:val="single" w:sz="12" w:space="0" w:color="B2B2B2"/>
+              <w:right w:val="single" w:sz="12" w:space="0" w:color="B2B2B2"/>
+            </w:tcBorders>
+            <w:tcMar>
+              <w:top w:w="0" w:type="dxa"/>
+              <w:left w:w="15" w:type="dxa"/>
+              <w:bottom w:w="0" w:type="dxa"/>
+              <w:right w:w="15" w:type="dxa"/>
+            </w:tcMar>
           </w:tcPr>
           <w:p>
             <w:pPr>
@@ -9240,17 +9437,22 @@
               <w:spacing w:lineRule="auto" w:line="240" w:before="120" w:after="120"/>
               <w:jc w:val="right"/>
               <w:rPr>
-                <w:color w:val="404040"/>
-              </w:rPr>
-            </w:pPr>
-            <w:r>
-              <w:rPr>
-                <w:rFonts w:eastAsia="Arial"/>
-                <w:color w:val="404040"/>
-                <w:kern w:val="0"/>
-                <w:sz w:val="18"/>
-                <w:szCs w:val="18"/>
-                <w:lang w:eastAsia="en-US" w:bidi="ar-SA"/>
+                <w:rFonts w:ascii="Open Sans" w:hAnsi="Open Sans" w:eastAsia="Calibri" w:cs="Open Sans"/>
+                <w:color w:val="auto"/>
+                <w:kern w:val="0"/>
+                <w:sz w:val="22"/>
+                <w:szCs w:val="22"/>
+                <w:lang w:val="en-US" w:eastAsia="en-US" w:bidi="ar-SA"/>
+              </w:rPr>
+            </w:pPr>
+            <w:r>
+              <w:rPr>
+                <w:rFonts w:eastAsia="Calibri" w:cs="Open Sans"/>
+                <w:color w:val="auto"/>
+                <w:kern w:val="0"/>
+                <w:sz w:val="22"/>
+                <w:szCs w:val="22"/>
+                <w:lang w:val="en-US" w:eastAsia="en-US" w:bidi="ar-SA"/>
               </w:rPr>
               <w:t>250</w:t>
             </w:r>
@@ -9261,13 +9463,19 @@
         <w:trPr/>
         <w:tc>
           <w:tcPr>
-            <w:tcW w:w="2286" w:type="dxa"/>
+            <w:tcW w:w="2250" w:type="dxa"/>
             <w:tcBorders>
               <w:top w:val="single" w:sz="12" w:space="0" w:color="BFBFBF"/>
               <w:left w:val="single" w:sz="12" w:space="0" w:color="BFBFBF"/>
               <w:bottom w:val="single" w:sz="12" w:space="0" w:color="BFBFBF"/>
               <w:right w:val="single" w:sz="12" w:space="0" w:color="BFBFBF"/>
             </w:tcBorders>
+            <w:tcMar>
+              <w:top w:w="0" w:type="dxa"/>
+              <w:left w:w="15" w:type="dxa"/>
+              <w:bottom w:w="0" w:type="dxa"/>
+              <w:right w:w="15" w:type="dxa"/>
+            </w:tcMar>
           </w:tcPr>
           <w:p>
             <w:pPr>
@@ -9276,21 +9484,23 @@
               <w:spacing w:before="120" w:after="120"/>
               <w:jc w:val="left"/>
               <w:rPr>
+                <w:rFonts w:ascii="Open Sans" w:hAnsi="Open Sans" w:eastAsia="Calibri" w:cs="Open Sans"/>
+                <w:color w:val="auto"/>
+                <w:kern w:val="0"/>
+                <w:sz w:val="22"/>
+                <w:szCs w:val="22"/>
+                <w:lang w:val="en-US" w:eastAsia="en-US" w:bidi="ar-SA"/>
+              </w:rPr>
+            </w:pPr>
+            <w:r>
+              <w:rPr>
+                <w:rFonts w:eastAsia="Calibri" w:cs="Open Sans"/>
                 <w:bCs/>
-                <w:color w:val="92D050"/>
-                <w:sz w:val="20"/>
-                <w:szCs w:val="20"/>
-                <w:lang w:val="en-GB"/>
-              </w:rPr>
-            </w:pPr>
-            <w:r>
-              <w:rPr>
-                <w:rFonts w:eastAsia="Arial" w:cs="Calibri" w:ascii="Arial" w:hAnsi="Arial"/>
-                <w:bCs/>
-                <w:kern w:val="0"/>
-                <w:sz w:val="20"/>
-                <w:szCs w:val="20"/>
-                <w:lang w:val="en-GB" w:bidi="ar-SA"/>
+                <w:color w:val="auto"/>
+                <w:kern w:val="0"/>
+                <w:sz w:val="22"/>
+                <w:szCs w:val="22"/>
+                <w:lang w:val="en-US" w:eastAsia="en-US" w:bidi="ar-SA"/>
               </w:rPr>
               <w:t>[cost1title]</w:t>
             </w:r>
@@ -9298,13 +9508,19 @@
         </w:tc>
         <w:tc>
           <w:tcPr>
-            <w:tcW w:w="2488" w:type="dxa"/>
+            <w:tcW w:w="2490" w:type="dxa"/>
             <w:tcBorders>
               <w:top w:val="single" w:sz="12" w:space="0" w:color="BFBFBF"/>
               <w:left w:val="single" w:sz="12" w:space="0" w:color="BFBFBF"/>
               <w:bottom w:val="single" w:sz="12" w:space="0" w:color="BFBFBF"/>
               <w:right w:val="single" w:sz="12" w:space="0" w:color="BFBFBF"/>
             </w:tcBorders>
+            <w:tcMar>
+              <w:top w:w="0" w:type="dxa"/>
+              <w:left w:w="15" w:type="dxa"/>
+              <w:bottom w:w="0" w:type="dxa"/>
+              <w:right w:w="15" w:type="dxa"/>
+            </w:tcMar>
           </w:tcPr>
           <w:p>
             <w:pPr>
@@ -9313,19 +9529,22 @@
               <w:spacing w:before="120" w:after="120"/>
               <w:jc w:val="left"/>
               <w:rPr>
-                <w:color w:val="92D050"/>
-                <w:sz w:val="20"/>
-                <w:szCs w:val="20"/>
-                <w:lang w:val="en-GB"/>
-              </w:rPr>
-            </w:pPr>
-            <w:r>
-              <w:rPr>
-                <w:rFonts w:eastAsia="Arial" w:cs="Calibri" w:ascii="Arial" w:hAnsi="Arial"/>
-                <w:kern w:val="0"/>
-                <w:sz w:val="20"/>
-                <w:szCs w:val="20"/>
-                <w:lang w:val="en-GB" w:bidi="ar-SA"/>
+                <w:rFonts w:ascii="Open Sans" w:hAnsi="Open Sans" w:eastAsia="Calibri" w:cs="Open Sans"/>
+                <w:color w:val="auto"/>
+                <w:kern w:val="0"/>
+                <w:sz w:val="22"/>
+                <w:szCs w:val="22"/>
+                <w:lang w:val="en-US" w:eastAsia="en-US" w:bidi="ar-SA"/>
+              </w:rPr>
+            </w:pPr>
+            <w:r>
+              <w:rPr>
+                <w:rFonts w:eastAsia="Calibri" w:cs="Open Sans"/>
+                <w:color w:val="auto"/>
+                <w:kern w:val="0"/>
+                <w:sz w:val="22"/>
+                <w:szCs w:val="22"/>
+                <w:lang w:val="en-US" w:eastAsia="en-US" w:bidi="ar-SA"/>
               </w:rPr>
               <w:t>[cost1type]</w:t>
             </w:r>
@@ -9333,13 +9552,19 @@
         </w:tc>
         <w:tc>
           <w:tcPr>
-            <w:tcW w:w="2013" w:type="dxa"/>
+            <w:tcW w:w="2010" w:type="dxa"/>
             <w:tcBorders>
               <w:top w:val="single" w:sz="12" w:space="0" w:color="BFBFBF"/>
               <w:left w:val="single" w:sz="12" w:space="0" w:color="BFBFBF"/>
               <w:bottom w:val="single" w:sz="12" w:space="0" w:color="BFBFBF"/>
               <w:right w:val="single" w:sz="12" w:space="0" w:color="BFBFBF"/>
             </w:tcBorders>
+            <w:tcMar>
+              <w:top w:w="0" w:type="dxa"/>
+              <w:left w:w="15" w:type="dxa"/>
+              <w:bottom w:w="0" w:type="dxa"/>
+              <w:right w:w="15" w:type="dxa"/>
+            </w:tcMar>
           </w:tcPr>
           <w:p>
             <w:pPr>
@@ -9348,19 +9573,22 @@
               <w:spacing w:before="120" w:after="120"/>
               <w:jc w:val="left"/>
               <w:rPr>
-                <w:color w:val="92D050"/>
-                <w:sz w:val="20"/>
-                <w:szCs w:val="20"/>
-                <w:lang w:val="en-GB"/>
-              </w:rPr>
-            </w:pPr>
-            <w:r>
-              <w:rPr>
-                <w:rFonts w:eastAsia="Arial" w:cs="Calibri" w:ascii="Arial" w:hAnsi="Arial"/>
-                <w:kern w:val="0"/>
-                <w:sz w:val="20"/>
-                <w:szCs w:val="20"/>
-                <w:lang w:val="en-GB" w:bidi="ar-SA"/>
+                <w:rFonts w:ascii="Open Sans" w:hAnsi="Open Sans" w:eastAsia="Calibri" w:cs="Open Sans"/>
+                <w:color w:val="auto"/>
+                <w:kern w:val="0"/>
+                <w:sz w:val="22"/>
+                <w:szCs w:val="22"/>
+                <w:lang w:val="en-US" w:eastAsia="en-US" w:bidi="ar-SA"/>
+              </w:rPr>
+            </w:pPr>
+            <w:r>
+              <w:rPr>
+                <w:rFonts w:eastAsia="Calibri" w:cs="Open Sans"/>
+                <w:color w:val="auto"/>
+                <w:kern w:val="0"/>
+                <w:sz w:val="22"/>
+                <w:szCs w:val="22"/>
+                <w:lang w:val="en-US" w:eastAsia="en-US" w:bidi="ar-SA"/>
               </w:rPr>
               <w:t>[cost1desc]</w:t>
             </w:r>
@@ -9368,13 +9596,19 @@
         </w:tc>
         <w:tc>
           <w:tcPr>
-            <w:tcW w:w="1136" w:type="dxa"/>
+            <w:tcW w:w="1140" w:type="dxa"/>
             <w:tcBorders>
               <w:top w:val="single" w:sz="12" w:space="0" w:color="BFBFBF"/>
               <w:left w:val="single" w:sz="12" w:space="0" w:color="BFBFBF"/>
               <w:bottom w:val="single" w:sz="12" w:space="0" w:color="BFBFBF"/>
               <w:right w:val="single" w:sz="12" w:space="0" w:color="BFBFBF"/>
             </w:tcBorders>
+            <w:tcMar>
+              <w:top w:w="0" w:type="dxa"/>
+              <w:left w:w="15" w:type="dxa"/>
+              <w:bottom w:w="0" w:type="dxa"/>
+              <w:right w:w="15" w:type="dxa"/>
+            </w:tcMar>
           </w:tcPr>
           <w:p>
             <w:pPr>
@@ -9383,19 +9617,22 @@
               <w:spacing w:before="120" w:after="120"/>
               <w:jc w:val="center"/>
               <w:rPr>
-                <w:color w:val="92D050"/>
-                <w:sz w:val="20"/>
-                <w:szCs w:val="20"/>
-                <w:lang w:val="en-GB"/>
-              </w:rPr>
-            </w:pPr>
-            <w:r>
-              <w:rPr>
-                <w:rFonts w:eastAsia="Arial" w:cs="Calibri" w:ascii="Arial" w:hAnsi="Arial"/>
-                <w:kern w:val="0"/>
-                <w:sz w:val="20"/>
-                <w:szCs w:val="20"/>
-                <w:lang w:val="en-GB" w:bidi="ar-SA"/>
+                <w:rFonts w:ascii="Open Sans" w:hAnsi="Open Sans" w:eastAsia="Calibri" w:cs="Open Sans"/>
+                <w:color w:val="auto"/>
+                <w:kern w:val="0"/>
+                <w:sz w:val="22"/>
+                <w:szCs w:val="22"/>
+                <w:lang w:val="en-US" w:eastAsia="en-US" w:bidi="ar-SA"/>
+              </w:rPr>
+            </w:pPr>
+            <w:r>
+              <w:rPr>
+                <w:rFonts w:eastAsia="Calibri" w:cs="Open Sans"/>
+                <w:color w:val="auto"/>
+                <w:kern w:val="0"/>
+                <w:sz w:val="22"/>
+                <w:szCs w:val="22"/>
+                <w:lang w:val="en-US" w:eastAsia="en-US" w:bidi="ar-SA"/>
               </w:rPr>
               <w:t>[cost1currency]</w:t>
             </w:r>
@@ -9403,13 +9640,19 @@
         </w:tc>
         <w:tc>
           <w:tcPr>
-            <w:tcW w:w="1276" w:type="dxa"/>
+            <w:tcW w:w="1273" w:type="dxa"/>
             <w:tcBorders>
               <w:top w:val="single" w:sz="12" w:space="0" w:color="BFBFBF"/>
               <w:left w:val="single" w:sz="12" w:space="0" w:color="BFBFBF"/>
               <w:bottom w:val="single" w:sz="12" w:space="0" w:color="BFBFBF"/>
               <w:right w:val="single" w:sz="12" w:space="0" w:color="BFBFBF"/>
             </w:tcBorders>
+            <w:tcMar>
+              <w:top w:w="0" w:type="dxa"/>
+              <w:left w:w="15" w:type="dxa"/>
+              <w:bottom w:w="0" w:type="dxa"/>
+              <w:right w:w="15" w:type="dxa"/>
+            </w:tcMar>
           </w:tcPr>
           <w:p>
             <w:pPr>
@@ -9418,19 +9661,22 @@
               <w:spacing w:before="120" w:after="120"/>
               <w:jc w:val="right"/>
               <w:rPr>
-                <w:color w:val="92D050"/>
-                <w:sz w:val="20"/>
-                <w:szCs w:val="20"/>
-                <w:lang w:val="en-GB"/>
-              </w:rPr>
-            </w:pPr>
-            <w:r>
-              <w:rPr>
-                <w:rFonts w:eastAsia="Arial" w:cs="Calibri" w:ascii="Arial" w:hAnsi="Arial"/>
-                <w:kern w:val="0"/>
-                <w:sz w:val="20"/>
-                <w:szCs w:val="20"/>
-                <w:lang w:val="en-GB" w:bidi="ar-SA"/>
+                <w:rFonts w:ascii="Open Sans" w:hAnsi="Open Sans" w:eastAsia="Calibri" w:cs="Open Sans"/>
+                <w:color w:val="auto"/>
+                <w:kern w:val="0"/>
+                <w:sz w:val="22"/>
+                <w:szCs w:val="22"/>
+                <w:lang w:val="en-US" w:eastAsia="en-US" w:bidi="ar-SA"/>
+              </w:rPr>
+            </w:pPr>
+            <w:r>
+              <w:rPr>
+                <w:rFonts w:eastAsia="Calibri" w:cs="Open Sans"/>
+                <w:color w:val="auto"/>
+                <w:kern w:val="0"/>
+                <w:sz w:val="22"/>
+                <w:szCs w:val="22"/>
+                <w:lang w:val="en-US" w:eastAsia="en-US" w:bidi="ar-SA"/>
               </w:rPr>
               <w:t>[cost1value]</w:t>
             </w:r>
@@ -9441,14 +9687,20 @@
         <w:trPr/>
         <w:tc>
           <w:tcPr>
-            <w:tcW w:w="2286" w:type="dxa"/>
-            <w:tcBorders>
-              <w:top w:val="single" w:sz="12" w:space="0" w:color="006AAB"/>
-              <w:left w:val="single" w:sz="12" w:space="0" w:color="BFBFBF"/>
-              <w:bottom w:val="single" w:sz="12" w:space="0" w:color="BFBFBF"/>
+            <w:tcW w:w="2250" w:type="dxa"/>
+            <w:tcBorders>
+              <w:top w:val="single" w:sz="12" w:space="0" w:color="B2B2B2"/>
+              <w:left w:val="single" w:sz="12" w:space="0" w:color="B2B2B2"/>
+              <w:bottom w:val="single" w:sz="12" w:space="0" w:color="B2B2B2"/>
               <w:right w:val="nil"/>
             </w:tcBorders>
             <w:shd w:color="auto" w:fill="auto" w:val="clear"/>
+            <w:tcMar>
+              <w:top w:w="0" w:type="dxa"/>
+              <w:left w:w="15" w:type="dxa"/>
+              <w:bottom w:w="0" w:type="dxa"/>
+              <w:right w:w="15" w:type="dxa"/>
+            </w:tcMar>
           </w:tcPr>
           <w:p>
             <w:pPr>
@@ -9478,14 +9730,20 @@
         </w:tc>
         <w:tc>
           <w:tcPr>
-            <w:tcW w:w="2488" w:type="dxa"/>
-            <w:tcBorders>
-              <w:top w:val="single" w:sz="12" w:space="0" w:color="006AAB"/>
+            <w:tcW w:w="2490" w:type="dxa"/>
+            <w:tcBorders>
+              <w:top w:val="single" w:sz="12" w:space="0" w:color="B2B2B2"/>
               <w:left w:val="nil"/>
-              <w:bottom w:val="single" w:sz="12" w:space="0" w:color="BFBFBF"/>
+              <w:bottom w:val="single" w:sz="12" w:space="0" w:color="B2B2B2"/>
               <w:right w:val="nil"/>
             </w:tcBorders>
             <w:shd w:color="auto" w:fill="auto" w:val="clear"/>
+            <w:tcMar>
+              <w:top w:w="0" w:type="dxa"/>
+              <w:left w:w="15" w:type="dxa"/>
+              <w:bottom w:w="0" w:type="dxa"/>
+              <w:right w:w="15" w:type="dxa"/>
+            </w:tcMar>
           </w:tcPr>
           <w:p>
             <w:pPr>
@@ -9516,14 +9774,20 @@
         </w:tc>
         <w:tc>
           <w:tcPr>
-            <w:tcW w:w="2013" w:type="dxa"/>
-            <w:tcBorders>
-              <w:top w:val="single" w:sz="12" w:space="0" w:color="006AAB"/>
+            <w:tcW w:w="2010" w:type="dxa"/>
+            <w:tcBorders>
+              <w:top w:val="single" w:sz="12" w:space="0" w:color="B2B2B2"/>
               <w:left w:val="nil"/>
-              <w:bottom w:val="single" w:sz="12" w:space="0" w:color="BFBFBF"/>
-              <w:right w:val="single" w:sz="12" w:space="0" w:color="BFBFBF"/>
+              <w:bottom w:val="single" w:sz="12" w:space="0" w:color="B2B2B2"/>
+              <w:right w:val="single" w:sz="12" w:space="0" w:color="B2B2B2"/>
             </w:tcBorders>
             <w:shd w:color="auto" w:fill="auto" w:val="clear"/>
+            <w:tcMar>
+              <w:top w:w="0" w:type="dxa"/>
+              <w:left w:w="15" w:type="dxa"/>
+              <w:bottom w:w="0" w:type="dxa"/>
+              <w:right w:w="15" w:type="dxa"/>
+            </w:tcMar>
           </w:tcPr>
           <w:p>
             <w:pPr>
@@ -9548,14 +9812,20 @@
         </w:tc>
         <w:tc>
           <w:tcPr>
-            <w:tcW w:w="1136" w:type="dxa"/>
-            <w:tcBorders>
-              <w:top w:val="single" w:sz="12" w:space="0" w:color="006AAB"/>
-              <w:left w:val="single" w:sz="12" w:space="0" w:color="BFBFBF"/>
-              <w:bottom w:val="single" w:sz="12" w:space="0" w:color="BFBFBF"/>
-              <w:right w:val="single" w:sz="12" w:space="0" w:color="BFBFBF"/>
+            <w:tcW w:w="1140" w:type="dxa"/>
+            <w:tcBorders>
+              <w:top w:val="single" w:sz="12" w:space="0" w:color="B2B2B2"/>
+              <w:left w:val="single" w:sz="12" w:space="0" w:color="B2B2B2"/>
+              <w:bottom w:val="single" w:sz="12" w:space="0" w:color="B2B2B2"/>
+              <w:right w:val="single" w:sz="12" w:space="0" w:color="B2B2B2"/>
             </w:tcBorders>
             <w:shd w:color="auto" w:fill="auto" w:val="clear"/>
+            <w:tcMar>
+              <w:top w:w="0" w:type="dxa"/>
+              <w:left w:w="15" w:type="dxa"/>
+              <w:bottom w:w="0" w:type="dxa"/>
+              <w:right w:w="15" w:type="dxa"/>
+            </w:tcMar>
           </w:tcPr>
           <w:p>
             <w:pPr>
@@ -9585,14 +9855,20 @@
         </w:tc>
         <w:tc>
           <w:tcPr>
-            <w:tcW w:w="1276" w:type="dxa"/>
-            <w:tcBorders>
-              <w:top w:val="single" w:sz="12" w:space="0" w:color="006AAB"/>
-              <w:left w:val="single" w:sz="12" w:space="0" w:color="BFBFBF"/>
-              <w:bottom w:val="single" w:sz="12" w:space="0" w:color="BFBFBF"/>
-              <w:right w:val="single" w:sz="12" w:space="0" w:color="BFBFBF"/>
+            <w:tcW w:w="1273" w:type="dxa"/>
+            <w:tcBorders>
+              <w:top w:val="single" w:sz="12" w:space="0" w:color="B2B2B2"/>
+              <w:left w:val="single" w:sz="12" w:space="0" w:color="B2B2B2"/>
+              <w:bottom w:val="single" w:sz="12" w:space="0" w:color="B2B2B2"/>
+              <w:right w:val="single" w:sz="12" w:space="0" w:color="B2B2B2"/>
             </w:tcBorders>
             <w:shd w:color="auto" w:fill="auto" w:val="clear"/>
+            <w:tcMar>
+              <w:top w:w="0" w:type="dxa"/>
+              <w:left w:w="15" w:type="dxa"/>
+              <w:bottom w:w="0" w:type="dxa"/>
+              <w:right w:w="15" w:type="dxa"/>
+            </w:tcMar>
           </w:tcPr>
           <w:p>
             <w:pPr>
@@ -9647,50 +9923,24 @@
         <w:pStyle w:val="Normal"/>
         <w:spacing w:before="240" w:after="120"/>
         <w:rPr>
+          <w:rFonts w:ascii="Open Sans" w:hAnsi="Open Sans" w:eastAsia="Calibri" w:cs="Open Sans"/>
           <w:color w:val="auto"/>
+          <w:kern w:val="0"/>
+          <w:sz w:val="22"/>
+          <w:szCs w:val="22"/>
+          <w:lang w:val="en-US" w:eastAsia="en-US" w:bidi="ar-SA"/>
         </w:rPr>
       </w:pPr>
       <w:r>
         <w:rPr>
+          <w:rFonts w:eastAsia="Calibri" w:cs="Open Sans"/>
           <w:color w:val="auto"/>
-        </w:rPr>
-        <w:t xml:space="preserve">The data manager will direct the data management process overall, with </w:t>
-      </w:r>
-      <w:r>
-        <w:rPr>
-          <w:color w:val="auto"/>
-        </w:rPr>
-        <w:t xml:space="preserve">the work package leaders </w:t>
-      </w:r>
-      <w:r>
-        <w:rPr>
-          <w:color w:val="404040"/>
-        </w:rPr>
-        <w:t>[</w:t>
-      </w:r>
-      <w:r>
-        <w:rPr>
-          <w:color w:val="404040"/>
-        </w:rPr>
-        <w:t>workPackageLeaders</w:t>
-      </w:r>
-      <w:r>
-        <w:rPr>
-          <w:color w:val="404040"/>
-        </w:rPr>
-        <w:t>]</w:t>
-      </w:r>
-      <w:r>
-        <w:rPr>
-          <w:color w:val="92D050"/>
-        </w:rPr>
-        <w:t xml:space="preserve"> </w:t>
-      </w:r>
-      <w:r>
-        <w:rPr>
-          <w:color w:val="auto"/>
-        </w:rPr>
-        <w:t>being responsible for ensuring metadata production, day-to-day cross-checks, back-up and other quality control activities are maintained. The researchers will be responsible for routine supervision of the dataset development.</w:t>
+          <w:kern w:val="0"/>
+          <w:sz w:val="22"/>
+          <w:szCs w:val="22"/>
+          <w:lang w:val="en-US" w:eastAsia="en-US" w:bidi="ar-SA"/>
+        </w:rPr>
+        <w:t>The data manager will direct the data management process overall, with the work package leaders [workPackageLeaders] being responsible for ensuring metadata production, day-to-day cross-checks, back-up and other quality control activities are maintained. The researchers will be responsible for routine supervision of the dataset development.</w:t>
       </w:r>
     </w:p>
     <w:p>
@@ -9703,8 +9953,8 @@
         <w:ind w:left="357" w:hanging="357"/>
         <w:rPr/>
       </w:pPr>
-      <w:bookmarkStart w:id="24" w:name="_Toc69311947"/>
-      <w:bookmarkStart w:id="25" w:name="_Toc123731440"/>
+      <w:bookmarkStart w:id="24" w:name="_Toc123731440"/>
+      <w:bookmarkStart w:id="25" w:name="_Toc69311947"/>
       <w:r>
         <w:rPr/>
         <w:t>Data</w:t>
@@ -9859,8 +10109,8 @@
         <w:ind w:left="493" w:hanging="493"/>
         <w:rPr/>
       </w:pPr>
-      <w:bookmarkStart w:id="27" w:name="_Toc123731442"/>
-      <w:bookmarkStart w:id="28" w:name="_Toc109653684"/>
+      <w:bookmarkStart w:id="27" w:name="_Toc109653684"/>
+      <w:bookmarkStart w:id="28" w:name="_Toc123731442"/>
       <w:r>
         <w:rPr/>
         <w:t>Data security and protection of sensitive data</w:t>
@@ -9919,8 +10169,8 @@
         <w:tblLook w:val="04a0" w:noHBand="0" w:noVBand="1" w:firstColumn="1" w:lastRow="0" w:lastColumn="0" w:firstRow="1"/>
       </w:tblPr>
       <w:tblGrid>
-        <w:gridCol w:w="897"/>
-        <w:gridCol w:w="2727"/>
+        <w:gridCol w:w="896"/>
+        <w:gridCol w:w="2728"/>
         <w:gridCol w:w="2723"/>
         <w:gridCol w:w="2712"/>
       </w:tblGrid>
@@ -9931,7 +10181,7 @@
         </w:trPr>
         <w:tc>
           <w:tcPr>
-            <w:tcW w:w="897" w:type="dxa"/>
+            <w:tcW w:w="896" w:type="dxa"/>
             <w:tcBorders>
               <w:top w:val="single" w:sz="12" w:space="0" w:color="BFBFBF"/>
               <w:left w:val="single" w:sz="12" w:space="0" w:color="BFBFBF"/>
@@ -9982,7 +10232,7 @@
         </w:tc>
         <w:tc>
           <w:tcPr>
-            <w:tcW w:w="2727" w:type="dxa"/>
+            <w:tcW w:w="2728" w:type="dxa"/>
             <w:tcBorders>
               <w:top w:val="single" w:sz="12" w:space="0" w:color="BFBFBF"/>
               <w:left w:val="single" w:sz="12" w:space="0" w:color="BFBFBF"/>
@@ -10138,7 +10388,7 @@
         <w:trPr/>
         <w:tc>
           <w:tcPr>
-            <w:tcW w:w="897" w:type="dxa"/>
+            <w:tcW w:w="896" w:type="dxa"/>
             <w:tcBorders>
               <w:top w:val="single" w:sz="12" w:space="0" w:color="006AAB"/>
               <w:left w:val="single" w:sz="12" w:space="0" w:color="BFBFBF"/>
@@ -10154,17 +10404,22 @@
               <w:spacing w:lineRule="auto" w:line="240" w:before="120" w:after="120"/>
               <w:jc w:val="center"/>
               <w:rPr>
-                <w:color w:val="404040"/>
-              </w:rPr>
-            </w:pPr>
-            <w:r>
-              <w:rPr>
-                <w:rFonts w:eastAsia="Arial"/>
-                <w:color w:val="404040"/>
-                <w:kern w:val="0"/>
-                <w:sz w:val="18"/>
-                <w:szCs w:val="18"/>
-                <w:lang w:eastAsia="en-US" w:bidi="ar-SA"/>
+                <w:rFonts w:ascii="Open Sans" w:hAnsi="Open Sans" w:eastAsia="Calibri" w:cs="Open Sans"/>
+                <w:color w:val="404040" w:themeColor="text1" w:themeTint="bf"/>
+                <w:kern w:val="0"/>
+                <w:sz w:val="22"/>
+                <w:szCs w:val="22"/>
+                <w:lang w:val="en-US" w:eastAsia="en-US" w:bidi="ar-SA"/>
+              </w:rPr>
+            </w:pPr>
+            <w:r>
+              <w:rPr>
+                <w:rFonts w:eastAsia="Calibri" w:cs="Open Sans"/>
+                <w:color w:val="404040" w:themeColor="text1" w:themeTint="bf"/>
+                <w:kern w:val="0"/>
+                <w:sz w:val="22"/>
+                <w:szCs w:val="22"/>
+                <w:lang w:val="en-US" w:eastAsia="en-US" w:bidi="ar-SA"/>
               </w:rPr>
               <w:t>P1</w:t>
             </w:r>
@@ -10172,7 +10427,7 @@
         </w:tc>
         <w:tc>
           <w:tcPr>
-            <w:tcW w:w="2727" w:type="dxa"/>
+            <w:tcW w:w="2728" w:type="dxa"/>
             <w:tcBorders>
               <w:top w:val="single" w:sz="12" w:space="0" w:color="006AAB"/>
               <w:left w:val="single" w:sz="12" w:space="0" w:color="BFBFBF"/>
@@ -10188,20 +10443,22 @@
               <w:spacing w:lineRule="auto" w:line="240" w:before="120" w:after="120"/>
               <w:jc w:val="both"/>
               <w:rPr>
-                <w:rFonts w:ascii="Arial" w:hAnsi="Arial" w:eastAsia="Arial" w:cs="Calibri"/>
-                <w:color w:val="404040"/>
-                <w:kern w:val="0"/>
-                <w:lang w:bidi="ar-SA"/>
-              </w:rPr>
-            </w:pPr>
-            <w:r>
-              <w:rPr>
-                <w:rFonts w:eastAsia="Arial" w:cs="Calibri" w:ascii="Arial" w:hAnsi="Arial"/>
-                <w:color w:val="404040"/>
-                <w:kern w:val="0"/>
-                <w:sz w:val="20"/>
-                <w:szCs w:val="20"/>
-                <w:lang w:val="en-GB" w:eastAsia="en-US" w:bidi="ar-SA"/>
+                <w:rFonts w:ascii="Open Sans" w:hAnsi="Open Sans" w:eastAsia="Calibri" w:cs="Open Sans"/>
+                <w:color w:val="404040" w:themeColor="text1" w:themeTint="bf"/>
+                <w:kern w:val="0"/>
+                <w:sz w:val="22"/>
+                <w:szCs w:val="22"/>
+                <w:lang w:val="en-US" w:eastAsia="en-US" w:bidi="ar-SA"/>
+              </w:rPr>
+            </w:pPr>
+            <w:r>
+              <w:rPr>
+                <w:rFonts w:eastAsia="Calibri" w:cs="Open Sans"/>
+                <w:color w:val="404040" w:themeColor="text1" w:themeTint="bf"/>
+                <w:kern w:val="0"/>
+                <w:sz w:val="22"/>
+                <w:szCs w:val="22"/>
+                <w:lang w:val="en-US" w:eastAsia="en-US" w:bidi="ar-SA"/>
               </w:rPr>
               <w:t>[datasetAccessTable]</w:t>
             </w:r>
@@ -10225,20 +10482,22 @@
               <w:spacing w:lineRule="auto" w:line="240" w:before="120" w:after="120"/>
               <w:jc w:val="both"/>
               <w:rPr>
-                <w:color w:val="92D050"/>
-                <w:sz w:val="20"/>
-                <w:szCs w:val="20"/>
-                <w:lang w:val="en-GB"/>
-              </w:rPr>
-            </w:pPr>
-            <w:r>
-              <w:rPr>
-                <w:rFonts w:eastAsia="Arial" w:cs="Calibri" w:ascii="Arial" w:hAnsi="Arial"/>
-                <w:color w:val="404040"/>
-                <w:kern w:val="0"/>
-                <w:sz w:val="20"/>
-                <w:szCs w:val="20"/>
-                <w:lang w:val="en-GB" w:eastAsia="en-US" w:bidi="ar-SA"/>
+                <w:rFonts w:ascii="Open Sans" w:hAnsi="Open Sans" w:eastAsia="Calibri" w:cs="Open Sans"/>
+                <w:color w:val="404040" w:themeColor="text1" w:themeTint="bf"/>
+                <w:kern w:val="0"/>
+                <w:sz w:val="22"/>
+                <w:szCs w:val="22"/>
+                <w:lang w:val="en-US" w:eastAsia="en-US" w:bidi="ar-SA"/>
+              </w:rPr>
+            </w:pPr>
+            <w:r>
+              <w:rPr>
+                <w:rFonts w:eastAsia="Calibri" w:cs="Open Sans"/>
+                <w:color w:val="404040" w:themeColor="text1" w:themeTint="bf"/>
+                <w:kern w:val="0"/>
+                <w:sz w:val="22"/>
+                <w:szCs w:val="22"/>
+                <w:lang w:val="en-US" w:eastAsia="en-US" w:bidi="ar-SA"/>
               </w:rPr>
               <w:t>[dataset1allaccess]</w:t>
             </w:r>
@@ -10262,20 +10521,22 @@
               <w:spacing w:lineRule="auto" w:line="240" w:before="120" w:after="120"/>
               <w:jc w:val="both"/>
               <w:rPr>
-                <w:color w:val="92D050"/>
-                <w:sz w:val="20"/>
-                <w:szCs w:val="20"/>
-                <w:lang w:val="en-GB"/>
-              </w:rPr>
-            </w:pPr>
-            <w:r>
-              <w:rPr>
-                <w:rFonts w:eastAsia="Arial" w:cs="Calibri" w:ascii="Arial" w:hAnsi="Arial"/>
-                <w:color w:val="404040"/>
-                <w:kern w:val="0"/>
-                <w:sz w:val="20"/>
-                <w:szCs w:val="20"/>
-                <w:lang w:val="en-GB" w:eastAsia="en-US" w:bidi="ar-SA"/>
+                <w:rFonts w:ascii="Open Sans" w:hAnsi="Open Sans" w:eastAsia="Calibri" w:cs="Open Sans"/>
+                <w:color w:val="404040" w:themeColor="text1" w:themeTint="bf"/>
+                <w:kern w:val="0"/>
+                <w:sz w:val="22"/>
+                <w:szCs w:val="22"/>
+                <w:lang w:val="en-US" w:eastAsia="en-US" w:bidi="ar-SA"/>
+              </w:rPr>
+            </w:pPr>
+            <w:r>
+              <w:rPr>
+                <w:rFonts w:eastAsia="Calibri" w:cs="Open Sans"/>
+                <w:color w:val="404040" w:themeColor="text1" w:themeTint="bf"/>
+                <w:kern w:val="0"/>
+                <w:sz w:val="22"/>
+                <w:szCs w:val="22"/>
+                <w:lang w:val="en-US" w:eastAsia="en-US" w:bidi="ar-SA"/>
               </w:rPr>
               <w:t>[dataset1publicaccess]</w:t>
             </w:r>
@@ -10286,7 +10547,7 @@
         <w:trPr/>
         <w:tc>
           <w:tcPr>
-            <w:tcW w:w="897" w:type="dxa"/>
+            <w:tcW w:w="896" w:type="dxa"/>
             <w:tcBorders>
               <w:top w:val="single" w:sz="12" w:space="0" w:color="BFBFBF"/>
               <w:left w:val="single" w:sz="12" w:space="0" w:color="BFBFBF"/>
@@ -10302,17 +10563,22 @@
               <w:spacing w:lineRule="auto" w:line="240" w:before="120" w:after="120"/>
               <w:jc w:val="center"/>
               <w:rPr>
-                <w:color w:val="404040"/>
-              </w:rPr>
-            </w:pPr>
-            <w:r>
-              <w:rPr>
-                <w:rFonts w:eastAsia="Arial"/>
-                <w:color w:val="404040"/>
-                <w:kern w:val="0"/>
-                <w:sz w:val="18"/>
-                <w:szCs w:val="18"/>
-                <w:lang w:eastAsia="en-US" w:bidi="ar-SA"/>
+                <w:rFonts w:ascii="Open Sans" w:hAnsi="Open Sans" w:eastAsia="Calibri" w:cs="Open Sans"/>
+                <w:color w:val="404040" w:themeColor="text1" w:themeTint="bf"/>
+                <w:kern w:val="0"/>
+                <w:sz w:val="22"/>
+                <w:szCs w:val="22"/>
+                <w:lang w:val="en-US" w:eastAsia="en-US" w:bidi="ar-SA"/>
+              </w:rPr>
+            </w:pPr>
+            <w:r>
+              <w:rPr>
+                <w:rFonts w:eastAsia="Calibri" w:cs="Open Sans"/>
+                <w:color w:val="404040" w:themeColor="text1" w:themeTint="bf"/>
+                <w:kern w:val="0"/>
+                <w:sz w:val="22"/>
+                <w:szCs w:val="22"/>
+                <w:lang w:val="en-US" w:eastAsia="en-US" w:bidi="ar-SA"/>
               </w:rPr>
               <w:t>P2</w:t>
             </w:r>
@@ -10320,7 +10586,7 @@
         </w:tc>
         <w:tc>
           <w:tcPr>
-            <w:tcW w:w="2727" w:type="dxa"/>
+            <w:tcW w:w="2728" w:type="dxa"/>
             <w:tcBorders>
               <w:top w:val="single" w:sz="12" w:space="0" w:color="BFBFBF"/>
               <w:left w:val="single" w:sz="12" w:space="0" w:color="BFBFBF"/>
@@ -10336,20 +10602,22 @@
               <w:spacing w:lineRule="auto" w:line="240" w:before="120" w:after="120"/>
               <w:jc w:val="both"/>
               <w:rPr>
-                <w:color w:val="92D050"/>
-                <w:sz w:val="20"/>
-                <w:szCs w:val="20"/>
-                <w:lang w:val="en-GB"/>
-              </w:rPr>
-            </w:pPr>
-            <w:r>
-              <w:rPr>
-                <w:rFonts w:eastAsia="Arial" w:cs="Calibri" w:ascii="Arial" w:hAnsi="Arial"/>
-                <w:color w:val="404040"/>
-                <w:kern w:val="0"/>
-                <w:sz w:val="20"/>
-                <w:szCs w:val="20"/>
-                <w:lang w:val="en-GB" w:eastAsia="en-US" w:bidi="ar-SA"/>
+                <w:rFonts w:ascii="Open Sans" w:hAnsi="Open Sans" w:eastAsia="Calibri" w:cs="Open Sans"/>
+                <w:color w:val="404040" w:themeColor="text1" w:themeTint="bf"/>
+                <w:kern w:val="0"/>
+                <w:sz w:val="22"/>
+                <w:szCs w:val="22"/>
+                <w:lang w:val="en-US" w:eastAsia="en-US" w:bidi="ar-SA"/>
+              </w:rPr>
+            </w:pPr>
+            <w:r>
+              <w:rPr>
+                <w:rFonts w:eastAsia="Calibri" w:cs="Open Sans"/>
+                <w:color w:val="404040" w:themeColor="text1" w:themeTint="bf"/>
+                <w:kern w:val="0"/>
+                <w:sz w:val="22"/>
+                <w:szCs w:val="22"/>
+                <w:lang w:val="en-US" w:eastAsia="en-US" w:bidi="ar-SA"/>
               </w:rPr>
               <w:t>[dataset1selectedaccess]</w:t>
             </w:r>
@@ -10373,17 +10641,22 @@
               <w:spacing w:lineRule="auto" w:line="240" w:before="120" w:after="120"/>
               <w:jc w:val="left"/>
               <w:rPr>
-                <w:color w:val="404040"/>
-              </w:rPr>
-            </w:pPr>
-            <w:r>
-              <w:rPr>
-                <w:rFonts w:eastAsia="Arial"/>
-                <w:color w:val="404040"/>
-                <w:kern w:val="0"/>
-                <w:sz w:val="18"/>
-                <w:szCs w:val="18"/>
-                <w:lang w:eastAsia="en-US" w:bidi="ar-SA"/>
+                <w:rFonts w:ascii="Open Sans" w:hAnsi="Open Sans" w:eastAsia="Calibri" w:cs="Open Sans"/>
+                <w:color w:val="404040" w:themeColor="text1" w:themeTint="bf"/>
+                <w:kern w:val="0"/>
+                <w:sz w:val="22"/>
+                <w:szCs w:val="22"/>
+                <w:lang w:val="en-US" w:eastAsia="en-US" w:bidi="ar-SA"/>
+              </w:rPr>
+            </w:pPr>
+            <w:r>
+              <w:rPr>
+                <w:rFonts w:eastAsia="Calibri" w:cs="Open Sans"/>
+                <w:color w:val="404040" w:themeColor="text1" w:themeTint="bf"/>
+                <w:kern w:val="0"/>
+                <w:sz w:val="22"/>
+                <w:szCs w:val="22"/>
+                <w:lang w:val="en-US" w:eastAsia="en-US" w:bidi="ar-SA"/>
               </w:rPr>
               <w:t>writing</w:t>
             </w:r>
@@ -10407,19 +10680,24 @@
               <w:spacing w:lineRule="auto" w:line="240" w:before="120" w:after="120"/>
               <w:jc w:val="left"/>
               <w:rPr>
-                <w:color w:val="404040"/>
+                <w:rFonts w:ascii="Open Sans" w:hAnsi="Open Sans" w:eastAsia="Calibri" w:cs="Open Sans"/>
+                <w:color w:val="404040" w:themeColor="text1" w:themeTint="bf"/>
+                <w:kern w:val="0"/>
+                <w:sz w:val="22"/>
+                <w:szCs w:val="22"/>
+                <w:lang w:val="en-US" w:eastAsia="en-US" w:bidi="ar-SA"/>
               </w:rPr>
             </w:pPr>
             <w:bookmarkStart w:id="29" w:name="_Hlk81476248"/>
             <w:bookmarkEnd w:id="29"/>
             <w:r>
               <w:rPr>
-                <w:rFonts w:eastAsia="Arial"/>
-                <w:color w:val="404040"/>
-                <w:kern w:val="0"/>
-                <w:sz w:val="18"/>
-                <w:szCs w:val="18"/>
-                <w:lang w:eastAsia="en-US" w:bidi="ar-SA"/>
+                <w:rFonts w:eastAsia="Calibri" w:cs="Open Sans"/>
+                <w:color w:val="404040" w:themeColor="text1" w:themeTint="bf"/>
+                <w:kern w:val="0"/>
+                <w:sz w:val="22"/>
+                <w:szCs w:val="22"/>
+                <w:lang w:val="en-US" w:eastAsia="en-US" w:bidi="ar-SA"/>
               </w:rPr>
               <w:t>reading only</w:t>
             </w:r>
@@ -10685,7 +10963,7 @@
               <w:top w:val="single" w:sz="12" w:space="0" w:color="006AAB"/>
               <w:left w:val="single" w:sz="12" w:space="0" w:color="BFBFBF"/>
               <w:bottom w:val="single" w:sz="12" w:space="0" w:color="BFBFBF"/>
-              <w:right w:val="single" w:sz="12" w:space="0" w:color="BFBFBF"/>
+              <w:right w:val="nil"/>
             </w:tcBorders>
           </w:tcPr>
           <w:p>
@@ -10696,17 +10974,22 @@
               <w:spacing w:lineRule="auto" w:line="240" w:before="120" w:after="120"/>
               <w:jc w:val="center"/>
               <w:rPr>
-                <w:color w:val="404040"/>
-              </w:rPr>
-            </w:pPr>
-            <w:r>
-              <w:rPr>
-                <w:rFonts w:eastAsia="Arial"/>
-                <w:color w:val="404040"/>
-                <w:kern w:val="0"/>
-                <w:sz w:val="18"/>
-                <w:szCs w:val="18"/>
-                <w:lang w:eastAsia="en-US" w:bidi="ar-SA"/>
+                <w:rFonts w:ascii="Open Sans" w:hAnsi="Open Sans" w:eastAsia="Calibri" w:cs="Open Sans"/>
+                <w:color w:val="404040" w:themeColor="text1" w:themeTint="bf"/>
+                <w:kern w:val="0"/>
+                <w:sz w:val="22"/>
+                <w:szCs w:val="22"/>
+                <w:lang w:val="en-US" w:eastAsia="en-US" w:bidi="ar-SA"/>
+              </w:rPr>
+            </w:pPr>
+            <w:r>
+              <w:rPr>
+                <w:rFonts w:eastAsia="Calibri" w:cs="Open Sans"/>
+                <w:color w:val="404040" w:themeColor="text1" w:themeTint="bf"/>
+                <w:kern w:val="0"/>
+                <w:sz w:val="22"/>
+                <w:szCs w:val="22"/>
+                <w:lang w:val="en-US" w:eastAsia="en-US" w:bidi="ar-SA"/>
               </w:rPr>
               <w:t>P1</w:t>
             </w:r>
@@ -10715,6 +10998,45 @@
         <w:tc>
           <w:tcPr>
             <w:tcW w:w="5754" w:type="dxa"/>
+            <w:tcBorders>
+              <w:top w:val="single" w:sz="12" w:space="0" w:color="006AAB"/>
+              <w:left w:val="single" w:sz="12" w:space="0" w:color="BFBFBF"/>
+              <w:bottom w:val="single" w:sz="12" w:space="0" w:color="BFBFBF"/>
+              <w:right w:val="nil"/>
+            </w:tcBorders>
+          </w:tcPr>
+          <w:p>
+            <w:pPr>
+              <w:pStyle w:val="Normal"/>
+              <w:widowControl w:val="false"/>
+              <w:suppressAutoHyphens w:val="true"/>
+              <w:spacing w:lineRule="auto" w:line="240" w:before="120" w:after="120"/>
+              <w:jc w:val="left"/>
+              <w:rPr>
+                <w:rFonts w:ascii="Open Sans" w:hAnsi="Open Sans" w:eastAsia="Calibri" w:cs="Open Sans"/>
+                <w:color w:val="404040" w:themeColor="text1" w:themeTint="bf"/>
+                <w:kern w:val="0"/>
+                <w:sz w:val="22"/>
+                <w:szCs w:val="22"/>
+                <w:lang w:val="en-US" w:eastAsia="en-US" w:bidi="ar-SA"/>
+              </w:rPr>
+            </w:pPr>
+            <w:r>
+              <w:rPr>
+                <w:rFonts w:eastAsia="Calibri" w:cs="Open Sans"/>
+                <w:color w:val="404040" w:themeColor="text1" w:themeTint="bf"/>
+                <w:kern w:val="0"/>
+                <w:sz w:val="22"/>
+                <w:szCs w:val="22"/>
+                <w:lang w:val="en-US" w:eastAsia="en-US" w:bidi="ar-SA"/>
+              </w:rPr>
+              <w:t>[datasetRepositoryTable]</w:t>
+            </w:r>
+          </w:p>
+        </w:tc>
+        <w:tc>
+          <w:tcPr>
+            <w:tcW w:w="2403" w:type="dxa"/>
             <w:tcBorders>
               <w:top w:val="single" w:sz="12" w:space="0" w:color="006AAB"/>
               <w:left w:val="single" w:sz="12" w:space="0" w:color="BFBFBF"/>
@@ -10730,30 +11052,103 @@
               <w:spacing w:lineRule="auto" w:line="240" w:before="120" w:after="120"/>
               <w:jc w:val="left"/>
               <w:rPr>
-                <w:color w:val="404040"/>
-              </w:rPr>
-            </w:pPr>
-            <w:r>
-              <w:rPr>
-                <w:rFonts w:eastAsia="Arial"/>
-                <w:color w:val="404040"/>
-                <w:kern w:val="0"/>
-                <w:sz w:val="18"/>
-                <w:szCs w:val="18"/>
-                <w:lang w:eastAsia="en-US" w:bidi="ar-SA"/>
-              </w:rPr>
-              <w:t>[</w:t>
-            </w:r>
-            <w:r>
-              <w:rPr>
-                <w:rFonts w:eastAsia="Arial" w:cs="Calibri" w:ascii="Arial" w:hAnsi="Arial"/>
-                <w:color w:val="404040"/>
-                <w:kern w:val="0"/>
-                <w:sz w:val="20"/>
-                <w:szCs w:val="20"/>
-                <w:lang w:eastAsia="en-US" w:bidi="ar-SA"/>
-              </w:rPr>
-              <w:t>datasetRepositoryTable]</w:t>
+                <w:rFonts w:ascii="Open Sans" w:hAnsi="Open Sans" w:eastAsia="Calibri" w:cs="Open Sans"/>
+                <w:color w:val="404040" w:themeColor="text1" w:themeTint="bf"/>
+                <w:kern w:val="0"/>
+                <w:sz w:val="22"/>
+                <w:szCs w:val="22"/>
+                <w:lang w:val="en-US" w:eastAsia="en-US" w:bidi="ar-SA"/>
+              </w:rPr>
+            </w:pPr>
+            <w:r>
+              <w:rPr>
+                <w:rFonts w:eastAsia="Calibri" w:cs="Open Sans"/>
+                <w:color w:val="404040" w:themeColor="text1" w:themeTint="bf"/>
+                <w:kern w:val="0"/>
+                <w:sz w:val="22"/>
+                <w:szCs w:val="22"/>
+                <w:lang w:val="en-US" w:eastAsia="en-US" w:bidi="ar-SA"/>
+              </w:rPr>
+              <w:t>100 years</w:t>
+            </w:r>
+          </w:p>
+        </w:tc>
+      </w:tr>
+      <w:tr>
+        <w:trPr/>
+        <w:tc>
+          <w:tcPr>
+            <w:tcW w:w="900" w:type="dxa"/>
+            <w:tcBorders>
+              <w:top w:val="nil"/>
+              <w:left w:val="single" w:sz="12" w:space="0" w:color="BFBFBF"/>
+              <w:bottom w:val="single" w:sz="12" w:space="0" w:color="BFBFBF"/>
+              <w:right w:val="nil"/>
+            </w:tcBorders>
+          </w:tcPr>
+          <w:p>
+            <w:pPr>
+              <w:pStyle w:val="Normal"/>
+              <w:widowControl w:val="false"/>
+              <w:spacing w:before="120" w:after="120"/>
+              <w:jc w:val="center"/>
+              <w:rPr>
+                <w:rFonts w:ascii="Open Sans" w:hAnsi="Open Sans" w:eastAsia="Calibri" w:cs="Open Sans"/>
+                <w:color w:val="404040" w:themeColor="text1" w:themeTint="bf"/>
+                <w:kern w:val="0"/>
+                <w:sz w:val="22"/>
+                <w:szCs w:val="22"/>
+                <w:lang w:val="en-US" w:eastAsia="en-US" w:bidi="ar-SA"/>
+              </w:rPr>
+            </w:pPr>
+            <w:r>
+              <w:rPr>
+                <w:rFonts w:eastAsia="Calibri" w:cs="Open Sans"/>
+                <w:color w:val="404040" w:themeColor="text1" w:themeTint="bf"/>
+                <w:kern w:val="0"/>
+                <w:sz w:val="22"/>
+                <w:szCs w:val="22"/>
+                <w:lang w:val="en-US" w:eastAsia="en-US" w:bidi="ar-SA"/>
+              </w:rPr>
+              <w:t>ID</w:t>
+            </w:r>
+          </w:p>
+        </w:tc>
+        <w:tc>
+          <w:tcPr>
+            <w:tcW w:w="5754" w:type="dxa"/>
+            <w:tcBorders>
+              <w:top w:val="nil"/>
+              <w:left w:val="single" w:sz="12" w:space="0" w:color="BFBFBF"/>
+              <w:bottom w:val="single" w:sz="12" w:space="0" w:color="BFBFBF"/>
+              <w:right w:val="nil"/>
+            </w:tcBorders>
+          </w:tcPr>
+          <w:p>
+            <w:pPr>
+              <w:pStyle w:val="Normal"/>
+              <w:widowControl w:val="false"/>
+              <w:spacing w:before="120" w:after="120"/>
+              <w:jc w:val="left"/>
+              <w:rPr>
+                <w:rFonts w:ascii="Open Sans" w:hAnsi="Open Sans" w:eastAsia="Calibri" w:cs="Open Sans"/>
+                <w:color w:val="404040" w:themeColor="text1" w:themeTint="bf"/>
+                <w:kern w:val="0"/>
+                <w:sz w:val="22"/>
+                <w:szCs w:val="22"/>
+                <w:lang w:val="en-US" w:eastAsia="en-US" w:bidi="ar-SA"/>
+              </w:rPr>
+            </w:pPr>
+            <w:r>
+              <w:rPr>
+                <w:rFonts w:eastAsia="Calibri" w:cs="Open Sans"/>
+                <w:color w:val="404040" w:themeColor="text1" w:themeTint="bf"/>
+                <w:kern w:val="0"/>
+                <w:sz w:val="22"/>
+                <w:szCs w:val="22"/>
+                <w:lang w:val="en-US" w:eastAsia="en-US" w:bidi="ar-SA"/>
+              </w:rPr>
+              <w:t>[dataset1repo]</w:t>
             </w:r>
           </w:p>
         </w:tc>
@@ -10761,7 +11156,7 @@
           <w:tcPr>
             <w:tcW w:w="2403" w:type="dxa"/>
             <w:tcBorders>
-              <w:top w:val="single" w:sz="12" w:space="0" w:color="006AAB"/>
+              <w:top w:val="nil"/>
               <w:left w:val="single" w:sz="12" w:space="0" w:color="BFBFBF"/>
               <w:bottom w:val="single" w:sz="12" w:space="0" w:color="BFBFBF"/>
               <w:right w:val="single" w:sz="12" w:space="0" w:color="BFBFBF"/>
@@ -10771,131 +11166,25 @@
             <w:pPr>
               <w:pStyle w:val="Normal"/>
               <w:widowControl w:val="false"/>
-              <w:suppressAutoHyphens w:val="true"/>
-              <w:spacing w:lineRule="auto" w:line="240" w:before="120" w:after="120"/>
-              <w:jc w:val="left"/>
-              <w:rPr>
-                <w:color w:val="404040"/>
-              </w:rPr>
-            </w:pPr>
-            <w:r>
-              <w:rPr>
-                <w:rFonts w:eastAsia="Arial"/>
-                <w:color w:val="404040"/>
-                <w:kern w:val="0"/>
-                <w:sz w:val="18"/>
-                <w:szCs w:val="18"/>
-                <w:lang w:eastAsia="en-US" w:bidi="ar-SA"/>
-              </w:rPr>
-              <w:t>100 years</w:t>
-            </w:r>
-          </w:p>
-        </w:tc>
-      </w:tr>
-      <w:tr>
-        <w:trPr/>
-        <w:tc>
-          <w:tcPr>
-            <w:tcW w:w="900" w:type="dxa"/>
-            <w:tcBorders>
-              <w:top w:val="single" w:sz="12" w:space="0" w:color="BFBFBF"/>
-              <w:left w:val="single" w:sz="12" w:space="0" w:color="BFBFBF"/>
-              <w:bottom w:val="single" w:sz="12" w:space="0" w:color="BFBFBF"/>
-              <w:right w:val="single" w:sz="12" w:space="0" w:color="BFBFBF"/>
-            </w:tcBorders>
-          </w:tcPr>
-          <w:p>
-            <w:pPr>
-              <w:pStyle w:val="Normal"/>
-              <w:widowControl w:val="false"/>
-              <w:spacing w:before="120" w:after="120"/>
-              <w:jc w:val="center"/>
-              <w:rPr>
-                <w:b/>
-                <w:b/>
-                <w:bCs/>
-                <w:sz w:val="20"/>
-                <w:szCs w:val="20"/>
-                <w:lang w:val="en-GB"/>
-              </w:rPr>
-            </w:pPr>
-            <w:r>
-              <w:rPr>
-                <w:rFonts w:eastAsia="Arial" w:cs="Calibri" w:ascii="Arial" w:hAnsi="Arial"/>
-                <w:kern w:val="0"/>
-                <w:sz w:val="20"/>
-                <w:szCs w:val="20"/>
-                <w:lang w:bidi="ar-SA"/>
-              </w:rPr>
-              <w:t>ID</w:t>
-            </w:r>
-          </w:p>
-        </w:tc>
-        <w:tc>
-          <w:tcPr>
-            <w:tcW w:w="5754" w:type="dxa"/>
-            <w:tcBorders>
-              <w:top w:val="single" w:sz="12" w:space="0" w:color="BFBFBF"/>
-              <w:left w:val="single" w:sz="12" w:space="0" w:color="BFBFBF"/>
-              <w:bottom w:val="single" w:sz="12" w:space="0" w:color="BFBFBF"/>
-              <w:right w:val="single" w:sz="12" w:space="0" w:color="BFBFBF"/>
-            </w:tcBorders>
-          </w:tcPr>
-          <w:p>
-            <w:pPr>
-              <w:pStyle w:val="Normal"/>
-              <w:widowControl w:val="false"/>
               <w:spacing w:before="120" w:after="120"/>
               <w:jc w:val="left"/>
               <w:rPr>
-                <w:color w:val="92D050"/>
-                <w:sz w:val="20"/>
-                <w:szCs w:val="20"/>
-                <w:lang w:val="en-GB"/>
-              </w:rPr>
-            </w:pPr>
-            <w:r>
-              <w:rPr>
-                <w:rFonts w:eastAsia="Arial" w:cs="Calibri" w:ascii="Arial" w:hAnsi="Arial"/>
-                <w:kern w:val="0"/>
-                <w:sz w:val="20"/>
-                <w:szCs w:val="20"/>
-                <w:lang w:bidi="ar-SA"/>
-              </w:rPr>
-              <w:t>[dataset1repo]</w:t>
-            </w:r>
-          </w:p>
-        </w:tc>
-        <w:tc>
-          <w:tcPr>
-            <w:tcW w:w="2403" w:type="dxa"/>
-            <w:tcBorders>
-              <w:top w:val="single" w:sz="12" w:space="0" w:color="BFBFBF"/>
-              <w:left w:val="single" w:sz="12" w:space="0" w:color="BFBFBF"/>
-              <w:bottom w:val="single" w:sz="12" w:space="0" w:color="BFBFBF"/>
-              <w:right w:val="single" w:sz="12" w:space="0" w:color="BFBFBF"/>
-            </w:tcBorders>
-          </w:tcPr>
-          <w:p>
-            <w:pPr>
-              <w:pStyle w:val="Normal"/>
-              <w:widowControl w:val="false"/>
-              <w:spacing w:before="120" w:after="120"/>
-              <w:jc w:val="left"/>
-              <w:rPr>
-                <w:color w:val="92D050"/>
-                <w:sz w:val="20"/>
-                <w:szCs w:val="20"/>
-                <w:lang w:val="en-GB"/>
-              </w:rPr>
-            </w:pPr>
-            <w:r>
-              <w:rPr>
-                <w:rFonts w:eastAsia="Arial" w:cs="Calibri" w:ascii="Arial" w:hAnsi="Arial"/>
-                <w:kern w:val="0"/>
-                <w:sz w:val="20"/>
-                <w:szCs w:val="20"/>
-                <w:lang w:bidi="ar-SA"/>
+                <w:rFonts w:ascii="Open Sans" w:hAnsi="Open Sans" w:eastAsia="Calibri" w:cs="Open Sans"/>
+                <w:color w:val="404040" w:themeColor="text1" w:themeTint="bf"/>
+                <w:kern w:val="0"/>
+                <w:sz w:val="22"/>
+                <w:szCs w:val="22"/>
+                <w:lang w:val="en-US" w:eastAsia="en-US" w:bidi="ar-SA"/>
+              </w:rPr>
+            </w:pPr>
+            <w:r>
+              <w:rPr>
+                <w:rFonts w:eastAsia="Calibri" w:cs="Open Sans"/>
+                <w:color w:val="404040" w:themeColor="text1" w:themeTint="bf"/>
+                <w:kern w:val="0"/>
+                <w:sz w:val="22"/>
+                <w:szCs w:val="22"/>
+                <w:lang w:val="en-US" w:eastAsia="en-US" w:bidi="ar-SA"/>
               </w:rPr>
               <w:t>[dataset1period]</w:t>
             </w:r>
@@ -10933,11 +11222,13 @@
         <w:gridCol w:w="900"/>
         <w:gridCol w:w="2250"/>
         <w:gridCol w:w="1709"/>
-        <w:gridCol w:w="2210"/>
-        <w:gridCol w:w="1988"/>
+        <w:gridCol w:w="2209"/>
+        <w:gridCol w:w="1989"/>
       </w:tblGrid>
       <w:tr>
-        <w:trPr/>
+        <w:trPr>
+          <w:tblHeader w:val="true"/>
+        </w:trPr>
         <w:tc>
           <w:tcPr>
             <w:tcW w:w="900" w:type="dxa"/>
@@ -11093,7 +11384,7 @@
         </w:tc>
         <w:tc>
           <w:tcPr>
-            <w:tcW w:w="2210" w:type="dxa"/>
+            <w:tcW w:w="2209" w:type="dxa"/>
             <w:tcBorders>
               <w:top w:val="single" w:sz="12" w:space="0" w:color="BFBFBF"/>
               <w:left w:val="single" w:sz="12" w:space="0" w:color="BFBFBF"/>
@@ -11144,7 +11435,7 @@
         </w:tc>
         <w:tc>
           <w:tcPr>
-            <w:tcW w:w="1988" w:type="dxa"/>
+            <w:tcW w:w="1989" w:type="dxa"/>
             <w:tcBorders>
               <w:top w:val="single" w:sz="12" w:space="0" w:color="BFBFBF"/>
               <w:left w:val="single" w:sz="12" w:space="0" w:color="BFBFBF"/>
@@ -11203,7 +11494,7 @@
               <w:top w:val="single" w:sz="12" w:space="0" w:color="006AAB"/>
               <w:left w:val="single" w:sz="12" w:space="0" w:color="BFBFBF"/>
               <w:bottom w:val="single" w:sz="12" w:space="0" w:color="BFBFBF"/>
-              <w:right w:val="single" w:sz="12" w:space="0" w:color="BFBFBF"/>
+              <w:right w:val="nil"/>
             </w:tcBorders>
           </w:tcPr>
           <w:p>
@@ -11213,17 +11504,22 @@
               <w:spacing w:before="120" w:after="120"/>
               <w:jc w:val="center"/>
               <w:rPr>
-                <w:sz w:val="20"/>
-                <w:szCs w:val="20"/>
-              </w:rPr>
-            </w:pPr>
-            <w:r>
-              <w:rPr>
-                <w:rFonts w:eastAsia="Arial" w:cs="Calibri" w:ascii="Arial" w:hAnsi="Arial"/>
-                <w:kern w:val="0"/>
-                <w:sz w:val="20"/>
-                <w:szCs w:val="20"/>
-                <w:lang w:bidi="ar-SA"/>
+                <w:rFonts w:ascii="Open Sans" w:hAnsi="Open Sans" w:eastAsia="Calibri" w:cs="Open Sans"/>
+                <w:color w:val="404040" w:themeColor="text1" w:themeTint="bf"/>
+                <w:kern w:val="0"/>
+                <w:sz w:val="22"/>
+                <w:szCs w:val="22"/>
+                <w:lang w:val="en-US" w:eastAsia="en-US" w:bidi="ar-SA"/>
+              </w:rPr>
+            </w:pPr>
+            <w:r>
+              <w:rPr>
+                <w:rFonts w:eastAsia="Calibri" w:cs="Open Sans"/>
+                <w:color w:val="404040" w:themeColor="text1" w:themeTint="bf"/>
+                <w:kern w:val="0"/>
+                <w:sz w:val="22"/>
+                <w:szCs w:val="22"/>
+                <w:lang w:val="en-US" w:eastAsia="en-US" w:bidi="ar-SA"/>
               </w:rPr>
               <w:t>P1</w:t>
             </w:r>
@@ -11232,6 +11528,119 @@
         <w:tc>
           <w:tcPr>
             <w:tcW w:w="2250" w:type="dxa"/>
+            <w:tcBorders>
+              <w:top w:val="single" w:sz="12" w:space="0" w:color="006AAB"/>
+              <w:left w:val="single" w:sz="12" w:space="0" w:color="BFBFBF"/>
+              <w:bottom w:val="single" w:sz="12" w:space="0" w:color="BFBFBF"/>
+              <w:right w:val="nil"/>
+            </w:tcBorders>
+          </w:tcPr>
+          <w:p>
+            <w:pPr>
+              <w:pStyle w:val="Normal"/>
+              <w:widowControl w:val="false"/>
+              <w:spacing w:before="120" w:after="120"/>
+              <w:jc w:val="left"/>
+              <w:rPr>
+                <w:rFonts w:ascii="Open Sans" w:hAnsi="Open Sans" w:eastAsia="Calibri" w:cs="Open Sans"/>
+                <w:color w:val="404040" w:themeColor="text1" w:themeTint="bf"/>
+                <w:kern w:val="0"/>
+                <w:sz w:val="22"/>
+                <w:szCs w:val="22"/>
+                <w:lang w:val="en-US" w:eastAsia="en-US" w:bidi="ar-SA"/>
+              </w:rPr>
+            </w:pPr>
+            <w:r>
+              <w:rPr>
+                <w:rFonts w:eastAsia="Calibri" w:cs="Open Sans"/>
+                <w:color w:val="404040" w:themeColor="text1" w:themeTint="bf"/>
+                <w:kern w:val="0"/>
+                <w:sz w:val="22"/>
+                <w:szCs w:val="22"/>
+                <w:lang w:val="en-US" w:eastAsia="en-US" w:bidi="ar-SA"/>
+              </w:rPr>
+              <w:t>[datasetDeleteTable]</w:t>
+            </w:r>
+          </w:p>
+        </w:tc>
+        <w:tc>
+          <w:tcPr>
+            <w:tcW w:w="1709" w:type="dxa"/>
+            <w:tcBorders>
+              <w:top w:val="single" w:sz="12" w:space="0" w:color="006AAB"/>
+              <w:left w:val="single" w:sz="12" w:space="0" w:color="BFBFBF"/>
+              <w:bottom w:val="single" w:sz="12" w:space="0" w:color="BFBFBF"/>
+              <w:right w:val="nil"/>
+            </w:tcBorders>
+          </w:tcPr>
+          <w:p>
+            <w:pPr>
+              <w:pStyle w:val="Normal"/>
+              <w:widowControl w:val="false"/>
+              <w:spacing w:before="120" w:after="120"/>
+              <w:jc w:val="left"/>
+              <w:rPr>
+                <w:rFonts w:ascii="Open Sans" w:hAnsi="Open Sans" w:eastAsia="Calibri" w:cs="Open Sans"/>
+                <w:color w:val="404040" w:themeColor="text1" w:themeTint="bf"/>
+                <w:kern w:val="0"/>
+                <w:sz w:val="22"/>
+                <w:szCs w:val="22"/>
+                <w:lang w:val="en-US" w:eastAsia="en-US" w:bidi="ar-SA"/>
+              </w:rPr>
+            </w:pPr>
+            <w:r>
+              <w:rPr>
+                <w:rFonts w:eastAsia="Calibri" w:cs="Open Sans"/>
+                <w:color w:val="404040" w:themeColor="text1" w:themeTint="bf"/>
+                <w:kern w:val="0"/>
+                <w:sz w:val="22"/>
+                <w:szCs w:val="22"/>
+                <w:lang w:val="en-US" w:eastAsia="en-US" w:bidi="ar-SA"/>
+              </w:rPr>
+              <w:t>[datasetDeleteTable]</w:t>
+            </w:r>
+          </w:p>
+        </w:tc>
+        <w:tc>
+          <w:tcPr>
+            <w:tcW w:w="2209" w:type="dxa"/>
+            <w:tcBorders>
+              <w:top w:val="single" w:sz="12" w:space="0" w:color="006AAB"/>
+              <w:left w:val="single" w:sz="12" w:space="0" w:color="BFBFBF"/>
+              <w:bottom w:val="single" w:sz="12" w:space="0" w:color="BFBFBF"/>
+              <w:right w:val="nil"/>
+            </w:tcBorders>
+          </w:tcPr>
+          <w:p>
+            <w:pPr>
+              <w:pStyle w:val="Normal"/>
+              <w:widowControl w:val="false"/>
+              <w:spacing w:before="120" w:after="120"/>
+              <w:jc w:val="left"/>
+              <w:rPr>
+                <w:rFonts w:ascii="Open Sans" w:hAnsi="Open Sans" w:eastAsia="Calibri" w:cs="Open Sans"/>
+                <w:color w:val="404040" w:themeColor="text1" w:themeTint="bf"/>
+                <w:kern w:val="0"/>
+                <w:sz w:val="22"/>
+                <w:szCs w:val="22"/>
+                <w:lang w:val="en-US" w:eastAsia="en-US" w:bidi="ar-SA"/>
+              </w:rPr>
+            </w:pPr>
+            <w:r>
+              <w:rPr>
+                <w:rFonts w:eastAsia="Calibri" w:cs="Open Sans"/>
+                <w:color w:val="404040" w:themeColor="text1" w:themeTint="bf"/>
+                <w:kern w:val="0"/>
+                <w:sz w:val="22"/>
+                <w:szCs w:val="22"/>
+                <w:lang w:val="en-US" w:eastAsia="en-US" w:bidi="ar-SA"/>
+              </w:rPr>
+            </w:r>
+          </w:p>
+        </w:tc>
+        <w:tc>
+          <w:tcPr>
+            <w:tcW w:w="1989" w:type="dxa"/>
             <w:tcBorders>
               <w:top w:val="single" w:sz="12" w:space="0" w:color="006AAB"/>
               <w:left w:val="single" w:sz="12" w:space="0" w:color="BFBFBF"/>
@@ -11246,21 +11655,102 @@
               <w:spacing w:before="120" w:after="120"/>
               <w:jc w:val="left"/>
               <w:rPr>
-                <w:color w:val="92D050"/>
-                <w:sz w:val="20"/>
-                <w:szCs w:val="20"/>
-                <w:lang w:val="en-GB"/>
-              </w:rPr>
-            </w:pPr>
-            <w:r>
-              <w:rPr>
-                <w:rFonts w:eastAsia="Arial" w:cs="Calibri" w:ascii="Arial" w:hAnsi="Arial"/>
-                <w:kern w:val="0"/>
-                <w:sz w:val="20"/>
-                <w:szCs w:val="20"/>
-                <w:lang w:bidi="ar-SA"/>
-              </w:rPr>
-              <w:t>[datasetDeleteTable]</w:t>
+                <w:rFonts w:ascii="Open Sans" w:hAnsi="Open Sans" w:eastAsia="Calibri" w:cs="Open Sans"/>
+                <w:color w:val="404040" w:themeColor="text1" w:themeTint="bf"/>
+                <w:kern w:val="0"/>
+                <w:sz w:val="22"/>
+                <w:szCs w:val="22"/>
+                <w:lang w:val="en-US" w:eastAsia="en-US" w:bidi="ar-SA"/>
+              </w:rPr>
+            </w:pPr>
+            <w:r>
+              <w:rPr>
+                <w:rFonts w:eastAsia="Calibri" w:cs="Open Sans"/>
+                <w:color w:val="404040" w:themeColor="text1" w:themeTint="bf"/>
+                <w:kern w:val="0"/>
+                <w:sz w:val="22"/>
+                <w:szCs w:val="22"/>
+                <w:lang w:val="en-US" w:eastAsia="en-US" w:bidi="ar-SA"/>
+              </w:rPr>
+            </w:r>
+          </w:p>
+        </w:tc>
+      </w:tr>
+      <w:tr>
+        <w:trPr/>
+        <w:tc>
+          <w:tcPr>
+            <w:tcW w:w="900" w:type="dxa"/>
+            <w:tcBorders>
+              <w:top w:val="nil"/>
+              <w:left w:val="single" w:sz="12" w:space="0" w:color="BFBFBF"/>
+              <w:bottom w:val="single" w:sz="12" w:space="0" w:color="BFBFBF"/>
+              <w:right w:val="nil"/>
+            </w:tcBorders>
+          </w:tcPr>
+          <w:p>
+            <w:pPr>
+              <w:pStyle w:val="Normal"/>
+              <w:widowControl w:val="false"/>
+              <w:spacing w:before="120" w:after="120"/>
+              <w:jc w:val="center"/>
+              <w:rPr>
+                <w:rFonts w:ascii="Open Sans" w:hAnsi="Open Sans" w:eastAsia="Calibri" w:cs="Open Sans"/>
+                <w:color w:val="404040" w:themeColor="text1" w:themeTint="bf"/>
+                <w:kern w:val="0"/>
+                <w:sz w:val="22"/>
+                <w:szCs w:val="22"/>
+                <w:lang w:val="en-US" w:eastAsia="en-US" w:bidi="ar-SA"/>
+              </w:rPr>
+            </w:pPr>
+            <w:r>
+              <w:rPr>
+                <w:rFonts w:eastAsia="Calibri" w:cs="Open Sans"/>
+                <w:color w:val="404040" w:themeColor="text1" w:themeTint="bf"/>
+                <w:kern w:val="0"/>
+                <w:sz w:val="22"/>
+                <w:szCs w:val="22"/>
+                <w:lang w:val="en-US" w:eastAsia="en-US" w:bidi="ar-SA"/>
+              </w:rPr>
+              <w:t>ID</w:t>
+            </w:r>
+          </w:p>
+        </w:tc>
+        <w:tc>
+          <w:tcPr>
+            <w:tcW w:w="2250" w:type="dxa"/>
+            <w:tcBorders>
+              <w:top w:val="nil"/>
+              <w:left w:val="single" w:sz="12" w:space="0" w:color="BFBFBF"/>
+              <w:bottom w:val="single" w:sz="12" w:space="0" w:color="BFBFBF"/>
+              <w:right w:val="nil"/>
+            </w:tcBorders>
+          </w:tcPr>
+          <w:p>
+            <w:pPr>
+              <w:pStyle w:val="Normal"/>
+              <w:widowControl w:val="false"/>
+              <w:spacing w:before="120" w:after="120"/>
+              <w:jc w:val="left"/>
+              <w:rPr>
+                <w:rFonts w:ascii="Open Sans" w:hAnsi="Open Sans" w:eastAsia="Calibri" w:cs="Open Sans"/>
+                <w:color w:val="404040" w:themeColor="text1" w:themeTint="bf"/>
+                <w:kern w:val="0"/>
+                <w:sz w:val="22"/>
+                <w:szCs w:val="22"/>
+                <w:lang w:val="en-US" w:eastAsia="en-US" w:bidi="ar-SA"/>
+              </w:rPr>
+            </w:pPr>
+            <w:r>
+              <w:rPr>
+                <w:rFonts w:eastAsia="Calibri" w:cs="Open Sans"/>
+                <w:color w:val="404040" w:themeColor="text1" w:themeTint="bf"/>
+                <w:kern w:val="0"/>
+                <w:sz w:val="22"/>
+                <w:szCs w:val="22"/>
+                <w:lang w:val="en-US" w:eastAsia="en-US" w:bidi="ar-SA"/>
+              </w:rPr>
+              <w:t>[dataset1delete]</w:t>
             </w:r>
           </w:p>
         </w:tc>
@@ -11268,7 +11758,83 @@
           <w:tcPr>
             <w:tcW w:w="1709" w:type="dxa"/>
             <w:tcBorders>
-              <w:top w:val="single" w:sz="12" w:space="0" w:color="006AAB"/>
+              <w:top w:val="nil"/>
+              <w:left w:val="single" w:sz="12" w:space="0" w:color="BFBFBF"/>
+              <w:bottom w:val="single" w:sz="12" w:space="0" w:color="BFBFBF"/>
+              <w:right w:val="nil"/>
+            </w:tcBorders>
+          </w:tcPr>
+          <w:p>
+            <w:pPr>
+              <w:pStyle w:val="Normal"/>
+              <w:widowControl w:val="false"/>
+              <w:spacing w:before="120" w:after="120"/>
+              <w:jc w:val="left"/>
+              <w:rPr>
+                <w:rFonts w:ascii="Open Sans" w:hAnsi="Open Sans" w:eastAsia="Calibri" w:cs="Open Sans"/>
+                <w:color w:val="404040" w:themeColor="text1" w:themeTint="bf"/>
+                <w:kern w:val="0"/>
+                <w:sz w:val="22"/>
+                <w:szCs w:val="22"/>
+                <w:lang w:val="en-US" w:eastAsia="en-US" w:bidi="ar-SA"/>
+              </w:rPr>
+            </w:pPr>
+            <w:r>
+              <w:rPr>
+                <w:rFonts w:eastAsia="Calibri" w:cs="Open Sans"/>
+                <w:color w:val="404040" w:themeColor="text1" w:themeTint="bf"/>
+                <w:kern w:val="0"/>
+                <w:sz w:val="22"/>
+                <w:szCs w:val="22"/>
+                <w:lang w:val="en-US" w:eastAsia="en-US" w:bidi="ar-SA"/>
+              </w:rPr>
+              <w:t>[delete1date]</w:t>
+            </w:r>
+          </w:p>
+        </w:tc>
+        <w:tc>
+          <w:tcPr>
+            <w:tcW w:w="2209" w:type="dxa"/>
+            <w:tcBorders>
+              <w:top w:val="nil"/>
+              <w:left w:val="single" w:sz="12" w:space="0" w:color="BFBFBF"/>
+              <w:bottom w:val="single" w:sz="12" w:space="0" w:color="BFBFBF"/>
+              <w:right w:val="nil"/>
+            </w:tcBorders>
+          </w:tcPr>
+          <w:p>
+            <w:pPr>
+              <w:pStyle w:val="Normal"/>
+              <w:widowControl w:val="false"/>
+              <w:spacing w:before="120" w:after="120"/>
+              <w:jc w:val="left"/>
+              <w:rPr>
+                <w:rFonts w:ascii="Open Sans" w:hAnsi="Open Sans" w:eastAsia="Calibri" w:cs="Open Sans"/>
+                <w:color w:val="404040" w:themeColor="text1" w:themeTint="bf"/>
+                <w:kern w:val="0"/>
+                <w:sz w:val="22"/>
+                <w:szCs w:val="22"/>
+                <w:lang w:val="en-US" w:eastAsia="en-US" w:bidi="ar-SA"/>
+              </w:rPr>
+            </w:pPr>
+            <w:r>
+              <w:rPr>
+                <w:rFonts w:eastAsia="Calibri" w:cs="Open Sans"/>
+                <w:color w:val="404040" w:themeColor="text1" w:themeTint="bf"/>
+                <w:kern w:val="0"/>
+                <w:sz w:val="22"/>
+                <w:szCs w:val="22"/>
+                <w:lang w:val="en-US" w:eastAsia="en-US" w:bidi="ar-SA"/>
+              </w:rPr>
+              <w:t>[delete1reason]</w:t>
+            </w:r>
+          </w:p>
+        </w:tc>
+        <w:tc>
+          <w:tcPr>
+            <w:tcW w:w="1989" w:type="dxa"/>
+            <w:tcBorders>
+              <w:top w:val="nil"/>
               <w:left w:val="single" w:sz="12" w:space="0" w:color="BFBFBF"/>
               <w:bottom w:val="single" w:sz="12" w:space="0" w:color="BFBFBF"/>
               <w:right w:val="single" w:sz="12" w:space="0" w:color="BFBFBF"/>
@@ -11281,261 +11847,22 @@
               <w:spacing w:before="120" w:after="120"/>
               <w:jc w:val="left"/>
               <w:rPr>
-                <w:color w:val="92D050"/>
-                <w:sz w:val="20"/>
-                <w:szCs w:val="20"/>
-                <w:lang w:val="en-GB"/>
-              </w:rPr>
-            </w:pPr>
-            <w:r>
-              <w:rPr>
-                <w:rFonts w:eastAsia="Arial" w:cs="Calibri" w:ascii="Arial" w:hAnsi="Arial"/>
-                <w:kern w:val="0"/>
-                <w:sz w:val="20"/>
-                <w:szCs w:val="20"/>
-                <w:lang w:bidi="ar-SA"/>
-              </w:rPr>
-              <w:t>[datasetDeleteTable]</w:t>
-            </w:r>
-          </w:p>
-        </w:tc>
-        <w:tc>
-          <w:tcPr>
-            <w:tcW w:w="2210" w:type="dxa"/>
-            <w:tcBorders>
-              <w:top w:val="single" w:sz="12" w:space="0" w:color="006AAB"/>
-              <w:left w:val="single" w:sz="12" w:space="0" w:color="BFBFBF"/>
-              <w:bottom w:val="single" w:sz="12" w:space="0" w:color="BFBFBF"/>
-              <w:right w:val="single" w:sz="12" w:space="0" w:color="BFBFBF"/>
-            </w:tcBorders>
-          </w:tcPr>
-          <w:p>
-            <w:pPr>
-              <w:pStyle w:val="Normal"/>
-              <w:widowControl w:val="false"/>
-              <w:spacing w:before="120" w:after="120"/>
-              <w:jc w:val="left"/>
-              <w:rPr>
-                <w:color w:val="92D050"/>
-                <w:sz w:val="20"/>
-                <w:szCs w:val="20"/>
-                <w:lang w:val="en-GB"/>
-              </w:rPr>
-            </w:pPr>
-            <w:r>
-              <w:rPr>
-                <w:color w:val="92D050"/>
-                <w:sz w:val="20"/>
-                <w:szCs w:val="20"/>
-                <w:lang w:val="en-GB"/>
-              </w:rPr>
-            </w:r>
-          </w:p>
-        </w:tc>
-        <w:tc>
-          <w:tcPr>
-            <w:tcW w:w="1988" w:type="dxa"/>
-            <w:tcBorders>
-              <w:top w:val="single" w:sz="12" w:space="0" w:color="006AAB"/>
-              <w:left w:val="single" w:sz="12" w:space="0" w:color="BFBFBF"/>
-              <w:bottom w:val="single" w:sz="12" w:space="0" w:color="BFBFBF"/>
-              <w:right w:val="single" w:sz="12" w:space="0" w:color="BFBFBF"/>
-            </w:tcBorders>
-          </w:tcPr>
-          <w:p>
-            <w:pPr>
-              <w:pStyle w:val="Normal"/>
-              <w:widowControl w:val="false"/>
-              <w:spacing w:before="120" w:after="120"/>
-              <w:jc w:val="left"/>
-              <w:rPr>
-                <w:color w:val="92D050"/>
-                <w:sz w:val="20"/>
-                <w:szCs w:val="20"/>
-                <w:lang w:val="en-GB"/>
-              </w:rPr>
-            </w:pPr>
-            <w:r>
-              <w:rPr>
-                <w:color w:val="92D050"/>
-                <w:sz w:val="20"/>
-                <w:szCs w:val="20"/>
-                <w:lang w:val="en-GB"/>
-              </w:rPr>
-            </w:r>
-          </w:p>
-        </w:tc>
-      </w:tr>
-      <w:tr>
-        <w:trPr/>
-        <w:tc>
-          <w:tcPr>
-            <w:tcW w:w="900" w:type="dxa"/>
-            <w:tcBorders>
-              <w:top w:val="single" w:sz="12" w:space="0" w:color="BFBFBF"/>
-              <w:left w:val="single" w:sz="12" w:space="0" w:color="BFBFBF"/>
-              <w:bottom w:val="single" w:sz="12" w:space="0" w:color="BFBFBF"/>
-              <w:right w:val="single" w:sz="12" w:space="0" w:color="BFBFBF"/>
-            </w:tcBorders>
-          </w:tcPr>
-          <w:p>
-            <w:pPr>
-              <w:pStyle w:val="Normal"/>
-              <w:widowControl w:val="false"/>
-              <w:spacing w:before="120" w:after="120"/>
-              <w:jc w:val="center"/>
-              <w:rPr>
-                <w:sz w:val="20"/>
-                <w:szCs w:val="20"/>
-              </w:rPr>
-            </w:pPr>
-            <w:r>
-              <w:rPr>
-                <w:rFonts w:eastAsia="Arial" w:cs="Calibri" w:ascii="Arial" w:hAnsi="Arial"/>
-                <w:kern w:val="0"/>
-                <w:sz w:val="20"/>
-                <w:szCs w:val="20"/>
-                <w:lang w:bidi="ar-SA"/>
-              </w:rPr>
-              <w:t>ID</w:t>
-            </w:r>
-          </w:p>
-        </w:tc>
-        <w:tc>
-          <w:tcPr>
-            <w:tcW w:w="2250" w:type="dxa"/>
-            <w:tcBorders>
-              <w:top w:val="single" w:sz="12" w:space="0" w:color="BFBFBF"/>
-              <w:left w:val="single" w:sz="12" w:space="0" w:color="BFBFBF"/>
-              <w:bottom w:val="single" w:sz="12" w:space="0" w:color="BFBFBF"/>
-              <w:right w:val="single" w:sz="12" w:space="0" w:color="BFBFBF"/>
-            </w:tcBorders>
-          </w:tcPr>
-          <w:p>
-            <w:pPr>
-              <w:pStyle w:val="Normal"/>
-              <w:widowControl w:val="false"/>
-              <w:spacing w:before="120" w:after="120"/>
-              <w:jc w:val="left"/>
-              <w:rPr>
-                <w:color w:val="92D050"/>
-                <w:sz w:val="20"/>
-                <w:szCs w:val="20"/>
-                <w:lang w:val="en-GB"/>
-              </w:rPr>
-            </w:pPr>
-            <w:r>
-              <w:rPr>
-                <w:rFonts w:eastAsia="Arial" w:cs="Calibri" w:ascii="Arial" w:hAnsi="Arial"/>
-                <w:kern w:val="0"/>
-                <w:sz w:val="20"/>
-                <w:szCs w:val="20"/>
-                <w:lang w:bidi="ar-SA"/>
-              </w:rPr>
-              <w:t>[dataset1delete]</w:t>
-            </w:r>
-          </w:p>
-        </w:tc>
-        <w:tc>
-          <w:tcPr>
-            <w:tcW w:w="1709" w:type="dxa"/>
-            <w:tcBorders>
-              <w:top w:val="single" w:sz="12" w:space="0" w:color="BFBFBF"/>
-              <w:left w:val="single" w:sz="12" w:space="0" w:color="BFBFBF"/>
-              <w:bottom w:val="single" w:sz="12" w:space="0" w:color="BFBFBF"/>
-              <w:right w:val="single" w:sz="12" w:space="0" w:color="BFBFBF"/>
-            </w:tcBorders>
-          </w:tcPr>
-          <w:p>
-            <w:pPr>
-              <w:pStyle w:val="Normal"/>
-              <w:widowControl w:val="false"/>
-              <w:spacing w:before="120" w:after="120"/>
-              <w:jc w:val="left"/>
-              <w:rPr>
-                <w:color w:val="92D050"/>
-                <w:sz w:val="20"/>
-                <w:szCs w:val="20"/>
-                <w:lang w:val="en-GB"/>
-              </w:rPr>
-            </w:pPr>
-            <w:r>
-              <w:rPr>
-                <w:rFonts w:eastAsia="Arial" w:cs="Calibri" w:ascii="Arial" w:hAnsi="Arial"/>
-                <w:kern w:val="0"/>
-                <w:sz w:val="20"/>
-                <w:szCs w:val="20"/>
-                <w:lang w:bidi="ar-SA"/>
-              </w:rPr>
-              <w:t>[delete1date]</w:t>
-            </w:r>
-          </w:p>
-        </w:tc>
-        <w:tc>
-          <w:tcPr>
-            <w:tcW w:w="2210" w:type="dxa"/>
-            <w:tcBorders>
-              <w:top w:val="single" w:sz="12" w:space="0" w:color="BFBFBF"/>
-              <w:left w:val="single" w:sz="12" w:space="0" w:color="BFBFBF"/>
-              <w:bottom w:val="single" w:sz="12" w:space="0" w:color="BFBFBF"/>
-              <w:right w:val="single" w:sz="12" w:space="0" w:color="BFBFBF"/>
-            </w:tcBorders>
-          </w:tcPr>
-          <w:p>
-            <w:pPr>
-              <w:pStyle w:val="Normal"/>
-              <w:widowControl w:val="false"/>
-              <w:spacing w:before="120" w:after="120"/>
-              <w:jc w:val="left"/>
-              <w:rPr>
-                <w:color w:val="92D050"/>
-                <w:sz w:val="20"/>
-                <w:szCs w:val="20"/>
-                <w:lang w:val="en-GB"/>
-              </w:rPr>
-            </w:pPr>
-            <w:r>
-              <w:rPr>
-                <w:rFonts w:eastAsia="Arial" w:cs="Calibri" w:ascii="Arial" w:hAnsi="Arial"/>
-                <w:kern w:val="0"/>
-                <w:sz w:val="20"/>
-                <w:szCs w:val="20"/>
-                <w:lang w:bidi="ar-SA"/>
-              </w:rPr>
-              <w:t>[delete1reason]</w:t>
-            </w:r>
-          </w:p>
-        </w:tc>
-        <w:tc>
-          <w:tcPr>
-            <w:tcW w:w="1988" w:type="dxa"/>
-            <w:tcBorders>
-              <w:top w:val="single" w:sz="12" w:space="0" w:color="BFBFBF"/>
-              <w:left w:val="single" w:sz="12" w:space="0" w:color="BFBFBF"/>
-              <w:bottom w:val="single" w:sz="12" w:space="0" w:color="BFBFBF"/>
-              <w:right w:val="single" w:sz="12" w:space="0" w:color="BFBFBF"/>
-            </w:tcBorders>
-          </w:tcPr>
-          <w:p>
-            <w:pPr>
-              <w:pStyle w:val="Normal"/>
-              <w:widowControl w:val="false"/>
-              <w:spacing w:before="120" w:after="120"/>
-              <w:jc w:val="left"/>
-              <w:rPr>
-                <w:color w:val="92D050"/>
-                <w:sz w:val="20"/>
-                <w:szCs w:val="20"/>
-                <w:lang w:val="en-GB"/>
-              </w:rPr>
-            </w:pPr>
-            <w:r>
-              <w:rPr>
-                <w:rFonts w:eastAsia="Arial" w:cs="Calibri" w:ascii="Arial" w:hAnsi="Arial"/>
-                <w:kern w:val="0"/>
-                <w:sz w:val="20"/>
-                <w:szCs w:val="20"/>
-                <w:lang w:bidi="ar-SA"/>
+                <w:rFonts w:ascii="Open Sans" w:hAnsi="Open Sans" w:eastAsia="Calibri" w:cs="Open Sans"/>
+                <w:color w:val="404040" w:themeColor="text1" w:themeTint="bf"/>
+                <w:kern w:val="0"/>
+                <w:sz w:val="22"/>
+                <w:szCs w:val="22"/>
+                <w:lang w:val="en-US" w:eastAsia="en-US" w:bidi="ar-SA"/>
+              </w:rPr>
+            </w:pPr>
+            <w:r>
+              <w:rPr>
+                <w:rFonts w:eastAsia="Calibri" w:cs="Open Sans"/>
+                <w:color w:val="404040" w:themeColor="text1" w:themeTint="bf"/>
+                <w:kern w:val="0"/>
+                <w:sz w:val="22"/>
+                <w:szCs w:val="22"/>
+                <w:lang w:val="en-US" w:eastAsia="en-US" w:bidi="ar-SA"/>
               </w:rPr>
               <w:t>[delete1person]</w:t>
             </w:r>
@@ -11553,8 +11880,8 @@
         <w:ind w:left="357" w:hanging="357"/>
         <w:rPr/>
       </w:pPr>
-      <w:bookmarkStart w:id="31" w:name="_Toc69311948"/>
-      <w:bookmarkStart w:id="32" w:name="_Toc123731443"/>
+      <w:bookmarkStart w:id="31" w:name="_Toc123731443"/>
+      <w:bookmarkStart w:id="32" w:name="_Toc69311948"/>
       <w:r>
         <w:rPr>
           <w:rStyle w:val="Berschrift2Zchn"/>
@@ -11698,13 +12025,23 @@
     <w:p>
       <w:pPr>
         <w:pStyle w:val="Normal"/>
-        <w:rPr/>
+        <w:rPr>
+          <w:rFonts w:ascii="Open Sans" w:hAnsi="Open Sans" w:eastAsia="Calibri" w:cs="Open Sans"/>
+          <w:color w:val="404040" w:themeColor="text1" w:themeTint="bf"/>
+          <w:kern w:val="0"/>
+          <w:sz w:val="22"/>
+          <w:szCs w:val="22"/>
+          <w:lang w:val="en-US" w:eastAsia="en-US" w:bidi="ar-SA"/>
+        </w:rPr>
       </w:pPr>
       <w:r>
         <w:rPr>
-          <w:rFonts w:eastAsia="" w:cs="" w:ascii="Calibri" w:hAnsi="Calibri" w:asciiTheme="minorHAnsi" w:cstheme="minorBidi" w:eastAsiaTheme="minorEastAsia" w:hAnsiTheme="minorHAnsi"/>
-          <w:color w:val="404040"/>
-          <w:lang w:val="en-GB"/>
+          <w:rFonts w:eastAsia="Calibri" w:cs="Open Sans"/>
+          <w:color w:val="404040" w:themeColor="text1" w:themeTint="bf"/>
+          <w:kern w:val="0"/>
+          <w:sz w:val="22"/>
+          <w:szCs w:val="22"/>
+          <w:lang w:val="en-US" w:eastAsia="en-US" w:bidi="ar-SA"/>
         </w:rPr>
         <w:t>[personaldata]</w:t>
       </w:r>
@@ -11732,13 +12069,22 @@
       <w:pPr>
         <w:pStyle w:val="Normal"/>
         <w:rPr>
-          <w:lang w:val="en-GB"/>
+          <w:rFonts w:ascii="Open Sans" w:hAnsi="Open Sans" w:eastAsia="Calibri" w:cs="Open Sans"/>
+          <w:color w:val="404040" w:themeColor="text1" w:themeTint="bf"/>
+          <w:kern w:val="0"/>
+          <w:sz w:val="22"/>
+          <w:szCs w:val="22"/>
+          <w:lang w:val="en-US" w:eastAsia="en-US" w:bidi="ar-SA"/>
         </w:rPr>
       </w:pPr>
       <w:r>
         <w:rPr>
-          <w:rFonts w:eastAsia="" w:cs="" w:ascii="Calibri" w:hAnsi="Calibri" w:asciiTheme="minorHAnsi" w:cstheme="minorBidi" w:eastAsiaTheme="minorEastAsia" w:hAnsiTheme="minorHAnsi"/>
-          <w:lang w:val="en-GB"/>
+          <w:rFonts w:eastAsia="Calibri" w:cs="Open Sans"/>
+          <w:color w:val="404040" w:themeColor="text1" w:themeTint="bf"/>
+          <w:kern w:val="0"/>
+          <w:sz w:val="22"/>
+          <w:szCs w:val="22"/>
+          <w:lang w:val="en-US" w:eastAsia="en-US" w:bidi="ar-SA"/>
         </w:rPr>
         <w:t>[legalrestriction]</w:t>
       </w:r>
@@ -11766,13 +12112,22 @@
       <w:pPr>
         <w:pStyle w:val="Normal"/>
         <w:rPr>
-          <w:lang w:val="en-GB"/>
+          <w:rFonts w:ascii="Open Sans" w:hAnsi="Open Sans" w:eastAsia="Calibri" w:cs="Open Sans"/>
+          <w:color w:val="404040" w:themeColor="text1" w:themeTint="bf"/>
+          <w:kern w:val="0"/>
+          <w:sz w:val="22"/>
+          <w:szCs w:val="22"/>
+          <w:lang w:val="en-US" w:eastAsia="en-US" w:bidi="ar-SA"/>
         </w:rPr>
       </w:pPr>
       <w:r>
         <w:rPr>
-          <w:rFonts w:eastAsia="" w:cs="" w:ascii="Calibri" w:hAnsi="Calibri" w:asciiTheme="minorHAnsi" w:cstheme="minorBidi" w:eastAsiaTheme="minorEastAsia" w:hAnsiTheme="minorHAnsi"/>
-          <w:lang w:val="en-GB"/>
+          <w:rFonts w:eastAsia="Calibri" w:cs="Open Sans"/>
+          <w:color w:val="404040" w:themeColor="text1" w:themeTint="bf"/>
+          <w:kern w:val="0"/>
+          <w:sz w:val="22"/>
+          <w:szCs w:val="22"/>
+          <w:lang w:val="en-US" w:eastAsia="en-US" w:bidi="ar-SA"/>
         </w:rPr>
         <w:t>[ethicalissues]</w:t>
       </w:r>
@@ -11787,8 +12142,8 @@
         <w:ind w:left="357" w:hanging="357"/>
         <w:rPr/>
       </w:pPr>
-      <w:bookmarkStart w:id="36" w:name="_Toc69311949"/>
-      <w:bookmarkStart w:id="37" w:name="_Toc123731444"/>
+      <w:bookmarkStart w:id="36" w:name="_Toc123731444"/>
+      <w:bookmarkStart w:id="37" w:name="_Toc69311949"/>
       <w:r>
         <w:rPr/>
         <w:t>Other issues</w:t>
@@ -11863,79 +12218,6 @@
     </w:sectPr>
   </w:body>
 </w:document>
-</file>
-
-<file path=word/comments.xml><?xml version="1.0" encoding="utf-8"?>
-<w:comments xmlns:o="urn:schemas-microsoft-com:office:office" xmlns:r="http://schemas.openxmlformats.org/officeDocument/2006/relationships" xmlns:v="urn:schemas-microsoft-com:vml" xmlns:w="http://schemas.openxmlformats.org/wordprocessingml/2006/main" xmlns:w10="urn:schemas-microsoft-com:office:word" xmlns:wp="http://schemas.openxmlformats.org/drawingml/2006/wordprocessingDrawing" xmlns:wps="http://schemas.microsoft.com/office/word/2010/wordprocessingShape" xmlns:wpg="http://schemas.microsoft.com/office/word/2010/wordprocessingGroup" xmlns:mc="http://schemas.openxmlformats.org/markup-compatibility/2006" xmlns:wp14="http://schemas.microsoft.com/office/word/2010/wordprocessingDrawing" xmlns:w14="http://schemas.microsoft.com/office/word/2010/wordml" xmlns:w15="http://schemas.microsoft.com/office/word/2012/wordml" mc:Ignorable="w14 wp14 w15">
-  <w:comment w:id="0" w:author="Stork, Christiane" w:date="2023-01-04T11:40:00Z" w:initials="SC">
-    <w:p>
-      <w:r>
-        <w:rPr>
-          <w:rFonts w:ascii="Liberation Serif" w:hAnsi="Liberation Serif" w:eastAsia="DejaVu Sans" w:cs="DejaVu Sans"/>
-          <w:color w:val="FF0000"/>
-          <w:sz w:val="24"/>
-          <w:szCs w:val="24"/>
-          <w:lang w:val="de-AT" w:eastAsia="en-US" w:bidi="en-US"/>
-        </w:rPr>
-        <w:t>[SE: cover page]</w:t>
-      </w:r>
-    </w:p>
-  </w:comment>
-  <w:comment w:id="1" w:author="Stork, Christiane" w:date="2023-01-04T11:41:00Z" w:initials="SC">
-    <w:p>
-      <w:r>
-        <w:rPr>
-          <w:rFonts w:ascii="Liberation Serif" w:hAnsi="Liberation Serif" w:eastAsia="DejaVu Sans" w:cs="DejaVu Sans"/>
-          <w:color w:val="FF0000"/>
-          <w:sz w:val="24"/>
-          <w:szCs w:val="24"/>
-          <w:lang w:val="de-AT" w:eastAsia="en-US" w:bidi="en-US"/>
-        </w:rPr>
-        <w:t>[SE: cover page]</w:t>
-      </w:r>
-    </w:p>
-    <w:p>
-      <w:r>
-        <w:rPr>
-          <w:rFonts w:ascii="Liberation Serif" w:hAnsi="Liberation Serif" w:eastAsia="DejaVu Sans" w:cs="DejaVu Sans"/>
-          <w:color w:val="FF0000"/>
-          <w:sz w:val="24"/>
-          <w:szCs w:val="24"/>
-          <w:lang w:val="de-AT" w:eastAsia="en-US" w:bidi="en-US"/>
-        </w:rPr>
-        <w:t>Same in footer.</w:t>
-      </w:r>
-    </w:p>
-  </w:comment>
-  <w:comment w:id="2" w:author="Stork, Christiane" w:date="2023-01-04T10:17:00Z" w:initials="SC">
-    <w:p>
-      <w:r>
-        <w:rPr>
-          <w:rFonts w:ascii="Liberation Serif" w:hAnsi="Liberation Serif" w:eastAsia="DejaVu Sans" w:cs="DejaVu Sans"/>
-          <w:color w:val="auto"/>
-          <w:sz w:val="24"/>
-          <w:szCs w:val="24"/>
-          <w:lang w:val="de-AT" w:eastAsia="en-US" w:bidi="en-US"/>
-        </w:rPr>
-        <w:t>This refers to the version delivered to the funder (not the version created in DAMAP/TUW DMP-tool).</w:t>
-      </w:r>
-    </w:p>
-  </w:comment>
-  <w:comment w:id="3" w:author="Stork, Christiane" w:date="2023-01-04T11:28:00Z" w:initials="SC">
-    <w:p>
-      <w:r>
-        <w:rPr>
-          <w:rFonts w:ascii="Liberation Serif" w:hAnsi="Liberation Serif" w:eastAsia="DejaVu Sans" w:cs="DejaVu Sans"/>
-          <w:color w:val="FF0000"/>
-          <w:sz w:val="24"/>
-          <w:szCs w:val="24"/>
-          <w:lang w:val="de-AT" w:eastAsia="en-US" w:bidi="en-US"/>
-        </w:rPr>
-        <w:t>[SE-Guide: contact person]</w:t>
-      </w:r>
-    </w:p>
-  </w:comment>
-</w:comments>
 </file>
 
 <file path=word/footer1.xml><?xml version="1.0" encoding="utf-8"?>
@@ -12084,13 +12366,18 @@
     </w:pPr>
     <w:r>
       <w:rPr>
-        <w:color w:val="auto"/>
+        <w:rFonts w:eastAsia="Calibri" w:cs="Open Sans"/>
+        <w:color w:val="404040" w:themeColor="text1" w:themeTint="bf"/>
+        <w:kern w:val="0"/>
+        <w:sz w:val="20"/>
+        <w:szCs w:val="22"/>
+        <w:lang w:val="en-US" w:eastAsia="en-US" w:bidi="ar-SA"/>
       </w:rPr>
-      <w:t>[projectname]</w:t>
+      <w:t xml:space="preserve">[projectname] </w:t>
     </w:r>
     <w:r>
       <w:rPr/>
-      <w:t xml:space="preserve"> has received funding from the European Union’s Horizon Europe research and innovation Programme under Grant Agreement No. </w:t>
+      <w:t xml:space="preserve">has received funding from the European Union’s Horizon Europe research and innovation Programme under Grant Agreement No. </w:t>
     </w:r>
     <w:r>
       <w:rPr>

</xml_diff>